<commit_message>
report styles updated: details in default header/footer
</commit_message>
<xml_diff>
--- a/inst/rmarkdown/templates/Relatorio/skeleton/misc/style.docx
+++ b/inst/rmarkdown/templates/Relatorio/skeleton/misc/style.docx
@@ -6,57 +6,33 @@
       <w:pPr>
         <w:pStyle w:val="Ttulo"/>
         <w:spacing w:before="100" w:after="100"/>
-        <w:rPr>
-          <w:lang w:val="pt-BR"/>
-        </w:rPr>
       </w:pPr>
       <w:r>
-        <w:rPr>
-          <w:lang w:val="pt-BR"/>
-        </w:rPr>
-        <w:t>Título</w:t>
+        <w:t>Title</w:t>
       </w:r>
     </w:p>
     <w:p>
       <w:pPr>
         <w:pStyle w:val="Subttulo"/>
-        <w:rPr>
-          <w:lang w:val="pt-BR"/>
-        </w:rPr>
       </w:pPr>
       <w:r>
-        <w:rPr>
-          <w:lang w:val="pt-BR"/>
-        </w:rPr>
-        <w:t>Subtítulo</w:t>
+        <w:t>Subtitle</w:t>
       </w:r>
     </w:p>
     <w:p>
       <w:pPr>
         <w:pStyle w:val="Author"/>
-        <w:rPr>
-          <w:lang w:val="pt-BR"/>
-        </w:rPr>
       </w:pPr>
       <w:r>
-        <w:rPr>
-          <w:lang w:val="pt-BR"/>
-        </w:rPr>
-        <w:t>Autor</w:t>
+        <w:t>Author</w:t>
       </w:r>
     </w:p>
     <w:p>
       <w:pPr>
         <w:pStyle w:val="Data"/>
-        <w:rPr>
-          <w:lang w:val="pt-BR"/>
-        </w:rPr>
       </w:pPr>
       <w:r>
-        <w:rPr>
-          <w:lang w:val="pt-BR"/>
-        </w:rPr>
-        <w:t>Data</w:t>
+        <w:t>Date</w:t>
       </w:r>
     </w:p>
     <w:sdt>
@@ -84,13 +60,11 @@
             <w:pStyle w:val="CabealhodoSumrio"/>
             <w:rPr>
               <w:rFonts w:cs="Arial"/>
-              <w:lang w:val="pt-BR"/>
             </w:rPr>
           </w:pPr>
           <w:r>
             <w:rPr>
               <w:rFonts w:cs="Arial"/>
-              <w:lang w:val="pt-BR"/>
             </w:rPr>
             <w:t>SUMÁRIO</w:t>
           </w:r>
@@ -106,7 +80,6 @@
               <w:rFonts w:asciiTheme="minorHAnsi" w:eastAsiaTheme="minorEastAsia" w:hAnsiTheme="minorHAnsi"/>
               <w:noProof/>
               <w:szCs w:val="22"/>
-              <w:lang w:val="pt-BR" w:eastAsia="pt-BR"/>
             </w:rPr>
           </w:pPr>
           <w:r>
@@ -127,7 +100,7 @@
             </w:rPr>
             <w:fldChar w:fldCharType="separate"/>
           </w:r>
-          <w:hyperlink w:anchor="_Toc504140427" w:history="1">
+          <w:hyperlink w:anchor="_Toc486955952" w:history="1">
             <w:r>
               <w:rPr>
                 <w:rStyle w:val="Hyperlink"/>
@@ -141,7 +114,6 @@
                 <w:rFonts w:asciiTheme="minorHAnsi" w:eastAsiaTheme="minorEastAsia" w:hAnsiTheme="minorHAnsi"/>
                 <w:noProof/>
                 <w:szCs w:val="22"/>
-                <w:lang w:val="pt-BR" w:eastAsia="pt-BR"/>
               </w:rPr>
               <w:tab/>
             </w:r>
@@ -151,7 +123,7 @@
                 <w:noProof/>
                 <w:lang w:val="pt-BR"/>
               </w:rPr>
-              <w:t>Título 1</w:t>
+              <w:t>Heading 1</w:t>
             </w:r>
             <w:r>
               <w:rPr>
@@ -172,7 +144,7 @@
                 <w:noProof/>
                 <w:webHidden/>
               </w:rPr>
-              <w:instrText xml:space="preserve"> PAGEREF _Toc504140427 \h </w:instrText>
+              <w:instrText xml:space="preserve"> PAGEREF _Toc486955952 \h </w:instrText>
             </w:r>
             <w:r>
               <w:rPr>
@@ -214,10 +186,9 @@
               <w:rFonts w:asciiTheme="minorHAnsi" w:eastAsiaTheme="minorEastAsia" w:hAnsiTheme="minorHAnsi"/>
               <w:noProof/>
               <w:szCs w:val="22"/>
-              <w:lang w:val="pt-BR" w:eastAsia="pt-BR"/>
             </w:rPr>
           </w:pPr>
-          <w:hyperlink w:anchor="_Toc504140428" w:history="1">
+          <w:hyperlink w:anchor="_Toc486955953" w:history="1">
             <w:r>
               <w:rPr>
                 <w:rStyle w:val="Hyperlink"/>
@@ -231,7 +202,6 @@
                 <w:rFonts w:asciiTheme="minorHAnsi" w:eastAsiaTheme="minorEastAsia" w:hAnsiTheme="minorHAnsi"/>
                 <w:noProof/>
                 <w:szCs w:val="22"/>
-                <w:lang w:val="pt-BR" w:eastAsia="pt-BR"/>
               </w:rPr>
               <w:tab/>
             </w:r>
@@ -241,7 +211,7 @@
                 <w:noProof/>
                 <w:lang w:val="pt-BR"/>
               </w:rPr>
-              <w:t>Título 1</w:t>
+              <w:t>Heading 1</w:t>
             </w:r>
             <w:r>
               <w:rPr>
@@ -262,7 +232,7 @@
                 <w:noProof/>
                 <w:webHidden/>
               </w:rPr>
-              <w:instrText xml:space="preserve"> PAGEREF _Toc504140428 \h </w:instrText>
+              <w:instrText xml:space="preserve"> PAGEREF _Toc486955953 \h </w:instrText>
             </w:r>
             <w:r>
               <w:rPr>
@@ -300,10 +270,9 @@
               <w:rFonts w:asciiTheme="minorHAnsi" w:eastAsiaTheme="minorEastAsia" w:hAnsiTheme="minorHAnsi"/>
               <w:noProof/>
               <w:szCs w:val="22"/>
-              <w:lang w:val="pt-BR" w:eastAsia="pt-BR"/>
             </w:rPr>
           </w:pPr>
-          <w:hyperlink w:anchor="_Toc504140429" w:history="1">
+          <w:hyperlink w:anchor="_Toc486955954" w:history="1">
             <w:r>
               <w:rPr>
                 <w:rStyle w:val="Hyperlink"/>
@@ -317,7 +286,6 @@
                 <w:rFonts w:asciiTheme="minorHAnsi" w:eastAsiaTheme="minorEastAsia" w:hAnsiTheme="minorHAnsi"/>
                 <w:noProof/>
                 <w:szCs w:val="22"/>
-                <w:lang w:val="pt-BR" w:eastAsia="pt-BR"/>
               </w:rPr>
               <w:tab/>
             </w:r>
@@ -327,7 +295,7 @@
                 <w:noProof/>
                 <w:lang w:val="pt-BR"/>
               </w:rPr>
-              <w:t>Título 2</w:t>
+              <w:t>Heading 2</w:t>
             </w:r>
             <w:r>
               <w:rPr>
@@ -348,7 +316,7 @@
                 <w:noProof/>
                 <w:webHidden/>
               </w:rPr>
-              <w:instrText xml:space="preserve"> PAGEREF _Toc504140429 \h </w:instrText>
+              <w:instrText xml:space="preserve"> PAGEREF _Toc486955954 \h </w:instrText>
             </w:r>
             <w:r>
               <w:rPr>
@@ -390,10 +358,9 @@
               <w:rFonts w:asciiTheme="minorHAnsi" w:eastAsiaTheme="minorEastAsia" w:hAnsiTheme="minorHAnsi"/>
               <w:noProof/>
               <w:szCs w:val="22"/>
-              <w:lang w:val="pt-BR" w:eastAsia="pt-BR"/>
             </w:rPr>
           </w:pPr>
-          <w:hyperlink w:anchor="_Toc504140430" w:history="1">
+          <w:hyperlink w:anchor="_Toc486955955" w:history="1">
             <w:r>
               <w:rPr>
                 <w:rStyle w:val="Hyperlink"/>
@@ -407,7 +374,6 @@
                 <w:rFonts w:asciiTheme="minorHAnsi" w:eastAsiaTheme="minorEastAsia" w:hAnsiTheme="minorHAnsi"/>
                 <w:noProof/>
                 <w:szCs w:val="22"/>
-                <w:lang w:val="pt-BR" w:eastAsia="pt-BR"/>
               </w:rPr>
               <w:tab/>
             </w:r>
@@ -417,7 +383,7 @@
                 <w:noProof/>
                 <w:lang w:val="pt-BR"/>
               </w:rPr>
-              <w:t>Título 3</w:t>
+              <w:t>Heading 3</w:t>
             </w:r>
             <w:r>
               <w:rPr>
@@ -438,7 +404,7 @@
                 <w:noProof/>
                 <w:webHidden/>
               </w:rPr>
-              <w:instrText xml:space="preserve"> PAGEREF _Toc504140430 \h </w:instrText>
+              <w:instrText xml:space="preserve"> PAGEREF _Toc486955955 \h </w:instrText>
             </w:r>
             <w:r>
               <w:rPr>
@@ -492,19 +458,13 @@
         </w:rPr>
       </w:pPr>
       <w:bookmarkStart w:id="0" w:name="objective"/>
-      <w:bookmarkStart w:id="1" w:name="_Toc504140427"/>
+      <w:bookmarkStart w:id="1" w:name="_Toc486955952"/>
       <w:bookmarkEnd w:id="0"/>
       <w:r>
         <w:rPr>
           <w:lang w:val="pt-BR"/>
         </w:rPr>
-        <w:t>Título</w:t>
-      </w:r>
-      <w:r>
-        <w:rPr>
-          <w:lang w:val="pt-BR"/>
-        </w:rPr>
-        <w:t xml:space="preserve"> 1</w:t>
+        <w:t>Heading 1</w:t>
       </w:r>
       <w:bookmarkEnd w:id="1"/>
     </w:p>
@@ -537,19 +497,13 @@
         </w:rPr>
       </w:pPr>
       <w:bookmarkStart w:id="2" w:name="methods"/>
-      <w:bookmarkStart w:id="3" w:name="_Toc504140428"/>
+      <w:bookmarkStart w:id="3" w:name="_Toc486955953"/>
       <w:bookmarkEnd w:id="2"/>
       <w:r>
         <w:rPr>
           <w:lang w:val="pt-BR"/>
         </w:rPr>
-        <w:t>Título</w:t>
-      </w:r>
-      <w:r>
-        <w:rPr>
-          <w:lang w:val="pt-BR"/>
-        </w:rPr>
-        <w:t xml:space="preserve"> 1</w:t>
+        <w:t>Heading 1</w:t>
       </w:r>
       <w:bookmarkEnd w:id="3"/>
     </w:p>
@@ -560,13 +514,15 @@
           <w:lang w:val="pt-BR"/>
         </w:rPr>
       </w:pPr>
-      <w:bookmarkStart w:id="4" w:name="_Toc504140429"/>
+      <w:bookmarkStart w:id="4" w:name="_Toc486955954"/>
+      <w:proofErr w:type="spellStart"/>
       <w:r>
         <w:rPr>
           <w:lang w:val="pt-BR"/>
         </w:rPr>
-        <w:t>Título</w:t>
+        <w:t>Heading</w:t>
       </w:r>
+      <w:proofErr w:type="spellEnd"/>
       <w:r>
         <w:rPr>
           <w:lang w:val="pt-BR"/>
@@ -603,13 +559,15 @@
           <w:lang w:val="pt-BR"/>
         </w:rPr>
       </w:pPr>
-      <w:bookmarkStart w:id="5" w:name="_Toc504140430"/>
+      <w:bookmarkStart w:id="5" w:name="_Toc486955955"/>
+      <w:proofErr w:type="spellStart"/>
       <w:r>
         <w:rPr>
           <w:lang w:val="pt-BR"/>
         </w:rPr>
-        <w:t>Título</w:t>
+        <w:t>Heading</w:t>
       </w:r>
+      <w:proofErr w:type="spellEnd"/>
       <w:r>
         <w:rPr>
           <w:lang w:val="pt-BR"/>
@@ -646,12 +604,14 @@
           <w:lang w:val="pt-BR"/>
         </w:rPr>
       </w:pPr>
+      <w:proofErr w:type="spellStart"/>
       <w:r>
         <w:rPr>
           <w:lang w:val="pt-BR"/>
         </w:rPr>
-        <w:t>Título</w:t>
+        <w:t>Heading</w:t>
       </w:r>
+      <w:proofErr w:type="spellEnd"/>
       <w:r>
         <w:rPr>
           <w:lang w:val="pt-BR"/>
@@ -666,12 +626,14 @@
           <w:lang w:val="pt-BR"/>
         </w:rPr>
       </w:pPr>
+      <w:proofErr w:type="spellStart"/>
       <w:r>
         <w:rPr>
           <w:lang w:val="pt-BR"/>
         </w:rPr>
-        <w:t>Título</w:t>
+        <w:t>Heading</w:t>
       </w:r>
+      <w:proofErr w:type="spellEnd"/>
       <w:r>
         <w:rPr>
           <w:lang w:val="pt-BR"/>
@@ -686,12 +648,14 @@
           <w:lang w:val="pt-BR"/>
         </w:rPr>
       </w:pPr>
+      <w:proofErr w:type="spellStart"/>
       <w:r>
         <w:rPr>
           <w:lang w:val="pt-BR"/>
         </w:rPr>
-        <w:t>Título</w:t>
+        <w:t>Heading</w:t>
       </w:r>
+      <w:proofErr w:type="spellEnd"/>
       <w:r>
         <w:rPr>
           <w:lang w:val="pt-BR"/>
@@ -811,6 +775,7 @@
         <w:rPr>
           <w:lang w:val="pt-BR"/>
         </w:rPr>
+        <w:lastRenderedPageBreak/>
         <w:t>Table</w:t>
       </w:r>
       <w:proofErr w:type="spellEnd"/>
@@ -858,12 +823,28 @@
         </w:rPr>
         <w:t xml:space="preserve"> </w:t>
       </w:r>
+      <w:proofErr w:type="spellStart"/>
       <w:r>
         <w:rPr>
           <w:lang w:val="pt-BR"/>
         </w:rPr>
-        <w:t>Legenda da tabela</w:t>
+        <w:t>Table</w:t>
       </w:r>
+      <w:proofErr w:type="spellEnd"/>
+      <w:r>
+        <w:rPr>
+          <w:lang w:val="pt-BR"/>
+        </w:rPr>
+        <w:t xml:space="preserve"> </w:t>
+      </w:r>
+      <w:proofErr w:type="spellStart"/>
+      <w:r>
+        <w:rPr>
+          <w:lang w:val="pt-BR"/>
+        </w:rPr>
+        <w:t>caption</w:t>
+      </w:r>
+      <w:proofErr w:type="spellEnd"/>
     </w:p>
     <w:tbl>
       <w:tblPr>
@@ -1160,7 +1141,6 @@
         <w:rPr>
           <w:lang w:val="pt-BR"/>
         </w:rPr>
-        <w:lastRenderedPageBreak/>
         <w:t xml:space="preserve">Normal </w:t>
       </w:r>
       <w:proofErr w:type="spellStart"/>
@@ -1287,11 +1267,76 @@
               <w:lang w:val="pt-BR"/>
             </w:rPr>
           </w:pPr>
+          <w:r>
+            <w:rPr>
+              <w:rFonts w:cs="Arial"/>
+              <w:b/>
+              <w:bCs/>
+              <w:sz w:val="20"/>
+              <w:szCs w:val="20"/>
+              <w:lang w:val="pt-BR"/>
+            </w:rPr>
+            <w:t>Consultoria de Bioestatística</w:t>
+          </w:r>
+        </w:p>
+        <w:p>
+          <w:pPr>
+            <w:pStyle w:val="Rodap"/>
+            <w:spacing w:before="0" w:beforeAutospacing="0" w:afterAutospacing="0"/>
+            <w:rPr>
+              <w:rFonts w:cs="Arial"/>
+              <w:b/>
+              <w:bCs/>
+              <w:sz w:val="20"/>
+              <w:szCs w:val="20"/>
+              <w:lang w:val="pt-BR"/>
+            </w:rPr>
+          </w:pPr>
+        </w:p>
+        <w:p>
+          <w:pPr>
+            <w:pStyle w:val="Rodap"/>
+            <w:spacing w:before="0" w:beforeAutospacing="0" w:afterAutospacing="0"/>
+            <w:rPr>
+              <w:rFonts w:cs="Arial"/>
+              <w:bCs/>
+              <w:sz w:val="20"/>
+              <w:szCs w:val="20"/>
+              <w:lang w:val="pt-BR"/>
+            </w:rPr>
+          </w:pPr>
+          <w:r>
+            <w:rPr>
+              <w:rFonts w:cs="Arial"/>
+              <w:bCs/>
+              <w:sz w:val="20"/>
+              <w:szCs w:val="20"/>
+              <w:lang w:val="pt-BR"/>
+            </w:rPr>
+            <w:t>https://gith</w:t>
+          </w:r>
+          <w:bookmarkStart w:id="6" w:name="_GoBack"/>
+          <w:bookmarkEnd w:id="6"/>
+          <w:r>
+            <w:rPr>
+              <w:rFonts w:cs="Arial"/>
+              <w:bCs/>
+              <w:sz w:val="20"/>
+              <w:szCs w:val="20"/>
+              <w:lang w:val="pt-BR"/>
+            </w:rPr>
+            <w:t>ub.com/philsf-biostat</w:t>
+          </w:r>
         </w:p>
       </w:tc>
       <w:tc>
         <w:tcPr>
           <w:tcW w:w="232" w:type="dxa"/>
+          <w:tcBorders>
+            <w:top w:val="nil"/>
+            <w:left w:val="nil"/>
+            <w:bottom w:val="nil"/>
+          </w:tcBorders>
         </w:tcPr>
         <w:p>
           <w:pPr>
@@ -1325,6 +1370,7 @@
               <w:bCs/>
               <w:sz w:val="20"/>
               <w:szCs w:val="20"/>
+              <w:lang w:val="pt-BR"/>
             </w:rPr>
           </w:pPr>
         </w:p>
@@ -1347,6 +1393,7 @@
               <w:rFonts w:cs="Arial"/>
               <w:b/>
               <w:bCs/>
+              <w:lang w:val="pt-BR"/>
             </w:rPr>
           </w:pPr>
         </w:p>
@@ -1373,6 +1420,7 @@
               <w:bCs/>
               <w:sz w:val="18"/>
               <w:szCs w:val="18"/>
+              <w:lang w:val="pt-BR"/>
             </w:rPr>
           </w:pPr>
         </w:p>
@@ -1398,6 +1446,7 @@
               <w:bCs/>
               <w:sz w:val="18"/>
               <w:szCs w:val="18"/>
+              <w:lang w:val="pt-BR"/>
             </w:rPr>
           </w:pPr>
         </w:p>
@@ -1424,6 +1473,7 @@
               <w:bCs/>
               <w:sz w:val="18"/>
               <w:szCs w:val="18"/>
+              <w:lang w:val="pt-BR"/>
             </w:rPr>
           </w:pPr>
         </w:p>
@@ -1450,6 +1500,7 @@
               <w:bCs/>
               <w:sz w:val="20"/>
               <w:szCs w:val="20"/>
+              <w:lang w:val="pt-BR"/>
             </w:rPr>
           </w:pPr>
         </w:p>
@@ -1464,6 +1515,7 @@
             <w:right w:w="108" w:type="dxa"/>
           </w:tcMar>
           <w:vAlign w:val="center"/>
+          <w:hideMark/>
         </w:tcPr>
         <w:p>
           <w:pPr>
@@ -1478,6 +1530,133 @@
               <w:szCs w:val="18"/>
             </w:rPr>
           </w:pPr>
+          <w:proofErr w:type="spellStart"/>
+          <w:r>
+            <w:rPr>
+              <w:rFonts w:cs="Arial"/>
+              <w:b/>
+              <w:bCs/>
+              <w:sz w:val="18"/>
+              <w:szCs w:val="18"/>
+            </w:rPr>
+            <w:t>Página</w:t>
+          </w:r>
+          <w:proofErr w:type="spellEnd"/>
+        </w:p>
+        <w:p>
+          <w:pPr>
+            <w:pStyle w:val="Rodap"/>
+            <w:spacing w:before="0" w:beforeAutospacing="0" w:afterAutospacing="0"/>
+            <w:jc w:val="center"/>
+            <w:rPr>
+              <w:rFonts w:cs="Arial"/>
+              <w:b/>
+              <w:bCs/>
+              <w:sz w:val="18"/>
+              <w:szCs w:val="18"/>
+            </w:rPr>
+          </w:pPr>
+          <w:r>
+            <w:rPr>
+              <w:rFonts w:cs="Arial"/>
+              <w:b/>
+              <w:sz w:val="17"/>
+              <w:szCs w:val="17"/>
+            </w:rPr>
+            <w:fldChar w:fldCharType="begin"/>
+          </w:r>
+          <w:r>
+            <w:rPr>
+              <w:rFonts w:cs="Arial"/>
+              <w:b/>
+              <w:sz w:val="17"/>
+              <w:szCs w:val="17"/>
+            </w:rPr>
+            <w:instrText xml:space="preserve"> PAGE   \* MERGEFORMAT </w:instrText>
+          </w:r>
+          <w:r>
+            <w:rPr>
+              <w:rFonts w:cs="Arial"/>
+              <w:b/>
+              <w:sz w:val="17"/>
+              <w:szCs w:val="17"/>
+            </w:rPr>
+            <w:fldChar w:fldCharType="separate"/>
+          </w:r>
+          <w:r>
+            <w:rPr>
+              <w:rFonts w:cs="Arial"/>
+              <w:b/>
+              <w:noProof/>
+              <w:sz w:val="17"/>
+              <w:szCs w:val="17"/>
+            </w:rPr>
+            <w:t>2</w:t>
+          </w:r>
+          <w:r>
+            <w:rPr>
+              <w:rFonts w:cs="Arial"/>
+              <w:b/>
+              <w:sz w:val="17"/>
+              <w:szCs w:val="17"/>
+            </w:rPr>
+            <w:fldChar w:fldCharType="end"/>
+          </w:r>
+          <w:r>
+            <w:rPr>
+              <w:rFonts w:cs="Arial"/>
+              <w:b/>
+              <w:sz w:val="17"/>
+              <w:szCs w:val="17"/>
+            </w:rPr>
+            <w:t>/</w:t>
+          </w:r>
+          <w:r>
+            <w:rPr>
+              <w:rFonts w:cs="Arial"/>
+              <w:b/>
+              <w:sz w:val="17"/>
+              <w:szCs w:val="17"/>
+            </w:rPr>
+            <w:fldChar w:fldCharType="begin"/>
+          </w:r>
+          <w:r>
+            <w:rPr>
+              <w:rFonts w:cs="Arial"/>
+              <w:b/>
+              <w:sz w:val="17"/>
+              <w:szCs w:val="17"/>
+            </w:rPr>
+            <w:instrText xml:space="preserve"> NUMPAGES   \* MERGEFORMAT </w:instrText>
+          </w:r>
+          <w:r>
+            <w:rPr>
+              <w:rFonts w:cs="Arial"/>
+              <w:b/>
+              <w:sz w:val="17"/>
+              <w:szCs w:val="17"/>
+            </w:rPr>
+            <w:fldChar w:fldCharType="separate"/>
+          </w:r>
+          <w:r>
+            <w:rPr>
+              <w:rFonts w:cs="Arial"/>
+              <w:b/>
+              <w:noProof/>
+              <w:sz w:val="17"/>
+              <w:szCs w:val="17"/>
+            </w:rPr>
+            <w:t>2</w:t>
+          </w:r>
+          <w:r>
+            <w:rPr>
+              <w:rFonts w:cs="Arial"/>
+              <w:b/>
+              <w:sz w:val="17"/>
+              <w:szCs w:val="17"/>
+            </w:rPr>
+            <w:fldChar w:fldCharType="end"/>
+          </w:r>
         </w:p>
       </w:tc>
     </w:tr>
@@ -1784,11 +1963,12 @@
     </w:tblGrid>
     <w:tr>
       <w:trPr>
+        <w:trHeight w:val="964"/>
         <w:jc w:val="center"/>
       </w:trPr>
       <w:tc>
         <w:tcPr>
-          <w:tcW w:w="9638" w:type="dxa"/>
+          <w:tcW w:w="9070" w:type="dxa"/>
           <w:vAlign w:val="center"/>
         </w:tcPr>
         <w:p>
@@ -1796,7 +1976,57 @@
             <w:pStyle w:val="Cabealho"/>
             <w:jc w:val="center"/>
             <w:rPr>
+              <w:b/>
+              <w:lang w:val="pt-BR"/>
+            </w:rPr>
+          </w:pPr>
+          <w:r>
+            <w:rPr>
+              <w:b/>
+              <w:lang w:val="pt-BR"/>
+            </w:rPr>
+            <w:t>Relatório de Análise de Dados</w:t>
+          </w:r>
+        </w:p>
+        <w:p>
+          <w:pPr>
+            <w:pStyle w:val="Cabealho"/>
+            <w:jc w:val="center"/>
+            <w:rPr>
+              <w:lang w:val="pt-BR"/>
+            </w:rPr>
+          </w:pPr>
+          <w:r>
+            <w:rPr>
+              <w:lang w:val="pt-BR"/>
+            </w:rPr>
+            <w:t>Consultoria de Bioestat</w:t>
+          </w:r>
+          <w:r>
+            <w:rPr>
+              <w:lang w:val="pt-BR"/>
+            </w:rPr>
+            <w:t>ística</w:t>
+          </w:r>
+        </w:p>
+      </w:tc>
+    </w:tr>
+    <w:tr>
+      <w:trPr>
+        <w:jc w:val="center"/>
+      </w:trPr>
+      <w:tc>
+        <w:tcPr>
+          <w:tcW w:w="9070" w:type="dxa"/>
+          <w:vAlign w:val="center"/>
+        </w:tcPr>
+        <w:p>
+          <w:pPr>
+            <w:pStyle w:val="Cabealho"/>
+            <w:jc w:val="center"/>
+            <w:rPr>
               <w:noProof/>
+              <w:lang w:val="pt-BR"/>
             </w:rPr>
           </w:pPr>
         </w:p>
@@ -1808,7 +2038,7 @@
       </w:trPr>
       <w:tc>
         <w:tcPr>
-          <w:tcW w:w="9638" w:type="dxa"/>
+          <w:tcW w:w="9070" w:type="dxa"/>
           <w:vAlign w:val="center"/>
         </w:tcPr>
         <w:p>
@@ -1817,37 +2047,16 @@
             <w:rPr>
               <w:b/>
               <w:noProof/>
+              <w:lang w:val="pt-BR"/>
             </w:rPr>
           </w:pPr>
           <w:r>
             <w:rPr>
               <w:b/>
               <w:noProof/>
-            </w:rPr>
-            <w:t>https://github.com/philsf-biostat/</w:t>
-          </w:r>
-          <w:bookmarkStart w:id="6" w:name="_GoBack"/>
-          <w:bookmarkEnd w:id="6"/>
-          <w:r>
-            <w:rPr>
-              <w:b/>
-              <w:noProof/>
-            </w:rPr>
-            <w:t>analise</w:t>
-          </w:r>
-          <w:r>
-            <w:rPr>
-              <w:b/>
-              <w:noProof/>
-            </w:rPr>
-            <w:t>_dados</w:t>
-          </w:r>
-          <w:r>
-            <w:rPr>
-              <w:b/>
-              <w:noProof/>
-            </w:rPr>
-            <w:t>_XX_aaaa</w:t>
+              <w:lang w:val="pt-BR"/>
+            </w:rPr>
+            <w:t>https://github.com/philsf-biostat/analise_dados_XX_aaaa</w:t>
           </w:r>
         </w:p>
       </w:tc>
@@ -4777,7 +4986,7 @@
 </file>
 
 <file path=customXml/itemProps1.xml><?xml version="1.0" encoding="utf-8"?>
-<ds:datastoreItem xmlns:ds="http://schemas.openxmlformats.org/officeDocument/2006/customXml" ds:itemID="{205FFF3C-657A-4446-8A2D-BB8C11712C94}">
+<ds:datastoreItem xmlns:ds="http://schemas.openxmlformats.org/officeDocument/2006/customXml" ds:itemID="{E4556E3D-83CB-47FB-9015-AF30B038D5CC}">
   <ds:schemaRefs>
     <ds:schemaRef ds:uri="http://schemas.openxmlformats.org/officeDocument/2006/bibliography"/>
   </ds:schemaRefs>

</xml_diff>

<commit_message>
contact information in footer + default language = pt-BR
</commit_message>
<xml_diff>
--- a/inst/rmarkdown/templates/Relatorio/skeleton/misc/style.docx
+++ b/inst/rmarkdown/templates/Relatorio/skeleton/misc/style.docx
@@ -6,32 +6,62 @@
       <w:pPr>
         <w:pStyle w:val="Ttulo"/>
         <w:spacing w:before="100" w:after="100"/>
-      </w:pPr>
+        <w:rPr>
+          <w:lang w:val="pt-BR"/>
+        </w:rPr>
+      </w:pPr>
+      <w:proofErr w:type="spellStart"/>
       <w:r>
+        <w:rPr>
+          <w:lang w:val="pt-BR"/>
+        </w:rPr>
         <w:t>Title</w:t>
       </w:r>
+      <w:proofErr w:type="spellEnd"/>
     </w:p>
     <w:p>
       <w:pPr>
         <w:pStyle w:val="Subttulo"/>
-      </w:pPr>
+        <w:rPr>
+          <w:lang w:val="pt-BR"/>
+        </w:rPr>
+      </w:pPr>
+      <w:proofErr w:type="spellStart"/>
       <w:r>
+        <w:rPr>
+          <w:lang w:val="pt-BR"/>
+        </w:rPr>
         <w:t>Subtitle</w:t>
       </w:r>
+      <w:proofErr w:type="spellEnd"/>
     </w:p>
     <w:p>
       <w:pPr>
         <w:pStyle w:val="Author"/>
-      </w:pPr>
+        <w:rPr>
+          <w:lang w:val="pt-BR"/>
+        </w:rPr>
+      </w:pPr>
+      <w:proofErr w:type="spellStart"/>
       <w:r>
+        <w:rPr>
+          <w:lang w:val="pt-BR"/>
+        </w:rPr>
         <w:t>Author</w:t>
       </w:r>
+      <w:proofErr w:type="spellEnd"/>
     </w:p>
     <w:p>
       <w:pPr>
         <w:pStyle w:val="Data"/>
+        <w:rPr>
+          <w:lang w:val="pt-BR"/>
+        </w:rPr>
       </w:pPr>
       <w:r>
+        <w:rPr>
+          <w:lang w:val="pt-BR"/>
+        </w:rPr>
         <w:t>Date</w:t>
       </w:r>
     </w:p>
@@ -60,11 +90,13 @@
             <w:pStyle w:val="CabealhodoSumrio"/>
             <w:rPr>
               <w:rFonts w:cs="Arial"/>
+              <w:lang w:val="pt-BR"/>
             </w:rPr>
           </w:pPr>
           <w:r>
             <w:rPr>
               <w:rFonts w:cs="Arial"/>
+              <w:lang w:val="pt-BR"/>
             </w:rPr>
             <w:t>SUMÁRIO</w:t>
           </w:r>
@@ -80,6 +112,7 @@
               <w:rFonts w:asciiTheme="minorHAnsi" w:eastAsiaTheme="minorEastAsia" w:hAnsiTheme="minorHAnsi"/>
               <w:noProof/>
               <w:szCs w:val="22"/>
+              <w:lang w:val="pt-BR"/>
             </w:rPr>
           </w:pPr>
           <w:r>
@@ -114,6 +147,7 @@
                 <w:rFonts w:asciiTheme="minorHAnsi" w:eastAsiaTheme="minorEastAsia" w:hAnsiTheme="minorHAnsi"/>
                 <w:noProof/>
                 <w:szCs w:val="22"/>
+                <w:lang w:val="pt-BR"/>
               </w:rPr>
               <w:tab/>
             </w:r>
@@ -129,6 +163,7 @@
               <w:rPr>
                 <w:noProof/>
                 <w:webHidden/>
+                <w:lang w:val="pt-BR"/>
               </w:rPr>
               <w:tab/>
             </w:r>
@@ -136,6 +171,7 @@
               <w:rPr>
                 <w:noProof/>
                 <w:webHidden/>
+                <w:lang w:val="pt-BR"/>
               </w:rPr>
               <w:fldChar w:fldCharType="begin"/>
             </w:r>
@@ -143,6 +179,7 @@
               <w:rPr>
                 <w:noProof/>
                 <w:webHidden/>
+                <w:lang w:val="pt-BR"/>
               </w:rPr>
               <w:instrText xml:space="preserve"> PAGEREF _Toc486955952 \h </w:instrText>
             </w:r>
@@ -150,12 +187,14 @@
               <w:rPr>
                 <w:noProof/>
                 <w:webHidden/>
+                <w:lang w:val="pt-BR"/>
               </w:rPr>
             </w:r>
             <w:r>
               <w:rPr>
                 <w:noProof/>
                 <w:webHidden/>
+                <w:lang w:val="pt-BR"/>
               </w:rPr>
               <w:fldChar w:fldCharType="separate"/>
             </w:r>
@@ -163,6 +202,7 @@
               <w:rPr>
                 <w:noProof/>
                 <w:webHidden/>
+                <w:lang w:val="pt-BR"/>
               </w:rPr>
               <w:t>1</w:t>
             </w:r>
@@ -170,6 +210,7 @@
               <w:rPr>
                 <w:noProof/>
                 <w:webHidden/>
+                <w:lang w:val="pt-BR"/>
               </w:rPr>
               <w:fldChar w:fldCharType="end"/>
             </w:r>
@@ -186,6 +227,7 @@
               <w:rFonts w:asciiTheme="minorHAnsi" w:eastAsiaTheme="minorEastAsia" w:hAnsiTheme="minorHAnsi"/>
               <w:noProof/>
               <w:szCs w:val="22"/>
+              <w:lang w:val="pt-BR"/>
             </w:rPr>
           </w:pPr>
           <w:hyperlink w:anchor="_Toc486955953" w:history="1">
@@ -202,6 +244,7 @@
                 <w:rFonts w:asciiTheme="minorHAnsi" w:eastAsiaTheme="minorEastAsia" w:hAnsiTheme="minorHAnsi"/>
                 <w:noProof/>
                 <w:szCs w:val="22"/>
+                <w:lang w:val="pt-BR"/>
               </w:rPr>
               <w:tab/>
             </w:r>
@@ -217,6 +260,7 @@
               <w:rPr>
                 <w:noProof/>
                 <w:webHidden/>
+                <w:lang w:val="pt-BR"/>
               </w:rPr>
               <w:tab/>
             </w:r>
@@ -224,6 +268,7 @@
               <w:rPr>
                 <w:noProof/>
                 <w:webHidden/>
+                <w:lang w:val="pt-BR"/>
               </w:rPr>
               <w:fldChar w:fldCharType="begin"/>
             </w:r>
@@ -231,6 +276,7 @@
               <w:rPr>
                 <w:noProof/>
                 <w:webHidden/>
+                <w:lang w:val="pt-BR"/>
               </w:rPr>
               <w:instrText xml:space="preserve"> PAGEREF _Toc486955953 \h </w:instrText>
             </w:r>
@@ -238,12 +284,14 @@
               <w:rPr>
                 <w:noProof/>
                 <w:webHidden/>
+                <w:lang w:val="pt-BR"/>
               </w:rPr>
             </w:r>
             <w:r>
               <w:rPr>
                 <w:noProof/>
                 <w:webHidden/>
+                <w:lang w:val="pt-BR"/>
               </w:rPr>
               <w:fldChar w:fldCharType="separate"/>
             </w:r>
@@ -251,6 +299,7 @@
               <w:rPr>
                 <w:noProof/>
                 <w:webHidden/>
+                <w:lang w:val="pt-BR"/>
               </w:rPr>
               <w:t>1</w:t>
             </w:r>
@@ -258,6 +307,7 @@
               <w:rPr>
                 <w:noProof/>
                 <w:webHidden/>
+                <w:lang w:val="pt-BR"/>
               </w:rPr>
               <w:fldChar w:fldCharType="end"/>
             </w:r>
@@ -270,6 +320,7 @@
               <w:rFonts w:asciiTheme="minorHAnsi" w:eastAsiaTheme="minorEastAsia" w:hAnsiTheme="minorHAnsi"/>
               <w:noProof/>
               <w:szCs w:val="22"/>
+              <w:lang w:val="pt-BR"/>
             </w:rPr>
           </w:pPr>
           <w:hyperlink w:anchor="_Toc486955954" w:history="1">
@@ -286,6 +337,7 @@
                 <w:rFonts w:asciiTheme="minorHAnsi" w:eastAsiaTheme="minorEastAsia" w:hAnsiTheme="minorHAnsi"/>
                 <w:noProof/>
                 <w:szCs w:val="22"/>
+                <w:lang w:val="pt-BR"/>
               </w:rPr>
               <w:tab/>
             </w:r>
@@ -301,6 +353,7 @@
               <w:rPr>
                 <w:noProof/>
                 <w:webHidden/>
+                <w:lang w:val="pt-BR"/>
               </w:rPr>
               <w:tab/>
             </w:r>
@@ -308,6 +361,7 @@
               <w:rPr>
                 <w:noProof/>
                 <w:webHidden/>
+                <w:lang w:val="pt-BR"/>
               </w:rPr>
               <w:fldChar w:fldCharType="begin"/>
             </w:r>
@@ -315,6 +369,7 @@
               <w:rPr>
                 <w:noProof/>
                 <w:webHidden/>
+                <w:lang w:val="pt-BR"/>
               </w:rPr>
               <w:instrText xml:space="preserve"> PAGEREF _Toc486955954 \h </w:instrText>
             </w:r>
@@ -322,12 +377,14 @@
               <w:rPr>
                 <w:noProof/>
                 <w:webHidden/>
+                <w:lang w:val="pt-BR"/>
               </w:rPr>
             </w:r>
             <w:r>
               <w:rPr>
                 <w:noProof/>
                 <w:webHidden/>
+                <w:lang w:val="pt-BR"/>
               </w:rPr>
               <w:fldChar w:fldCharType="separate"/>
             </w:r>
@@ -335,6 +392,7 @@
               <w:rPr>
                 <w:noProof/>
                 <w:webHidden/>
+                <w:lang w:val="pt-BR"/>
               </w:rPr>
               <w:t>1</w:t>
             </w:r>
@@ -342,6 +400,7 @@
               <w:rPr>
                 <w:noProof/>
                 <w:webHidden/>
+                <w:lang w:val="pt-BR"/>
               </w:rPr>
               <w:fldChar w:fldCharType="end"/>
             </w:r>
@@ -358,6 +417,7 @@
               <w:rFonts w:asciiTheme="minorHAnsi" w:eastAsiaTheme="minorEastAsia" w:hAnsiTheme="minorHAnsi"/>
               <w:noProof/>
               <w:szCs w:val="22"/>
+              <w:lang w:val="pt-BR"/>
             </w:rPr>
           </w:pPr>
           <w:hyperlink w:anchor="_Toc486955955" w:history="1">
@@ -374,6 +434,7 @@
                 <w:rFonts w:asciiTheme="minorHAnsi" w:eastAsiaTheme="minorEastAsia" w:hAnsiTheme="minorHAnsi"/>
                 <w:noProof/>
                 <w:szCs w:val="22"/>
+                <w:lang w:val="pt-BR"/>
               </w:rPr>
               <w:tab/>
             </w:r>
@@ -389,6 +450,7 @@
               <w:rPr>
                 <w:noProof/>
                 <w:webHidden/>
+                <w:lang w:val="pt-BR"/>
               </w:rPr>
               <w:tab/>
             </w:r>
@@ -396,6 +458,7 @@
               <w:rPr>
                 <w:noProof/>
                 <w:webHidden/>
+                <w:lang w:val="pt-BR"/>
               </w:rPr>
               <w:fldChar w:fldCharType="begin"/>
             </w:r>
@@ -403,6 +466,7 @@
               <w:rPr>
                 <w:noProof/>
                 <w:webHidden/>
+                <w:lang w:val="pt-BR"/>
               </w:rPr>
               <w:instrText xml:space="preserve"> PAGEREF _Toc486955955 \h </w:instrText>
             </w:r>
@@ -410,12 +474,14 @@
               <w:rPr>
                 <w:noProof/>
                 <w:webHidden/>
+                <w:lang w:val="pt-BR"/>
               </w:rPr>
             </w:r>
             <w:r>
               <w:rPr>
                 <w:noProof/>
                 <w:webHidden/>
+                <w:lang w:val="pt-BR"/>
               </w:rPr>
               <w:fldChar w:fldCharType="separate"/>
             </w:r>
@@ -423,6 +489,7 @@
               <w:rPr>
                 <w:noProof/>
                 <w:webHidden/>
+                <w:lang w:val="pt-BR"/>
               </w:rPr>
               <w:t>1</w:t>
             </w:r>
@@ -430,6 +497,7 @@
               <w:rPr>
                 <w:noProof/>
                 <w:webHidden/>
+                <w:lang w:val="pt-BR"/>
               </w:rPr>
               <w:fldChar w:fldCharType="end"/>
             </w:r>
@@ -1150,15 +1218,15 @@
         </w:rPr>
         <w:t>text</w:t>
       </w:r>
+      <w:bookmarkStart w:id="6" w:name="_GoBack"/>
+      <w:bookmarkEnd w:id="6"/>
       <w:proofErr w:type="spellEnd"/>
     </w:p>
     <w:sectPr>
-      <w:headerReference w:type="even" r:id="rId8"/>
-      <w:headerReference w:type="default" r:id="rId9"/>
-      <w:footerReference w:type="even" r:id="rId10"/>
-      <w:footerReference w:type="default" r:id="rId11"/>
-      <w:headerReference w:type="first" r:id="rId12"/>
-      <w:footerReference w:type="first" r:id="rId13"/>
+      <w:headerReference w:type="default" r:id="rId8"/>
+      <w:footerReference w:type="default" r:id="rId9"/>
+      <w:headerReference w:type="first" r:id="rId10"/>
+      <w:footerReference w:type="first" r:id="rId11"/>
       <w:pgSz w:w="11906" w:h="16838" w:code="9"/>
       <w:pgMar w:top="851" w:right="1134" w:bottom="567" w:left="1134" w:header="567" w:footer="0" w:gutter="0"/>
       <w:cols w:space="720"/>
@@ -1194,16 +1262,6 @@
 </file>
 
 <file path=word/footer1.xml><?xml version="1.0" encoding="utf-8"?>
-<w:ftr xmlns:wpc="http://schemas.microsoft.com/office/word/2010/wordprocessingCanvas" xmlns:cx="http://schemas.microsoft.com/office/drawing/2014/chartex" xmlns:cx1="http://schemas.microsoft.com/office/drawing/2015/9/8/chartex" xmlns:mc="http://schemas.openxmlformats.org/markup-compatibility/2006" xmlns:o="urn:schemas-microsoft-com:office:office" xmlns:r="http://schemas.openxmlformats.org/officeDocument/2006/relationships" xmlns:m="http://schemas.openxmlformats.org/officeDocument/2006/math" xmlns:v="urn:schemas-microsoft-com:vml" xmlns:wp14="http://schemas.microsoft.com/office/word/2010/wordprocessingDrawing" xmlns:wp="http://schemas.openxmlformats.org/drawingml/2006/wordprocessingDrawing" xmlns:w10="urn:schemas-microsoft-com:office:word" xmlns:w="http://schemas.openxmlformats.org/wordprocessingml/2006/main" xmlns:w14="http://schemas.microsoft.com/office/word/2010/wordml" xmlns:w15="http://schemas.microsoft.com/office/word/2012/wordml" xmlns:w16se="http://schemas.microsoft.com/office/word/2015/wordml/symex" xmlns:wpg="http://schemas.microsoft.com/office/word/2010/wordprocessingGroup" xmlns:wpi="http://schemas.microsoft.com/office/word/2010/wordprocessingInk" xmlns:wne="http://schemas.microsoft.com/office/word/2006/wordml" xmlns:wps="http://schemas.microsoft.com/office/word/2010/wordprocessingShape" mc:Ignorable="w14 w15 w16se wp14">
-  <w:p>
-    <w:pPr>
-      <w:pStyle w:val="Rodap"/>
-    </w:pPr>
-  </w:p>
-</w:ftr>
-</file>
-
-<file path=word/footer2.xml><?xml version="1.0" encoding="utf-8"?>
 <w:ftr xmlns:wpc="http://schemas.microsoft.com/office/word/2010/wordprocessingCanvas" xmlns:cx="http://schemas.microsoft.com/office/drawing/2014/chartex" xmlns:cx1="http://schemas.microsoft.com/office/drawing/2015/9/8/chartex" xmlns:mc="http://schemas.openxmlformats.org/markup-compatibility/2006" xmlns:o="urn:schemas-microsoft-com:office:office" xmlns:r="http://schemas.openxmlformats.org/officeDocument/2006/relationships" xmlns:m="http://schemas.openxmlformats.org/officeDocument/2006/math" xmlns:v="urn:schemas-microsoft-com:vml" xmlns:wp14="http://schemas.microsoft.com/office/word/2010/wordprocessingDrawing" xmlns:wp="http://schemas.openxmlformats.org/drawingml/2006/wordprocessingDrawing" xmlns:w10="urn:schemas-microsoft-com:office:word" xmlns:w="http://schemas.openxmlformats.org/wordprocessingml/2006/main" xmlns:w14="http://schemas.microsoft.com/office/word/2010/wordml" xmlns:w15="http://schemas.microsoft.com/office/word/2012/wordml" xmlns:w16se="http://schemas.microsoft.com/office/word/2015/wordml/symex" xmlns:wpg="http://schemas.microsoft.com/office/word/2010/wordprocessingGroup" xmlns:wpi="http://schemas.microsoft.com/office/word/2010/wordprocessingInk" xmlns:wne="http://schemas.microsoft.com/office/word/2006/wordml" xmlns:wps="http://schemas.microsoft.com/office/word/2010/wordprocessingShape" mc:Ignorable="w14 w15 w16se wp14">
   <w:p>
     <w:pPr>
@@ -1227,11 +1285,9 @@
       <w:tblLook w:val="04A0" w:firstRow="1" w:lastRow="0" w:firstColumn="1" w:lastColumn="0" w:noHBand="0" w:noVBand="1"/>
     </w:tblPr>
     <w:tblGrid>
-      <w:gridCol w:w="4175"/>
-      <w:gridCol w:w="232"/>
-      <w:gridCol w:w="1355"/>
-      <w:gridCol w:w="232"/>
-      <w:gridCol w:w="1259"/>
+      <w:gridCol w:w="3828"/>
+      <w:gridCol w:w="283"/>
+      <w:gridCol w:w="3142"/>
       <w:gridCol w:w="232"/>
       <w:gridCol w:w="915"/>
       <w:gridCol w:w="232"/>
@@ -1245,162 +1301,7 @@
       </w:trPr>
       <w:tc>
         <w:tcPr>
-          <w:tcW w:w="4175" w:type="dxa"/>
-          <w:tcMar>
-            <w:top w:w="0" w:type="dxa"/>
-            <w:left w:w="108" w:type="dxa"/>
-            <w:bottom w:w="0" w:type="dxa"/>
-            <w:right w:w="108" w:type="dxa"/>
-          </w:tcMar>
-          <w:vAlign w:val="center"/>
-        </w:tcPr>
-        <w:p>
-          <w:pPr>
-            <w:pStyle w:val="Rodap"/>
-            <w:spacing w:before="0" w:beforeAutospacing="0" w:afterAutospacing="0"/>
-            <w:rPr>
-              <w:rFonts w:cs="Arial"/>
-              <w:b/>
-              <w:bCs/>
-              <w:sz w:val="20"/>
-              <w:szCs w:val="20"/>
-              <w:lang w:val="pt-BR"/>
-            </w:rPr>
-          </w:pPr>
-          <w:r>
-            <w:rPr>
-              <w:rFonts w:cs="Arial"/>
-              <w:b/>
-              <w:bCs/>
-              <w:sz w:val="20"/>
-              <w:szCs w:val="20"/>
-              <w:lang w:val="pt-BR"/>
-            </w:rPr>
-            <w:t>Consultoria de Bioestatística</w:t>
-          </w:r>
-        </w:p>
-        <w:p>
-          <w:pPr>
-            <w:pStyle w:val="Rodap"/>
-            <w:spacing w:before="0" w:beforeAutospacing="0" w:afterAutospacing="0"/>
-            <w:rPr>
-              <w:rFonts w:cs="Arial"/>
-              <w:b/>
-              <w:bCs/>
-              <w:sz w:val="20"/>
-              <w:szCs w:val="20"/>
-              <w:lang w:val="pt-BR"/>
-            </w:rPr>
-          </w:pPr>
-        </w:p>
-        <w:p>
-          <w:pPr>
-            <w:pStyle w:val="Rodap"/>
-            <w:spacing w:before="0" w:beforeAutospacing="0" w:afterAutospacing="0"/>
-            <w:rPr>
-              <w:rFonts w:cs="Arial"/>
-              <w:bCs/>
-              <w:sz w:val="20"/>
-              <w:szCs w:val="20"/>
-              <w:lang w:val="pt-BR"/>
-            </w:rPr>
-          </w:pPr>
-          <w:r>
-            <w:rPr>
-              <w:rFonts w:cs="Arial"/>
-              <w:bCs/>
-              <w:sz w:val="20"/>
-              <w:szCs w:val="20"/>
-              <w:lang w:val="pt-BR"/>
-            </w:rPr>
-            <w:t>https://gith</w:t>
-          </w:r>
-          <w:bookmarkStart w:id="6" w:name="_GoBack"/>
-          <w:bookmarkEnd w:id="6"/>
-          <w:r>
-            <w:rPr>
-              <w:rFonts w:cs="Arial"/>
-              <w:bCs/>
-              <w:sz w:val="20"/>
-              <w:szCs w:val="20"/>
-              <w:lang w:val="pt-BR"/>
-            </w:rPr>
-            <w:t>ub.com/philsf-biostat</w:t>
-          </w:r>
-        </w:p>
-      </w:tc>
-      <w:tc>
-        <w:tcPr>
-          <w:tcW w:w="232" w:type="dxa"/>
-          <w:tcBorders>
-            <w:top w:val="nil"/>
-            <w:left w:val="nil"/>
-            <w:bottom w:val="nil"/>
-          </w:tcBorders>
-        </w:tcPr>
-        <w:p>
-          <w:pPr>
-            <w:pStyle w:val="Rodap"/>
-            <w:spacing w:before="0" w:beforeAutospacing="0" w:afterAutospacing="0"/>
-            <w:jc w:val="center"/>
-            <w:rPr>
-              <w:rFonts w:cs="Arial"/>
-              <w:b/>
-              <w:bCs/>
-              <w:sz w:val="18"/>
-              <w:szCs w:val="18"/>
-              <w:lang w:val="pt-BR"/>
-            </w:rPr>
-          </w:pPr>
-        </w:p>
-      </w:tc>
-      <w:tc>
-        <w:tcPr>
-          <w:tcW w:w="1355" w:type="dxa"/>
-          <w:vAlign w:val="center"/>
-        </w:tcPr>
-        <w:p>
-          <w:pPr>
-            <w:pStyle w:val="Rodap"/>
-            <w:spacing w:before="0" w:beforeAutospacing="0" w:afterAutospacing="0"/>
-            <w:jc w:val="center"/>
-            <w:rPr>
-              <w:rFonts w:cs="Arial"/>
-              <w:b/>
-              <w:bCs/>
-              <w:sz w:val="20"/>
-              <w:szCs w:val="20"/>
-              <w:lang w:val="pt-BR"/>
-            </w:rPr>
-          </w:pPr>
-        </w:p>
-      </w:tc>
-      <w:tc>
-        <w:tcPr>
-          <w:tcW w:w="232" w:type="dxa"/>
-          <w:tcMar>
-            <w:top w:w="0" w:type="dxa"/>
-            <w:left w:w="108" w:type="dxa"/>
-            <w:bottom w:w="0" w:type="dxa"/>
-            <w:right w:w="108" w:type="dxa"/>
-          </w:tcMar>
-        </w:tcPr>
-        <w:p>
-          <w:pPr>
-            <w:pStyle w:val="Cabealho"/>
-            <w:spacing w:before="0" w:beforeAutospacing="0" w:afterAutospacing="0"/>
-            <w:rPr>
-              <w:rFonts w:cs="Arial"/>
-              <w:b/>
-              <w:bCs/>
-              <w:lang w:val="pt-BR"/>
-            </w:rPr>
-          </w:pPr>
-        </w:p>
-      </w:tc>
-      <w:tc>
-        <w:tcPr>
-          <w:tcW w:w="1259" w:type="dxa"/>
+          <w:tcW w:w="3828" w:type="dxa"/>
           <w:tcMar>
             <w:top w:w="0" w:type="dxa"/>
             <w:left w:w="108" w:type="dxa"/>
@@ -1423,6 +1324,152 @@
               <w:lang w:val="pt-BR"/>
             </w:rPr>
           </w:pPr>
+          <w:r>
+            <w:rPr>
+              <w:rFonts w:cs="Arial"/>
+              <w:b/>
+              <w:bCs/>
+              <w:sz w:val="18"/>
+              <w:szCs w:val="18"/>
+              <w:lang w:val="pt-BR"/>
+            </w:rPr>
+            <w:t>Felipe Figueiredo</w:t>
+          </w:r>
+        </w:p>
+        <w:p>
+          <w:pPr>
+            <w:pStyle w:val="Rodap"/>
+            <w:spacing w:before="0" w:beforeAutospacing="0" w:afterAutospacing="0"/>
+            <w:jc w:val="center"/>
+            <w:rPr>
+              <w:rFonts w:cs="Arial"/>
+              <w:b/>
+              <w:bCs/>
+              <w:sz w:val="18"/>
+              <w:szCs w:val="18"/>
+              <w:lang w:val="pt-BR"/>
+            </w:rPr>
+          </w:pPr>
+        </w:p>
+        <w:p>
+          <w:pPr>
+            <w:pStyle w:val="Rodap"/>
+            <w:spacing w:before="0" w:beforeAutospacing="0" w:afterAutospacing="0"/>
+            <w:jc w:val="center"/>
+            <w:rPr>
+              <w:rFonts w:cs="Arial"/>
+              <w:bCs/>
+              <w:sz w:val="20"/>
+              <w:szCs w:val="20"/>
+              <w:lang w:val="pt-BR"/>
+            </w:rPr>
+          </w:pPr>
+          <w:r>
+            <w:rPr>
+              <w:rFonts w:cs="Arial"/>
+              <w:bCs/>
+              <w:sz w:val="18"/>
+              <w:szCs w:val="18"/>
+              <w:lang w:val="pt-BR"/>
+            </w:rPr>
+            <w:t>prof.felipefigueiredo@gmail.com</w:t>
+          </w:r>
+        </w:p>
+      </w:tc>
+      <w:tc>
+        <w:tcPr>
+          <w:tcW w:w="283" w:type="dxa"/>
+          <w:tcBorders>
+            <w:top w:val="nil"/>
+            <w:left w:val="nil"/>
+            <w:bottom w:val="nil"/>
+          </w:tcBorders>
+        </w:tcPr>
+        <w:p>
+          <w:pPr>
+            <w:pStyle w:val="Rodap"/>
+            <w:spacing w:before="0" w:beforeAutospacing="0" w:afterAutospacing="0"/>
+            <w:jc w:val="center"/>
+            <w:rPr>
+              <w:rFonts w:cs="Arial"/>
+              <w:b/>
+              <w:bCs/>
+              <w:sz w:val="18"/>
+              <w:szCs w:val="18"/>
+              <w:lang w:val="pt-BR"/>
+            </w:rPr>
+          </w:pPr>
+        </w:p>
+      </w:tc>
+      <w:tc>
+        <w:tcPr>
+          <w:tcW w:w="3142" w:type="dxa"/>
+          <w:vAlign w:val="center"/>
+        </w:tcPr>
+        <w:p>
+          <w:pPr>
+            <w:pStyle w:val="Rodap"/>
+            <w:spacing w:before="0" w:beforeAutospacing="0" w:afterAutospacing="0"/>
+            <w:jc w:val="center"/>
+            <w:rPr>
+              <w:rFonts w:cs="Arial"/>
+              <w:b/>
+              <w:bCs/>
+              <w:sz w:val="20"/>
+              <w:szCs w:val="20"/>
+              <w:lang w:val="pt-BR"/>
+            </w:rPr>
+          </w:pPr>
+          <w:r>
+            <w:rPr>
+              <w:rFonts w:cs="Arial"/>
+              <w:b/>
+              <w:bCs/>
+              <w:sz w:val="20"/>
+              <w:szCs w:val="20"/>
+              <w:lang w:val="pt-BR"/>
+            </w:rPr>
+            <w:t>Consultoria de Bioestatística</w:t>
+          </w:r>
+        </w:p>
+        <w:p>
+          <w:pPr>
+            <w:pStyle w:val="Rodap"/>
+            <w:spacing w:before="0" w:beforeAutospacing="0" w:afterAutospacing="0"/>
+            <w:jc w:val="center"/>
+            <w:rPr>
+              <w:rFonts w:cs="Arial"/>
+              <w:b/>
+              <w:bCs/>
+              <w:sz w:val="20"/>
+              <w:szCs w:val="20"/>
+              <w:lang w:val="pt-BR"/>
+            </w:rPr>
+          </w:pPr>
+        </w:p>
+        <w:p>
+          <w:pPr>
+            <w:pStyle w:val="Rodap"/>
+            <w:spacing w:before="0" w:beforeAutospacing="0" w:afterAutospacing="0"/>
+            <w:jc w:val="center"/>
+            <w:rPr>
+              <w:rFonts w:cs="Arial"/>
+              <w:bCs/>
+              <w:sz w:val="18"/>
+              <w:szCs w:val="18"/>
+              <w:lang w:val="pt-BR"/>
+            </w:rPr>
+          </w:pPr>
+          <w:r>
+            <w:rPr>
+              <w:rFonts w:cs="Arial"/>
+              <w:bCs/>
+              <w:sz w:val="20"/>
+              <w:szCs w:val="20"/>
+              <w:lang w:val="pt-BR"/>
+            </w:rPr>
+            <w:t>https://github.com/philsf-biostat</w:t>
+          </w:r>
         </w:p>
       </w:tc>
       <w:tc>
@@ -1476,6 +1523,58 @@
               <w:lang w:val="pt-BR"/>
             </w:rPr>
           </w:pPr>
+          <w:r>
+            <w:rPr>
+              <w:rFonts w:cs="Arial"/>
+              <w:b/>
+              <w:bCs/>
+              <w:sz w:val="18"/>
+              <w:szCs w:val="18"/>
+              <w:lang w:val="pt-BR"/>
+            </w:rPr>
+            <w:t>Ano</w:t>
+          </w:r>
+        </w:p>
+        <w:p>
+          <w:pPr>
+            <w:pStyle w:val="Cabealho"/>
+            <w:spacing w:before="0" w:beforeAutospacing="0" w:afterAutospacing="0"/>
+            <w:jc w:val="center"/>
+            <w:rPr>
+              <w:rFonts w:cs="Arial"/>
+              <w:b/>
+              <w:bCs/>
+              <w:sz w:val="18"/>
+              <w:szCs w:val="18"/>
+              <w:lang w:val="pt-BR"/>
+            </w:rPr>
+          </w:pPr>
+        </w:p>
+        <w:p>
+          <w:pPr>
+            <w:pStyle w:val="Cabealho"/>
+            <w:spacing w:before="0" w:beforeAutospacing="0" w:afterAutospacing="0"/>
+            <w:jc w:val="center"/>
+            <w:rPr>
+              <w:rFonts w:cs="Arial"/>
+              <w:bCs/>
+              <w:sz w:val="18"/>
+              <w:szCs w:val="18"/>
+              <w:lang w:val="pt-BR"/>
+            </w:rPr>
+          </w:pPr>
+          <w:proofErr w:type="spellStart"/>
+          <w:r>
+            <w:rPr>
+              <w:rFonts w:cs="Arial"/>
+              <w:bCs/>
+              <w:sz w:val="18"/>
+              <w:szCs w:val="18"/>
+              <w:lang w:val="pt-BR"/>
+            </w:rPr>
+            <w:t>aaaa</w:t>
+          </w:r>
+          <w:proofErr w:type="spellEnd"/>
         </w:p>
       </w:tc>
       <w:tc>
@@ -1528,9 +1627,9 @@
               <w:bCs/>
               <w:sz w:val="18"/>
               <w:szCs w:val="18"/>
+              <w:lang w:val="pt-BR"/>
             </w:rPr>
           </w:pPr>
-          <w:proofErr w:type="spellStart"/>
           <w:r>
             <w:rPr>
               <w:rFonts w:cs="Arial"/>
@@ -1538,10 +1637,10 @@
               <w:bCs/>
               <w:sz w:val="18"/>
               <w:szCs w:val="18"/>
+              <w:lang w:val="pt-BR"/>
             </w:rPr>
             <w:t>Página</w:t>
           </w:r>
-          <w:proofErr w:type="spellEnd"/>
         </w:p>
         <w:p>
           <w:pPr>
@@ -1554,6 +1653,7 @@
               <w:bCs/>
               <w:sz w:val="18"/>
               <w:szCs w:val="18"/>
+              <w:lang w:val="pt-BR"/>
             </w:rPr>
           </w:pPr>
           <w:r>
@@ -1562,6 +1662,7 @@
               <w:b/>
               <w:sz w:val="17"/>
               <w:szCs w:val="17"/>
+              <w:lang w:val="pt-BR"/>
             </w:rPr>
             <w:fldChar w:fldCharType="begin"/>
           </w:r>
@@ -1571,6 +1672,7 @@
               <w:b/>
               <w:sz w:val="17"/>
               <w:szCs w:val="17"/>
+              <w:lang w:val="pt-BR"/>
             </w:rPr>
             <w:instrText xml:space="preserve"> PAGE   \* MERGEFORMAT </w:instrText>
           </w:r>
@@ -1580,6 +1682,7 @@
               <w:b/>
               <w:sz w:val="17"/>
               <w:szCs w:val="17"/>
+              <w:lang w:val="pt-BR"/>
             </w:rPr>
             <w:fldChar w:fldCharType="separate"/>
           </w:r>
@@ -1590,8 +1693,9 @@
               <w:noProof/>
               <w:sz w:val="17"/>
               <w:szCs w:val="17"/>
-            </w:rPr>
-            <w:t>2</w:t>
+              <w:lang w:val="pt-BR"/>
+            </w:rPr>
+            <w:t>1</w:t>
           </w:r>
           <w:r>
             <w:rPr>
@@ -1599,6 +1703,7 @@
               <w:b/>
               <w:sz w:val="17"/>
               <w:szCs w:val="17"/>
+              <w:lang w:val="pt-BR"/>
             </w:rPr>
             <w:fldChar w:fldCharType="end"/>
           </w:r>
@@ -1608,6 +1713,7 @@
               <w:b/>
               <w:sz w:val="17"/>
               <w:szCs w:val="17"/>
+              <w:lang w:val="pt-BR"/>
             </w:rPr>
             <w:t>/</w:t>
           </w:r>
@@ -1617,6 +1723,7 @@
               <w:b/>
               <w:sz w:val="17"/>
               <w:szCs w:val="17"/>
+              <w:lang w:val="pt-BR"/>
             </w:rPr>
             <w:fldChar w:fldCharType="begin"/>
           </w:r>
@@ -1626,6 +1733,7 @@
               <w:b/>
               <w:sz w:val="17"/>
               <w:szCs w:val="17"/>
+              <w:lang w:val="pt-BR"/>
             </w:rPr>
             <w:instrText xml:space="preserve"> NUMPAGES   \* MERGEFORMAT </w:instrText>
           </w:r>
@@ -1635,6 +1743,7 @@
               <w:b/>
               <w:sz w:val="17"/>
               <w:szCs w:val="17"/>
+              <w:lang w:val="pt-BR"/>
             </w:rPr>
             <w:fldChar w:fldCharType="separate"/>
           </w:r>
@@ -1645,6 +1754,7 @@
               <w:noProof/>
               <w:sz w:val="17"/>
               <w:szCs w:val="17"/>
+              <w:lang w:val="pt-BR"/>
             </w:rPr>
             <w:t>2</w:t>
           </w:r>
@@ -1654,6 +1764,7 @@
               <w:b/>
               <w:sz w:val="17"/>
               <w:szCs w:val="17"/>
+              <w:lang w:val="pt-BR"/>
             </w:rPr>
             <w:fldChar w:fldCharType="end"/>
           </w:r>
@@ -1669,7 +1780,7 @@
 </w:ftr>
 </file>
 
-<file path=word/footer3.xml><?xml version="1.0" encoding="utf-8"?>
+<file path=word/footer2.xml><?xml version="1.0" encoding="utf-8"?>
 <w:ftr xmlns:wpc="http://schemas.microsoft.com/office/word/2010/wordprocessingCanvas" xmlns:cx="http://schemas.microsoft.com/office/drawing/2014/chartex" xmlns:cx1="http://schemas.microsoft.com/office/drawing/2015/9/8/chartex" xmlns:mc="http://schemas.openxmlformats.org/markup-compatibility/2006" xmlns:o="urn:schemas-microsoft-com:office:office" xmlns:r="http://schemas.openxmlformats.org/officeDocument/2006/relationships" xmlns:m="http://schemas.openxmlformats.org/officeDocument/2006/math" xmlns:v="urn:schemas-microsoft-com:vml" xmlns:wp14="http://schemas.microsoft.com/office/word/2010/wordprocessingDrawing" xmlns:wp="http://schemas.openxmlformats.org/drawingml/2006/wordprocessingDrawing" xmlns:w10="urn:schemas-microsoft-com:office:word" xmlns:w="http://schemas.openxmlformats.org/wordprocessingml/2006/main" xmlns:w14="http://schemas.microsoft.com/office/word/2010/wordml" xmlns:w15="http://schemas.microsoft.com/office/word/2012/wordml" xmlns:w16se="http://schemas.microsoft.com/office/word/2015/wordml/symex" xmlns:wpg="http://schemas.microsoft.com/office/word/2010/wordprocessingGroup" xmlns:wpi="http://schemas.microsoft.com/office/word/2010/wordprocessingInk" xmlns:wne="http://schemas.microsoft.com/office/word/2006/wordml" xmlns:wps="http://schemas.microsoft.com/office/word/2010/wordprocessingShape" mc:Ignorable="w14 w15 w16se wp14">
   <w:p>
     <w:pPr>
@@ -1933,16 +2044,6 @@
 
 <file path=word/header1.xml><?xml version="1.0" encoding="utf-8"?>
 <w:hdr xmlns:wpc="http://schemas.microsoft.com/office/word/2010/wordprocessingCanvas" xmlns:cx="http://schemas.microsoft.com/office/drawing/2014/chartex" xmlns:cx1="http://schemas.microsoft.com/office/drawing/2015/9/8/chartex" xmlns:mc="http://schemas.openxmlformats.org/markup-compatibility/2006" xmlns:o="urn:schemas-microsoft-com:office:office" xmlns:r="http://schemas.openxmlformats.org/officeDocument/2006/relationships" xmlns:m="http://schemas.openxmlformats.org/officeDocument/2006/math" xmlns:v="urn:schemas-microsoft-com:vml" xmlns:wp14="http://schemas.microsoft.com/office/word/2010/wordprocessingDrawing" xmlns:wp="http://schemas.openxmlformats.org/drawingml/2006/wordprocessingDrawing" xmlns:w10="urn:schemas-microsoft-com:office:word" xmlns:w="http://schemas.openxmlformats.org/wordprocessingml/2006/main" xmlns:w14="http://schemas.microsoft.com/office/word/2010/wordml" xmlns:w15="http://schemas.microsoft.com/office/word/2012/wordml" xmlns:w16se="http://schemas.microsoft.com/office/word/2015/wordml/symex" xmlns:wpg="http://schemas.microsoft.com/office/word/2010/wordprocessingGroup" xmlns:wpi="http://schemas.microsoft.com/office/word/2010/wordprocessingInk" xmlns:wne="http://schemas.microsoft.com/office/word/2006/wordml" xmlns:wps="http://schemas.microsoft.com/office/word/2010/wordprocessingShape" mc:Ignorable="w14 w15 w16se wp14">
-  <w:p>
-    <w:pPr>
-      <w:pStyle w:val="Cabealho"/>
-    </w:pPr>
-  </w:p>
-</w:hdr>
-</file>
-
-<file path=word/header2.xml><?xml version="1.0" encoding="utf-8"?>
-<w:hdr xmlns:wpc="http://schemas.microsoft.com/office/word/2010/wordprocessingCanvas" xmlns:cx="http://schemas.microsoft.com/office/drawing/2014/chartex" xmlns:cx1="http://schemas.microsoft.com/office/drawing/2015/9/8/chartex" xmlns:mc="http://schemas.openxmlformats.org/markup-compatibility/2006" xmlns:o="urn:schemas-microsoft-com:office:office" xmlns:r="http://schemas.openxmlformats.org/officeDocument/2006/relationships" xmlns:m="http://schemas.openxmlformats.org/officeDocument/2006/math" xmlns:v="urn:schemas-microsoft-com:vml" xmlns:wp14="http://schemas.microsoft.com/office/word/2010/wordprocessingDrawing" xmlns:wp="http://schemas.openxmlformats.org/drawingml/2006/wordprocessingDrawing" xmlns:w10="urn:schemas-microsoft-com:office:word" xmlns:w="http://schemas.openxmlformats.org/wordprocessingml/2006/main" xmlns:w14="http://schemas.microsoft.com/office/word/2010/wordml" xmlns:w15="http://schemas.microsoft.com/office/word/2012/wordml" xmlns:w16se="http://schemas.microsoft.com/office/word/2015/wordml/symex" xmlns:wpg="http://schemas.microsoft.com/office/word/2010/wordprocessingGroup" xmlns:wpi="http://schemas.microsoft.com/office/word/2010/wordprocessingInk" xmlns:wne="http://schemas.microsoft.com/office/word/2006/wordml" xmlns:wps="http://schemas.microsoft.com/office/word/2010/wordprocessingShape" mc:Ignorable="w14 w15 w16se wp14">
   <w:tbl>
     <w:tblPr>
       <w:tblStyle w:val="Tabelacomgrade"/>
@@ -2120,7 +2221,7 @@
 </w:hdr>
 </file>
 
-<file path=word/header3.xml><?xml version="1.0" encoding="utf-8"?>
+<file path=word/header2.xml><?xml version="1.0" encoding="utf-8"?>
 <w:hdr xmlns:wpc="http://schemas.microsoft.com/office/word/2010/wordprocessingCanvas" xmlns:cx="http://schemas.microsoft.com/office/drawing/2014/chartex" xmlns:cx1="http://schemas.microsoft.com/office/drawing/2015/9/8/chartex" xmlns:mc="http://schemas.openxmlformats.org/markup-compatibility/2006" xmlns:o="urn:schemas-microsoft-com:office:office" xmlns:r="http://schemas.openxmlformats.org/officeDocument/2006/relationships" xmlns:m="http://schemas.openxmlformats.org/officeDocument/2006/math" xmlns:v="urn:schemas-microsoft-com:vml" xmlns:wp14="http://schemas.microsoft.com/office/word/2010/wordprocessingDrawing" xmlns:wp="http://schemas.openxmlformats.org/drawingml/2006/wordprocessingDrawing" xmlns:w10="urn:schemas-microsoft-com:office:word" xmlns:w="http://schemas.openxmlformats.org/wordprocessingml/2006/main" xmlns:w14="http://schemas.microsoft.com/office/word/2010/wordml" xmlns:w15="http://schemas.microsoft.com/office/word/2012/wordml" xmlns:w16se="http://schemas.microsoft.com/office/word/2015/wordml/symex" xmlns:wpg="http://schemas.microsoft.com/office/word/2010/wordprocessingGroup" xmlns:wpi="http://schemas.microsoft.com/office/word/2010/wordprocessingInk" xmlns:wne="http://schemas.microsoft.com/office/word/2006/wordml" xmlns:wps="http://schemas.microsoft.com/office/word/2010/wordprocessingShape" mc:Ignorable="w14 w15 w16se wp14">
   <w:tbl>
     <w:tblPr>
@@ -4986,7 +5087,7 @@
 </file>
 
 <file path=customXml/itemProps1.xml><?xml version="1.0" encoding="utf-8"?>
-<ds:datastoreItem xmlns:ds="http://schemas.openxmlformats.org/officeDocument/2006/customXml" ds:itemID="{E4556E3D-83CB-47FB-9015-AF30B038D5CC}">
+<ds:datastoreItem xmlns:ds="http://schemas.openxmlformats.org/officeDocument/2006/customXml" ds:itemID="{F5B1473F-8E8B-47F8-9436-7B6E2EFC29D7}">
   <ds:schemaRefs>
     <ds:schemaRef ds:uri="http://schemas.openxmlformats.org/officeDocument/2006/bibliography"/>
   </ds:schemaRefs>

</xml_diff>

<commit_message>
estilos de sumário reformatados
espaçamento de parágrafo
</commit_message>
<xml_diff>
--- a/inst/rmarkdown/templates/Relatorio/skeleton/misc/style.docx
+++ b/inst/rmarkdown/templates/Relatorio/skeleton/misc/style.docx
@@ -6,6 +6,8 @@
       <w:pPr>
         <w:pStyle w:val="Ttulo"/>
       </w:pPr>
+      <w:bookmarkStart w:id="0" w:name="_GoBack"/>
+      <w:bookmarkEnd w:id="0"/>
       <w:r>
         <w:t>Título</w:t>
       </w:r>
@@ -21,8 +23,14 @@
     <w:p>
       <w:pPr>
         <w:pStyle w:val="Author"/>
+        <w:rPr>
+          <w:lang w:val="pt-BR"/>
+        </w:rPr>
       </w:pPr>
       <w:r>
+        <w:rPr>
+          <w:lang w:val="pt-BR"/>
+        </w:rPr>
         <w:t>Author</w:t>
       </w:r>
     </w:p>
@@ -359,11 +367,11 @@
       <w:pPr>
         <w:pStyle w:val="Ttulo1"/>
       </w:pPr>
-      <w:bookmarkStart w:id="0" w:name="_Toc526233798"/>
+      <w:bookmarkStart w:id="1" w:name="_Toc526233798"/>
       <w:r>
         <w:t>Título 1</w:t>
       </w:r>
-      <w:bookmarkEnd w:id="0"/>
+      <w:bookmarkEnd w:id="1"/>
     </w:p>
     <w:p>
       <w:pPr>
@@ -2119,12 +2127,12 @@
       <w:pPr>
         <w:pStyle w:val="Ttulo2"/>
       </w:pPr>
-      <w:bookmarkStart w:id="1" w:name="_Toc526233799"/>
+      <w:bookmarkStart w:id="2" w:name="_Toc526233799"/>
       <w:r>
         <w:lastRenderedPageBreak/>
         <w:t>Título 2</w:t>
       </w:r>
-      <w:bookmarkEnd w:id="1"/>
+      <w:bookmarkEnd w:id="2"/>
     </w:p>
     <w:p>
       <w:pPr>
@@ -3148,11 +3156,11 @@
       <w:pPr>
         <w:pStyle w:val="Ttulo3"/>
       </w:pPr>
-      <w:bookmarkStart w:id="2" w:name="_Toc526233800"/>
+      <w:bookmarkStart w:id="3" w:name="_Toc526233800"/>
       <w:r>
         <w:t>Título 3</w:t>
       </w:r>
-      <w:bookmarkEnd w:id="2"/>
+      <w:bookmarkEnd w:id="3"/>
     </w:p>
     <w:p>
       <w:pPr>
@@ -3544,15 +3552,7 @@
         <w:rPr>
           <w:shd w:val="clear" w:color="auto" w:fill="FFFFFF"/>
         </w:rPr>
-        <w:t>puru</w:t>
-      </w:r>
-      <w:bookmarkStart w:id="3" w:name="_GoBack"/>
-      <w:bookmarkEnd w:id="3"/>
-      <w:r>
-        <w:rPr>
-          <w:shd w:val="clear" w:color="auto" w:fill="FFFFFF"/>
-        </w:rPr>
-        <w:t>s</w:t>
+        <w:t>purus</w:t>
       </w:r>
       <w:proofErr w:type="spellEnd"/>
       <w:r>
@@ -11326,7 +11326,10 @@
     <w:autoRedefine/>
     <w:uiPriority w:val="39"/>
     <w:unhideWhenUsed/>
-    <w:rsid w:val="00D444CB"/>
+    <w:rsid w:val="00E71B63"/>
+    <w:pPr>
+      <w:spacing w:before="0" w:beforeAutospacing="0" w:after="60" w:afterAutospacing="0"/>
+    </w:pPr>
     <w:rPr>
       <w:b/>
       <w:caps/>
@@ -11339,7 +11342,10 @@
     <w:autoRedefine/>
     <w:uiPriority w:val="39"/>
     <w:unhideWhenUsed/>
-    <w:rsid w:val="00BA3AFA"/>
+    <w:rsid w:val="00E71B63"/>
+    <w:pPr>
+      <w:spacing w:before="0" w:beforeAutospacing="0" w:after="60" w:afterAutospacing="0"/>
+    </w:pPr>
     <w:rPr>
       <w:b/>
     </w:rPr>
@@ -11351,7 +11357,10 @@
     <w:autoRedefine/>
     <w:uiPriority w:val="39"/>
     <w:unhideWhenUsed/>
-    <w:rsid w:val="00BA3AFA"/>
+    <w:rsid w:val="00E71B63"/>
+    <w:pPr>
+      <w:spacing w:before="0" w:beforeAutospacing="0" w:after="60" w:afterAutospacing="0"/>
+    </w:pPr>
     <w:rPr>
       <w:b/>
     </w:rPr>
@@ -12006,7 +12015,7 @@
 </file>
 
 <file path=customXml/itemProps1.xml><?xml version="1.0" encoding="utf-8"?>
-<ds:datastoreItem xmlns:ds="http://schemas.openxmlformats.org/officeDocument/2006/customXml" ds:itemID="{99453B98-BC1D-473B-8812-2925DDC61C50}">
+<ds:datastoreItem xmlns:ds="http://schemas.openxmlformats.org/officeDocument/2006/customXml" ds:itemID="{30AE79BF-ADD2-4C61-B9A2-DFB994042475}">
   <ds:schemaRefs>
     <ds:schemaRef ds:uri="http://schemas.openxmlformats.org/officeDocument/2006/bibliography"/>
   </ds:schemaRefs>

</xml_diff>

<commit_message>
cabeçalho e rodapé ajustados ao novo estilo normal (parágrafo)
</commit_message>
<xml_diff>
--- a/inst/rmarkdown/templates/Relatorio/skeleton/misc/style.docx
+++ b/inst/rmarkdown/templates/Relatorio/skeleton/misc/style.docx
@@ -6,8 +6,6 @@
       <w:pPr>
         <w:pStyle w:val="Ttulo"/>
       </w:pPr>
-      <w:bookmarkStart w:id="0" w:name="_GoBack"/>
-      <w:bookmarkEnd w:id="0"/>
       <w:r>
         <w:t>Título</w:t>
       </w:r>
@@ -367,11 +365,11 @@
       <w:pPr>
         <w:pStyle w:val="Ttulo1"/>
       </w:pPr>
-      <w:bookmarkStart w:id="1" w:name="_Toc526233798"/>
+      <w:bookmarkStart w:id="0" w:name="_Toc526233798"/>
       <w:r>
         <w:t>Título 1</w:t>
       </w:r>
-      <w:bookmarkEnd w:id="1"/>
+      <w:bookmarkEnd w:id="0"/>
     </w:p>
     <w:p>
       <w:pPr>
@@ -455,7 +453,15 @@
         <w:rPr>
           <w:shd w:val="clear" w:color="auto" w:fill="FFFFFF"/>
         </w:rPr>
-        <w:t>Etiam</w:t>
+        <w:t>Etia</w:t>
+      </w:r>
+      <w:bookmarkStart w:id="1" w:name="_GoBack"/>
+      <w:bookmarkEnd w:id="1"/>
+      <w:r>
+        <w:rPr>
+          <w:shd w:val="clear" w:color="auto" w:fill="FFFFFF"/>
+        </w:rPr>
+        <w:t>m</w:t>
       </w:r>
       <w:proofErr w:type="spellEnd"/>
       <w:r>
@@ -9318,12 +9324,8 @@
     </w:p>
     <w:p/>
     <w:sectPr>
-      <w:headerReference w:type="even" r:id="rId8"/>
-      <w:headerReference w:type="default" r:id="rId9"/>
-      <w:footerReference w:type="even" r:id="rId10"/>
-      <w:footerReference w:type="default" r:id="rId11"/>
-      <w:headerReference w:type="first" r:id="rId12"/>
-      <w:footerReference w:type="first" r:id="rId13"/>
+      <w:headerReference w:type="default" r:id="rId8"/>
+      <w:footerReference w:type="default" r:id="rId9"/>
       <w:pgSz w:w="11906" w:h="16838"/>
       <w:pgMar w:top="1418" w:right="709" w:bottom="1276" w:left="567" w:header="708" w:footer="708" w:gutter="0"/>
       <w:cols w:space="708"/>
@@ -9362,22 +9364,12 @@
 <w:ftr xmlns:wpc="http://schemas.microsoft.com/office/word/2010/wordprocessingCanvas" xmlns:cx="http://schemas.microsoft.com/office/drawing/2014/chartex" xmlns:cx1="http://schemas.microsoft.com/office/drawing/2015/9/8/chartex" xmlns:mc="http://schemas.openxmlformats.org/markup-compatibility/2006" xmlns:o="urn:schemas-microsoft-com:office:office" xmlns:r="http://schemas.openxmlformats.org/officeDocument/2006/relationships" xmlns:m="http://schemas.openxmlformats.org/officeDocument/2006/math" xmlns:v="urn:schemas-microsoft-com:vml" xmlns:wp14="http://schemas.microsoft.com/office/word/2010/wordprocessingDrawing" xmlns:wp="http://schemas.openxmlformats.org/drawingml/2006/wordprocessingDrawing" xmlns:w10="urn:schemas-microsoft-com:office:word" xmlns:w="http://schemas.openxmlformats.org/wordprocessingml/2006/main" xmlns:w14="http://schemas.microsoft.com/office/word/2010/wordml" xmlns:w15="http://schemas.microsoft.com/office/word/2012/wordml" xmlns:w16se="http://schemas.microsoft.com/office/word/2015/wordml/symex" xmlns:wpg="http://schemas.microsoft.com/office/word/2010/wordprocessingGroup" xmlns:wpi="http://schemas.microsoft.com/office/word/2010/wordprocessingInk" xmlns:wne="http://schemas.microsoft.com/office/word/2006/wordml" xmlns:wps="http://schemas.microsoft.com/office/word/2010/wordprocessingShape" mc:Ignorable="w14 w15 w16se wp14">
   <w:p>
     <w:pPr>
-      <w:pStyle w:val="Rodap"/>
-    </w:pPr>
-  </w:p>
-</w:ftr>
-</file>
-
-<file path=word/footer2.xml><?xml version="1.0" encoding="utf-8"?>
-<w:ftr xmlns:wpc="http://schemas.microsoft.com/office/word/2010/wordprocessingCanvas" xmlns:cx="http://schemas.microsoft.com/office/drawing/2014/chartex" xmlns:cx1="http://schemas.microsoft.com/office/drawing/2015/9/8/chartex" xmlns:mc="http://schemas.openxmlformats.org/markup-compatibility/2006" xmlns:o="urn:schemas-microsoft-com:office:office" xmlns:r="http://schemas.openxmlformats.org/officeDocument/2006/relationships" xmlns:m="http://schemas.openxmlformats.org/officeDocument/2006/math" xmlns:v="urn:schemas-microsoft-com:vml" xmlns:wp14="http://schemas.microsoft.com/office/word/2010/wordprocessingDrawing" xmlns:wp="http://schemas.openxmlformats.org/drawingml/2006/wordprocessingDrawing" xmlns:w10="urn:schemas-microsoft-com:office:word" xmlns:w="http://schemas.openxmlformats.org/wordprocessingml/2006/main" xmlns:w14="http://schemas.microsoft.com/office/word/2010/wordml" xmlns:w15="http://schemas.microsoft.com/office/word/2012/wordml" xmlns:w16se="http://schemas.microsoft.com/office/word/2015/wordml/symex" xmlns:wpg="http://schemas.microsoft.com/office/word/2010/wordprocessingGroup" xmlns:wpi="http://schemas.microsoft.com/office/word/2010/wordprocessingInk" xmlns:wne="http://schemas.microsoft.com/office/word/2006/wordml" xmlns:wps="http://schemas.microsoft.com/office/word/2010/wordprocessingShape" mc:Ignorable="w14 w15 w16se wp14">
-  <w:p>
-    <w:pPr>
       <w:spacing w:after="0"/>
       <w:jc w:val="center"/>
     </w:pPr>
     <w:r>
       <w:pict>
-        <v:rect id="_x0000_i1026" style="width:531.5pt;height:1.5pt" o:hralign="center" o:hrstd="t" o:hr="t" fillcolor="#a0a0a0" stroked="f"/>
+        <v:rect id="_x0000_i1033" style="width:531.5pt;height:1.5pt" o:hralign="center" o:hrstd="t" o:hr="t" fillcolor="#a0a0a0" stroked="f"/>
       </w:pict>
     </w:r>
   </w:p>
@@ -9404,7 +9396,7 @@
     <w:tr>
       <w:trPr>
         <w:cantSplit/>
-        <w:trHeight w:hRule="exact" w:val="624"/>
+        <w:trHeight w:hRule="exact" w:val="850"/>
         <w:jc w:val="center"/>
       </w:trPr>
       <w:tc>
@@ -9441,20 +9433,6 @@
             </w:rPr>
             <w:t>Felipe Figueiredo</w:t>
           </w:r>
-        </w:p>
-        <w:p>
-          <w:pPr>
-            <w:pStyle w:val="Rodap"/>
-            <w:spacing w:line="256" w:lineRule="auto"/>
-            <w:jc w:val="center"/>
-            <w:rPr>
-              <w:rFonts w:cs="Arial"/>
-              <w:b/>
-              <w:bCs/>
-              <w:sz w:val="18"/>
-              <w:szCs w:val="18"/>
-            </w:rPr>
-          </w:pPr>
         </w:p>
         <w:p>
           <w:pPr>
@@ -9527,20 +9505,6 @@
             </w:rPr>
             <w:t>Consultoria de Bioestatística</w:t>
           </w:r>
-        </w:p>
-        <w:p>
-          <w:pPr>
-            <w:pStyle w:val="Rodap"/>
-            <w:spacing w:line="256" w:lineRule="auto"/>
-            <w:jc w:val="center"/>
-            <w:rPr>
-              <w:rFonts w:cs="Arial"/>
-              <w:b/>
-              <w:bCs/>
-              <w:sz w:val="18"/>
-              <w:szCs w:val="18"/>
-            </w:rPr>
-          </w:pPr>
         </w:p>
         <w:p>
           <w:pPr>
@@ -9633,20 +9597,6 @@
             <w:jc w:val="center"/>
             <w:rPr>
               <w:rFonts w:cs="Arial"/>
-              <w:b/>
-              <w:bCs/>
-              <w:sz w:val="18"/>
-              <w:szCs w:val="18"/>
-            </w:rPr>
-          </w:pPr>
-        </w:p>
-        <w:p>
-          <w:pPr>
-            <w:pStyle w:val="Cabealho"/>
-            <w:spacing w:line="256" w:lineRule="auto"/>
-            <w:jc w:val="center"/>
-            <w:rPr>
-              <w:rFonts w:cs="Arial"/>
               <w:bCs/>
               <w:sz w:val="18"/>
               <w:szCs w:val="18"/>
@@ -9725,20 +9675,6 @@
             </w:rPr>
             <w:t>Página</w:t>
           </w:r>
-        </w:p>
-        <w:p>
-          <w:pPr>
-            <w:pStyle w:val="Rodap"/>
-            <w:spacing w:line="256" w:lineRule="auto"/>
-            <w:jc w:val="center"/>
-            <w:rPr>
-              <w:rFonts w:cs="Arial"/>
-              <w:b/>
-              <w:bCs/>
-              <w:sz w:val="18"/>
-              <w:szCs w:val="18"/>
-            </w:rPr>
-          </w:pPr>
         </w:p>
         <w:p>
           <w:pPr>
@@ -9866,16 +9802,6 @@
 </w:ftr>
 </file>
 
-<file path=word/footer3.xml><?xml version="1.0" encoding="utf-8"?>
-<w:ftr xmlns:wpc="http://schemas.microsoft.com/office/word/2010/wordprocessingCanvas" xmlns:cx="http://schemas.microsoft.com/office/drawing/2014/chartex" xmlns:cx1="http://schemas.microsoft.com/office/drawing/2015/9/8/chartex" xmlns:mc="http://schemas.openxmlformats.org/markup-compatibility/2006" xmlns:o="urn:schemas-microsoft-com:office:office" xmlns:r="http://schemas.openxmlformats.org/officeDocument/2006/relationships" xmlns:m="http://schemas.openxmlformats.org/officeDocument/2006/math" xmlns:v="urn:schemas-microsoft-com:vml" xmlns:wp14="http://schemas.microsoft.com/office/word/2010/wordprocessingDrawing" xmlns:wp="http://schemas.openxmlformats.org/drawingml/2006/wordprocessingDrawing" xmlns:w10="urn:schemas-microsoft-com:office:word" xmlns:w="http://schemas.openxmlformats.org/wordprocessingml/2006/main" xmlns:w14="http://schemas.microsoft.com/office/word/2010/wordml" xmlns:w15="http://schemas.microsoft.com/office/word/2012/wordml" xmlns:w16se="http://schemas.microsoft.com/office/word/2015/wordml/symex" xmlns:wpg="http://schemas.microsoft.com/office/word/2010/wordprocessingGroup" xmlns:wpi="http://schemas.microsoft.com/office/word/2010/wordprocessingInk" xmlns:wne="http://schemas.microsoft.com/office/word/2006/wordml" xmlns:wps="http://schemas.microsoft.com/office/word/2010/wordprocessingShape" mc:Ignorable="w14 w15 w16se wp14">
-  <w:p>
-    <w:pPr>
-      <w:pStyle w:val="Rodap"/>
-    </w:pPr>
-  </w:p>
-</w:ftr>
-</file>
-
 <file path=word/footnotes.xml><?xml version="1.0" encoding="utf-8"?>
 <w:footnotes xmlns:wpc="http://schemas.microsoft.com/office/word/2010/wordprocessingCanvas" xmlns:cx="http://schemas.microsoft.com/office/drawing/2014/chartex" xmlns:cx1="http://schemas.microsoft.com/office/drawing/2015/9/8/chartex" xmlns:mc="http://schemas.openxmlformats.org/markup-compatibility/2006" xmlns:o="urn:schemas-microsoft-com:office:office" xmlns:r="http://schemas.openxmlformats.org/officeDocument/2006/relationships" xmlns:m="http://schemas.openxmlformats.org/officeDocument/2006/math" xmlns:v="urn:schemas-microsoft-com:vml" xmlns:wp14="http://schemas.microsoft.com/office/word/2010/wordprocessingDrawing" xmlns:wp="http://schemas.openxmlformats.org/drawingml/2006/wordprocessingDrawing" xmlns:w10="urn:schemas-microsoft-com:office:word" xmlns:w="http://schemas.openxmlformats.org/wordprocessingml/2006/main" xmlns:w14="http://schemas.microsoft.com/office/word/2010/wordml" xmlns:w15="http://schemas.microsoft.com/office/word/2012/wordml" xmlns:w16se="http://schemas.microsoft.com/office/word/2015/wordml/symex" xmlns:wpg="http://schemas.microsoft.com/office/word/2010/wordprocessingGroup" xmlns:wpi="http://schemas.microsoft.com/office/word/2010/wordprocessingInk" xmlns:wne="http://schemas.microsoft.com/office/word/2006/wordml" xmlns:wps="http://schemas.microsoft.com/office/word/2010/wordprocessingShape" mc:Ignorable="w14 w15 w16se wp14">
   <w:footnote w:type="separator" w:id="-1">
@@ -9902,16 +9828,6 @@
 </file>
 
 <file path=word/header1.xml><?xml version="1.0" encoding="utf-8"?>
-<w:hdr xmlns:wpc="http://schemas.microsoft.com/office/word/2010/wordprocessingCanvas" xmlns:cx="http://schemas.microsoft.com/office/drawing/2014/chartex" xmlns:cx1="http://schemas.microsoft.com/office/drawing/2015/9/8/chartex" xmlns:mc="http://schemas.openxmlformats.org/markup-compatibility/2006" xmlns:o="urn:schemas-microsoft-com:office:office" xmlns:r="http://schemas.openxmlformats.org/officeDocument/2006/relationships" xmlns:m="http://schemas.openxmlformats.org/officeDocument/2006/math" xmlns:v="urn:schemas-microsoft-com:vml" xmlns:wp14="http://schemas.microsoft.com/office/word/2010/wordprocessingDrawing" xmlns:wp="http://schemas.openxmlformats.org/drawingml/2006/wordprocessingDrawing" xmlns:w10="urn:schemas-microsoft-com:office:word" xmlns:w="http://schemas.openxmlformats.org/wordprocessingml/2006/main" xmlns:w14="http://schemas.microsoft.com/office/word/2010/wordml" xmlns:w15="http://schemas.microsoft.com/office/word/2012/wordml" xmlns:w16se="http://schemas.microsoft.com/office/word/2015/wordml/symex" xmlns:wpg="http://schemas.microsoft.com/office/word/2010/wordprocessingGroup" xmlns:wpi="http://schemas.microsoft.com/office/word/2010/wordprocessingInk" xmlns:wne="http://schemas.microsoft.com/office/word/2006/wordml" xmlns:wps="http://schemas.microsoft.com/office/word/2010/wordprocessingShape" mc:Ignorable="w14 w15 w16se wp14">
-  <w:p>
-    <w:pPr>
-      <w:pStyle w:val="Cabealho"/>
-    </w:pPr>
-  </w:p>
-</w:hdr>
-</file>
-
-<file path=word/header2.xml><?xml version="1.0" encoding="utf-8"?>
 <w:hdr xmlns:wpc="http://schemas.microsoft.com/office/word/2010/wordprocessingCanvas" xmlns:cx="http://schemas.microsoft.com/office/drawing/2014/chartex" xmlns:cx1="http://schemas.microsoft.com/office/drawing/2015/9/8/chartex" xmlns:mc="http://schemas.openxmlformats.org/markup-compatibility/2006" xmlns:o="urn:schemas-microsoft-com:office:office" xmlns:r="http://schemas.openxmlformats.org/officeDocument/2006/relationships" xmlns:m="http://schemas.openxmlformats.org/officeDocument/2006/math" xmlns:v="urn:schemas-microsoft-com:vml" xmlns:wp14="http://schemas.microsoft.com/office/word/2010/wordprocessingDrawing" xmlns:wp="http://schemas.openxmlformats.org/drawingml/2006/wordprocessingDrawing" xmlns:w10="urn:schemas-microsoft-com:office:word" xmlns:w="http://schemas.openxmlformats.org/wordprocessingml/2006/main" xmlns:w14="http://schemas.microsoft.com/office/word/2010/wordml" xmlns:w15="http://schemas.microsoft.com/office/word/2012/wordml" xmlns:w16se="http://schemas.microsoft.com/office/word/2015/wordml/symex" xmlns:wpg="http://schemas.microsoft.com/office/word/2010/wordprocessingGroup" xmlns:wpi="http://schemas.microsoft.com/office/word/2010/wordprocessingInk" xmlns:wne="http://schemas.microsoft.com/office/word/2006/wordml" xmlns:wps="http://schemas.microsoft.com/office/word/2010/wordprocessingShape" mc:Ignorable="w14 w15 w16se wp14">
   <w:tbl>
     <w:tblPr>
@@ -9952,12 +9868,6 @@
             </w:rPr>
             <w:t>Relatório de Análise de Dados</w:t>
           </w:r>
-        </w:p>
-        <w:p>
-          <w:pPr>
-            <w:spacing w:line="256" w:lineRule="auto"/>
-            <w:jc w:val="center"/>
-          </w:pPr>
         </w:p>
         <w:p>
           <w:pPr>
@@ -10026,7 +9936,7 @@
   </w:tbl>
   <w:p>
     <w:pPr>
-      <w:spacing w:after="0"/>
+      <w:spacing w:after="100"/>
       <w:jc w:val="center"/>
     </w:pPr>
     <w:sdt>
@@ -10079,16 +9989,6 @@
         <v:rect id="_x0000_i1025" style="width:531.5pt;height:1.5pt" o:hralign="center" o:hrstd="t" o:hr="t" fillcolor="#a0a0a0" stroked="f"/>
       </w:pict>
     </w:r>
-  </w:p>
-</w:hdr>
-</file>
-
-<file path=word/header3.xml><?xml version="1.0" encoding="utf-8"?>
-<w:hdr xmlns:wpc="http://schemas.microsoft.com/office/word/2010/wordprocessingCanvas" xmlns:cx="http://schemas.microsoft.com/office/drawing/2014/chartex" xmlns:cx1="http://schemas.microsoft.com/office/drawing/2015/9/8/chartex" xmlns:mc="http://schemas.openxmlformats.org/markup-compatibility/2006" xmlns:o="urn:schemas-microsoft-com:office:office" xmlns:r="http://schemas.openxmlformats.org/officeDocument/2006/relationships" xmlns:m="http://schemas.openxmlformats.org/officeDocument/2006/math" xmlns:v="urn:schemas-microsoft-com:vml" xmlns:wp14="http://schemas.microsoft.com/office/word/2010/wordprocessingDrawing" xmlns:wp="http://schemas.openxmlformats.org/drawingml/2006/wordprocessingDrawing" xmlns:w10="urn:schemas-microsoft-com:office:word" xmlns:w="http://schemas.openxmlformats.org/wordprocessingml/2006/main" xmlns:w14="http://schemas.microsoft.com/office/word/2010/wordml" xmlns:w15="http://schemas.microsoft.com/office/word/2012/wordml" xmlns:w16se="http://schemas.microsoft.com/office/word/2015/wordml/symex" xmlns:wpg="http://schemas.microsoft.com/office/word/2010/wordprocessingGroup" xmlns:wpi="http://schemas.microsoft.com/office/word/2010/wordprocessingInk" xmlns:wne="http://schemas.microsoft.com/office/word/2006/wordml" xmlns:wps="http://schemas.microsoft.com/office/word/2010/wordprocessingShape" mc:Ignorable="w14 w15 w16se wp14">
-  <w:p>
-    <w:pPr>
-      <w:pStyle w:val="Cabealho"/>
-    </w:pPr>
   </w:p>
 </w:hdr>
 </file>
@@ -10707,7 +10607,7 @@
     <w:qFormat/>
     <w:rsid w:val="007F4269"/>
     <w:pPr>
-      <w:spacing w:before="100" w:beforeAutospacing="1" w:after="100" w:afterAutospacing="1" w:line="240" w:lineRule="auto"/>
+      <w:spacing w:beforeAutospacing="1" w:afterAutospacing="1"/>
       <w:jc w:val="both"/>
     </w:pPr>
     <w:rPr>
@@ -11328,7 +11228,7 @@
     <w:unhideWhenUsed/>
     <w:rsid w:val="00E71B63"/>
     <w:pPr>
-      <w:spacing w:before="0" w:beforeAutospacing="0" w:after="60" w:afterAutospacing="0"/>
+      <w:spacing w:beforeAutospacing="0" w:after="60" w:afterAutospacing="0"/>
     </w:pPr>
     <w:rPr>
       <w:b/>
@@ -11344,7 +11244,7 @@
     <w:unhideWhenUsed/>
     <w:rsid w:val="00E71B63"/>
     <w:pPr>
-      <w:spacing w:before="0" w:beforeAutospacing="0" w:after="60" w:afterAutospacing="0"/>
+      <w:spacing w:beforeAutospacing="0" w:after="60" w:afterAutospacing="0"/>
     </w:pPr>
     <w:rPr>
       <w:b/>
@@ -11359,7 +11259,7 @@
     <w:unhideWhenUsed/>
     <w:rsid w:val="00E71B63"/>
     <w:pPr>
-      <w:spacing w:before="0" w:beforeAutospacing="0" w:after="60" w:afterAutospacing="0"/>
+      <w:spacing w:beforeAutospacing="0" w:after="60" w:afterAutospacing="0"/>
     </w:pPr>
     <w:rPr>
       <w:b/>
@@ -12015,7 +11915,7 @@
 </file>
 
 <file path=customXml/itemProps1.xml><?xml version="1.0" encoding="utf-8"?>
-<ds:datastoreItem xmlns:ds="http://schemas.openxmlformats.org/officeDocument/2006/customXml" ds:itemID="{30AE79BF-ADD2-4C61-B9A2-DFB994042475}">
+<ds:datastoreItem xmlns:ds="http://schemas.openxmlformats.org/officeDocument/2006/customXml" ds:itemID="{D0C9F2E3-B45C-4C8A-BB83-6A3923016B49}">
   <ds:schemaRefs>
     <ds:schemaRef ds:uri="http://schemas.openxmlformats.org/officeDocument/2006/bibliography"/>
   </ds:schemaRefs>

</xml_diff>

<commit_message>
estilos reformatados - testados
</commit_message>
<xml_diff>
--- a/inst/rmarkdown/templates/Relatorio/skeleton/misc/style.docx
+++ b/inst/rmarkdown/templates/Relatorio/skeleton/misc/style.docx
@@ -6,6 +6,8 @@
       <w:pPr>
         <w:pStyle w:val="Ttulo"/>
       </w:pPr>
+      <w:bookmarkStart w:id="0" w:name="_GoBack"/>
+      <w:bookmarkEnd w:id="0"/>
       <w:r>
         <w:t>Título</w:t>
       </w:r>
@@ -365,11 +367,11 @@
       <w:pPr>
         <w:pStyle w:val="Ttulo1"/>
       </w:pPr>
-      <w:bookmarkStart w:id="0" w:name="_Toc526233798"/>
+      <w:bookmarkStart w:id="1" w:name="_Toc526233798"/>
       <w:r>
         <w:t>Título 1</w:t>
       </w:r>
-      <w:bookmarkEnd w:id="0"/>
+      <w:bookmarkEnd w:id="1"/>
     </w:p>
     <w:p>
       <w:pPr>
@@ -453,15 +455,7 @@
         <w:rPr>
           <w:shd w:val="clear" w:color="auto" w:fill="FFFFFF"/>
         </w:rPr>
-        <w:t>Etia</w:t>
-      </w:r>
-      <w:bookmarkStart w:id="1" w:name="_GoBack"/>
-      <w:bookmarkEnd w:id="1"/>
-      <w:r>
-        <w:rPr>
-          <w:shd w:val="clear" w:color="auto" w:fill="FFFFFF"/>
-        </w:rPr>
-        <w:t>m</w:t>
+        <w:t>Etiam</w:t>
       </w:r>
       <w:proofErr w:type="spellEnd"/>
       <w:r>
@@ -9369,7 +9363,7 @@
     </w:pPr>
     <w:r>
       <w:pict>
-        <v:rect id="_x0000_i1033" style="width:531.5pt;height:1.5pt" o:hralign="center" o:hrstd="t" o:hr="t" fillcolor="#a0a0a0" stroked="f"/>
+        <v:rect id="_x0000_i1026" style="width:531.5pt;height:1.5pt" o:hralign="center" o:hrstd="t" o:hr="t" fillcolor="#a0a0a0" stroked="f"/>
       </w:pict>
     </w:r>
   </w:p>
@@ -11226,9 +11220,9 @@
     <w:autoRedefine/>
     <w:uiPriority w:val="39"/>
     <w:unhideWhenUsed/>
-    <w:rsid w:val="00E71B63"/>
+    <w:rsid w:val="00886BE9"/>
     <w:pPr>
-      <w:spacing w:beforeAutospacing="0" w:after="60" w:afterAutospacing="0"/>
+      <w:spacing w:beforeAutospacing="0" w:after="120" w:afterAutospacing="0"/>
     </w:pPr>
     <w:rPr>
       <w:b/>
@@ -11242,9 +11236,9 @@
     <w:autoRedefine/>
     <w:uiPriority w:val="39"/>
     <w:unhideWhenUsed/>
-    <w:rsid w:val="00E71B63"/>
+    <w:rsid w:val="00886BE9"/>
     <w:pPr>
-      <w:spacing w:beforeAutospacing="0" w:after="60" w:afterAutospacing="0"/>
+      <w:spacing w:beforeAutospacing="0" w:after="120" w:afterAutospacing="0"/>
     </w:pPr>
     <w:rPr>
       <w:b/>
@@ -11257,9 +11251,9 @@
     <w:autoRedefine/>
     <w:uiPriority w:val="39"/>
     <w:unhideWhenUsed/>
-    <w:rsid w:val="00E71B63"/>
+    <w:rsid w:val="00886BE9"/>
     <w:pPr>
-      <w:spacing w:beforeAutospacing="0" w:after="60" w:afterAutospacing="0"/>
+      <w:spacing w:beforeAutospacing="0" w:after="120" w:afterAutospacing="0"/>
     </w:pPr>
     <w:rPr>
       <w:b/>
@@ -11915,7 +11909,7 @@
 </file>
 
 <file path=customXml/itemProps1.xml><?xml version="1.0" encoding="utf-8"?>
-<ds:datastoreItem xmlns:ds="http://schemas.openxmlformats.org/officeDocument/2006/customXml" ds:itemID="{D0C9F2E3-B45C-4C8A-BB83-6A3923016B49}">
+<ds:datastoreItem xmlns:ds="http://schemas.openxmlformats.org/officeDocument/2006/customXml" ds:itemID="{856C5768-D767-401A-8A00-D5522228B896}">
   <ds:schemaRefs>
     <ds:schemaRef ds:uri="http://schemas.openxmlformats.org/officeDocument/2006/bibliography"/>
   </ds:schemaRefs>

</xml_diff>

<commit_message>
fix: paráfrafo 0cm antes/depois no header/footer
</commit_message>
<xml_diff>
--- a/inst/rmarkdown/templates/Relatorio/skeleton/misc/style.docx
+++ b/inst/rmarkdown/templates/Relatorio/skeleton/misc/style.docx
@@ -6,8 +6,6 @@
       <w:pPr>
         <w:pStyle w:val="Ttulo"/>
       </w:pPr>
-      <w:bookmarkStart w:id="0" w:name="_GoBack"/>
-      <w:bookmarkEnd w:id="0"/>
       <w:r>
         <w:t>Título</w:t>
       </w:r>
@@ -367,11 +365,11 @@
       <w:pPr>
         <w:pStyle w:val="Ttulo1"/>
       </w:pPr>
-      <w:bookmarkStart w:id="1" w:name="_Toc526233798"/>
+      <w:bookmarkStart w:id="0" w:name="_Toc526233798"/>
       <w:r>
         <w:t>Título 1</w:t>
       </w:r>
-      <w:bookmarkEnd w:id="1"/>
+      <w:bookmarkEnd w:id="0"/>
     </w:p>
     <w:p>
       <w:pPr>
@@ -2127,12 +2125,11 @@
       <w:pPr>
         <w:pStyle w:val="Ttulo2"/>
       </w:pPr>
-      <w:bookmarkStart w:id="2" w:name="_Toc526233799"/>
-      <w:r>
-        <w:lastRenderedPageBreak/>
+      <w:bookmarkStart w:id="1" w:name="_Toc526233799"/>
+      <w:r>
         <w:t>Título 2</w:t>
       </w:r>
-      <w:bookmarkEnd w:id="2"/>
+      <w:bookmarkEnd w:id="1"/>
     </w:p>
     <w:p>
       <w:pPr>
@@ -2638,6 +2635,7 @@
         <w:rPr>
           <w:shd w:val="clear" w:color="auto" w:fill="FFFFFF"/>
         </w:rPr>
+        <w:lastRenderedPageBreak/>
         <w:t>Lorem</w:t>
       </w:r>
       <w:proofErr w:type="spellEnd"/>
@@ -3156,11 +3154,11 @@
       <w:pPr>
         <w:pStyle w:val="Ttulo3"/>
       </w:pPr>
-      <w:bookmarkStart w:id="3" w:name="_Toc526233800"/>
+      <w:bookmarkStart w:id="2" w:name="_Toc526233800"/>
       <w:r>
         <w:t>Título 3</w:t>
       </w:r>
-      <w:bookmarkEnd w:id="3"/>
+      <w:bookmarkEnd w:id="2"/>
     </w:p>
     <w:p>
       <w:pPr>
@@ -6237,7 +6235,6 @@
         <w:pStyle w:val="Ttulo6"/>
       </w:pPr>
       <w:r>
-        <w:lastRenderedPageBreak/>
         <w:t>Título 6</w:t>
       </w:r>
     </w:p>
@@ -7771,6 +7768,7 @@
         <w:rPr>
           <w:shd w:val="clear" w:color="auto" w:fill="FFFFFF"/>
         </w:rPr>
+        <w:lastRenderedPageBreak/>
         <w:t>Lorem</w:t>
       </w:r>
       <w:proofErr w:type="spellEnd"/>
@@ -9318,8 +9316,12 @@
     </w:p>
     <w:p/>
     <w:sectPr>
-      <w:headerReference w:type="default" r:id="rId8"/>
-      <w:footerReference w:type="default" r:id="rId9"/>
+      <w:headerReference w:type="even" r:id="rId8"/>
+      <w:headerReference w:type="default" r:id="rId9"/>
+      <w:footerReference w:type="even" r:id="rId10"/>
+      <w:footerReference w:type="default" r:id="rId11"/>
+      <w:headerReference w:type="first" r:id="rId12"/>
+      <w:footerReference w:type="first" r:id="rId13"/>
       <w:pgSz w:w="11906" w:h="16838"/>
       <w:pgMar w:top="1418" w:right="709" w:bottom="1276" w:left="567" w:header="708" w:footer="708" w:gutter="0"/>
       <w:cols w:space="708"/>
@@ -9358,7 +9360,17 @@
 <w:ftr xmlns:wpc="http://schemas.microsoft.com/office/word/2010/wordprocessingCanvas" xmlns:cx="http://schemas.microsoft.com/office/drawing/2014/chartex" xmlns:cx1="http://schemas.microsoft.com/office/drawing/2015/9/8/chartex" xmlns:mc="http://schemas.openxmlformats.org/markup-compatibility/2006" xmlns:o="urn:schemas-microsoft-com:office:office" xmlns:r="http://schemas.openxmlformats.org/officeDocument/2006/relationships" xmlns:m="http://schemas.openxmlformats.org/officeDocument/2006/math" xmlns:v="urn:schemas-microsoft-com:vml" xmlns:wp14="http://schemas.microsoft.com/office/word/2010/wordprocessingDrawing" xmlns:wp="http://schemas.openxmlformats.org/drawingml/2006/wordprocessingDrawing" xmlns:w10="urn:schemas-microsoft-com:office:word" xmlns:w="http://schemas.openxmlformats.org/wordprocessingml/2006/main" xmlns:w14="http://schemas.microsoft.com/office/word/2010/wordml" xmlns:w15="http://schemas.microsoft.com/office/word/2012/wordml" xmlns:w16se="http://schemas.microsoft.com/office/word/2015/wordml/symex" xmlns:wpg="http://schemas.microsoft.com/office/word/2010/wordprocessingGroup" xmlns:wpi="http://schemas.microsoft.com/office/word/2010/wordprocessingInk" xmlns:wne="http://schemas.microsoft.com/office/word/2006/wordml" xmlns:wps="http://schemas.microsoft.com/office/word/2010/wordprocessingShape" mc:Ignorable="w14 w15 w16se wp14">
   <w:p>
     <w:pPr>
-      <w:spacing w:after="0"/>
+      <w:pStyle w:val="Rodap"/>
+    </w:pPr>
+  </w:p>
+</w:ftr>
+</file>
+
+<file path=word/footer2.xml><?xml version="1.0" encoding="utf-8"?>
+<w:ftr xmlns:wpc="http://schemas.microsoft.com/office/word/2010/wordprocessingCanvas" xmlns:cx="http://schemas.microsoft.com/office/drawing/2014/chartex" xmlns:cx1="http://schemas.microsoft.com/office/drawing/2015/9/8/chartex" xmlns:mc="http://schemas.openxmlformats.org/markup-compatibility/2006" xmlns:o="urn:schemas-microsoft-com:office:office" xmlns:r="http://schemas.openxmlformats.org/officeDocument/2006/relationships" xmlns:m="http://schemas.openxmlformats.org/officeDocument/2006/math" xmlns:v="urn:schemas-microsoft-com:vml" xmlns:wp14="http://schemas.microsoft.com/office/word/2010/wordprocessingDrawing" xmlns:wp="http://schemas.openxmlformats.org/drawingml/2006/wordprocessingDrawing" xmlns:w10="urn:schemas-microsoft-com:office:word" xmlns:w="http://schemas.openxmlformats.org/wordprocessingml/2006/main" xmlns:w14="http://schemas.microsoft.com/office/word/2010/wordml" xmlns:w15="http://schemas.microsoft.com/office/word/2012/wordml" xmlns:w16se="http://schemas.microsoft.com/office/word/2015/wordml/symex" xmlns:wpg="http://schemas.microsoft.com/office/word/2010/wordprocessingGroup" xmlns:wpi="http://schemas.microsoft.com/office/word/2010/wordprocessingInk" xmlns:wne="http://schemas.microsoft.com/office/word/2006/wordml" xmlns:wps="http://schemas.microsoft.com/office/word/2010/wordprocessingShape" mc:Ignorable="w14 w15 w16se wp14">
+  <w:p>
+    <w:pPr>
+      <w:spacing w:beforeAutospacing="0" w:after="0" w:afterAutospacing="0" w:line="240" w:lineRule="auto"/>
       <w:jc w:val="center"/>
     </w:pPr>
     <w:r>
@@ -9407,7 +9419,7 @@
         <w:p>
           <w:pPr>
             <w:pStyle w:val="Rodap"/>
-            <w:spacing w:line="256" w:lineRule="auto"/>
+            <w:spacing w:beforeAutospacing="0" w:afterAutospacing="0" w:line="240" w:lineRule="auto"/>
             <w:jc w:val="center"/>
             <w:rPr>
               <w:rFonts w:cs="Arial"/>
@@ -9431,7 +9443,20 @@
         <w:p>
           <w:pPr>
             <w:pStyle w:val="Rodap"/>
-            <w:spacing w:line="256" w:lineRule="auto"/>
+            <w:spacing w:beforeAutospacing="0" w:afterAutospacing="0" w:line="240" w:lineRule="auto"/>
+            <w:jc w:val="center"/>
+            <w:rPr>
+              <w:rFonts w:ascii="Consolas" w:hAnsi="Consolas" w:cs="Arial"/>
+              <w:bCs/>
+              <w:sz w:val="18"/>
+              <w:szCs w:val="18"/>
+            </w:rPr>
+          </w:pPr>
+        </w:p>
+        <w:p>
+          <w:pPr>
+            <w:pStyle w:val="Rodap"/>
+            <w:spacing w:beforeAutospacing="0" w:afterAutospacing="0" w:line="240" w:lineRule="auto"/>
             <w:jc w:val="center"/>
             <w:rPr>
               <w:rFonts w:ascii="Consolas" w:hAnsi="Consolas" w:cs="Arial"/>
@@ -9459,7 +9484,7 @@
         <w:p>
           <w:pPr>
             <w:pStyle w:val="Rodap"/>
-            <w:spacing w:line="256" w:lineRule="auto"/>
+            <w:spacing w:beforeAutospacing="0" w:afterAutospacing="0" w:line="240" w:lineRule="auto"/>
             <w:jc w:val="center"/>
             <w:rPr>
               <w:rFonts w:cs="Arial"/>
@@ -9479,7 +9504,7 @@
         <w:p>
           <w:pPr>
             <w:pStyle w:val="Rodap"/>
-            <w:spacing w:line="256" w:lineRule="auto"/>
+            <w:spacing w:beforeAutospacing="0" w:afterAutospacing="0" w:line="240" w:lineRule="auto"/>
             <w:jc w:val="center"/>
             <w:rPr>
               <w:rFonts w:cs="Arial"/>
@@ -9503,7 +9528,20 @@
         <w:p>
           <w:pPr>
             <w:pStyle w:val="Rodap"/>
-            <w:spacing w:line="256" w:lineRule="auto"/>
+            <w:spacing w:beforeAutospacing="0" w:afterAutospacing="0" w:line="240" w:lineRule="auto"/>
+            <w:jc w:val="center"/>
+            <w:rPr>
+              <w:rFonts w:ascii="Consolas" w:hAnsi="Consolas" w:cs="Arial"/>
+              <w:bCs/>
+              <w:sz w:val="18"/>
+              <w:szCs w:val="18"/>
+            </w:rPr>
+          </w:pPr>
+        </w:p>
+        <w:p>
+          <w:pPr>
+            <w:pStyle w:val="Rodap"/>
+            <w:spacing w:beforeAutospacing="0" w:afterAutospacing="0" w:line="240" w:lineRule="auto"/>
             <w:jc w:val="center"/>
             <w:rPr>
               <w:rFonts w:ascii="Consolas" w:hAnsi="Consolas" w:cs="Arial"/>
@@ -9537,7 +9575,7 @@
         <w:p>
           <w:pPr>
             <w:pStyle w:val="Rodap"/>
-            <w:spacing w:line="256" w:lineRule="auto"/>
+            <w:spacing w:beforeAutospacing="0" w:afterAutospacing="0" w:line="240" w:lineRule="auto"/>
             <w:jc w:val="center"/>
             <w:rPr>
               <w:rFonts w:cs="Arial"/>
@@ -9563,7 +9601,7 @@
         <w:p>
           <w:pPr>
             <w:pStyle w:val="Cabealho"/>
-            <w:spacing w:line="256" w:lineRule="auto"/>
+            <w:spacing w:beforeAutospacing="0" w:afterAutospacing="0" w:line="240" w:lineRule="auto"/>
             <w:jc w:val="center"/>
             <w:rPr>
               <w:rFonts w:cs="Arial"/>
@@ -9587,7 +9625,20 @@
         <w:p>
           <w:pPr>
             <w:pStyle w:val="Cabealho"/>
-            <w:spacing w:line="256" w:lineRule="auto"/>
+            <w:spacing w:beforeAutospacing="0" w:afterAutospacing="0" w:line="240" w:lineRule="auto"/>
+            <w:jc w:val="center"/>
+            <w:rPr>
+              <w:rFonts w:cs="Arial"/>
+              <w:bCs/>
+              <w:sz w:val="18"/>
+              <w:szCs w:val="18"/>
+            </w:rPr>
+          </w:pPr>
+        </w:p>
+        <w:p>
+          <w:pPr>
+            <w:pStyle w:val="Cabealho"/>
+            <w:spacing w:beforeAutospacing="0" w:afterAutospacing="0" w:line="240" w:lineRule="auto"/>
             <w:jc w:val="center"/>
             <w:rPr>
               <w:rFonts w:cs="Arial"/>
@@ -9623,7 +9674,7 @@
         <w:p>
           <w:pPr>
             <w:pStyle w:val="Cabealho"/>
-            <w:spacing w:line="256" w:lineRule="auto"/>
+            <w:spacing w:beforeAutospacing="0" w:afterAutospacing="0" w:line="240" w:lineRule="auto"/>
             <w:jc w:val="center"/>
             <w:rPr>
               <w:rFonts w:cs="Arial"/>
@@ -9649,7 +9700,7 @@
         <w:p>
           <w:pPr>
             <w:pStyle w:val="Rodap"/>
-            <w:spacing w:line="256" w:lineRule="auto"/>
+            <w:spacing w:beforeAutospacing="0" w:afterAutospacing="0" w:line="240" w:lineRule="auto"/>
             <w:jc w:val="center"/>
             <w:rPr>
               <w:rFonts w:cs="Arial"/>
@@ -9673,7 +9724,20 @@
         <w:p>
           <w:pPr>
             <w:pStyle w:val="Rodap"/>
-            <w:spacing w:line="256" w:lineRule="auto"/>
+            <w:spacing w:beforeAutospacing="0" w:afterAutospacing="0" w:line="240" w:lineRule="auto"/>
+            <w:jc w:val="center"/>
+            <w:rPr>
+              <w:rFonts w:cs="Arial"/>
+              <w:b/>
+              <w:sz w:val="18"/>
+              <w:szCs w:val="18"/>
+            </w:rPr>
+          </w:pPr>
+        </w:p>
+        <w:p>
+          <w:pPr>
+            <w:pStyle w:val="Rodap"/>
+            <w:spacing w:beforeAutospacing="0" w:afterAutospacing="0" w:line="240" w:lineRule="auto"/>
             <w:jc w:val="center"/>
             <w:rPr>
               <w:rFonts w:cs="Arial"/>
@@ -9718,7 +9782,7 @@
               <w:sz w:val="18"/>
               <w:szCs w:val="18"/>
             </w:rPr>
-            <w:t>3</w:t>
+            <w:t>2</w:t>
           </w:r>
           <w:r>
             <w:rPr>
@@ -9791,6 +9855,17 @@
   <w:p>
     <w:pPr>
       <w:pStyle w:val="Rodap"/>
+      <w:spacing w:beforeAutospacing="0" w:afterAutospacing="0" w:line="240" w:lineRule="auto"/>
+    </w:pPr>
+  </w:p>
+</w:ftr>
+</file>
+
+<file path=word/footer3.xml><?xml version="1.0" encoding="utf-8"?>
+<w:ftr xmlns:wpc="http://schemas.microsoft.com/office/word/2010/wordprocessingCanvas" xmlns:cx="http://schemas.microsoft.com/office/drawing/2014/chartex" xmlns:cx1="http://schemas.microsoft.com/office/drawing/2015/9/8/chartex" xmlns:mc="http://schemas.openxmlformats.org/markup-compatibility/2006" xmlns:o="urn:schemas-microsoft-com:office:office" xmlns:r="http://schemas.openxmlformats.org/officeDocument/2006/relationships" xmlns:m="http://schemas.openxmlformats.org/officeDocument/2006/math" xmlns:v="urn:schemas-microsoft-com:vml" xmlns:wp14="http://schemas.microsoft.com/office/word/2010/wordprocessingDrawing" xmlns:wp="http://schemas.openxmlformats.org/drawingml/2006/wordprocessingDrawing" xmlns:w10="urn:schemas-microsoft-com:office:word" xmlns:w="http://schemas.openxmlformats.org/wordprocessingml/2006/main" xmlns:w14="http://schemas.microsoft.com/office/word/2010/wordml" xmlns:w15="http://schemas.microsoft.com/office/word/2012/wordml" xmlns:w16se="http://schemas.microsoft.com/office/word/2015/wordml/symex" xmlns:wpg="http://schemas.microsoft.com/office/word/2010/wordprocessingGroup" xmlns:wpi="http://schemas.microsoft.com/office/word/2010/wordprocessingInk" xmlns:wne="http://schemas.microsoft.com/office/word/2006/wordml" xmlns:wps="http://schemas.microsoft.com/office/word/2010/wordprocessingShape" mc:Ignorable="w14 w15 w16se wp14">
+  <w:p>
+    <w:pPr>
+      <w:pStyle w:val="Rodap"/>
     </w:pPr>
   </w:p>
 </w:ftr>
@@ -9822,6 +9897,16 @@
 </file>
 
 <file path=word/header1.xml><?xml version="1.0" encoding="utf-8"?>
+<w:hdr xmlns:wpc="http://schemas.microsoft.com/office/word/2010/wordprocessingCanvas" xmlns:cx="http://schemas.microsoft.com/office/drawing/2014/chartex" xmlns:cx1="http://schemas.microsoft.com/office/drawing/2015/9/8/chartex" xmlns:mc="http://schemas.openxmlformats.org/markup-compatibility/2006" xmlns:o="urn:schemas-microsoft-com:office:office" xmlns:r="http://schemas.openxmlformats.org/officeDocument/2006/relationships" xmlns:m="http://schemas.openxmlformats.org/officeDocument/2006/math" xmlns:v="urn:schemas-microsoft-com:vml" xmlns:wp14="http://schemas.microsoft.com/office/word/2010/wordprocessingDrawing" xmlns:wp="http://schemas.openxmlformats.org/drawingml/2006/wordprocessingDrawing" xmlns:w10="urn:schemas-microsoft-com:office:word" xmlns:w="http://schemas.openxmlformats.org/wordprocessingml/2006/main" xmlns:w14="http://schemas.microsoft.com/office/word/2010/wordml" xmlns:w15="http://schemas.microsoft.com/office/word/2012/wordml" xmlns:w16se="http://schemas.microsoft.com/office/word/2015/wordml/symex" xmlns:wpg="http://schemas.microsoft.com/office/word/2010/wordprocessingGroup" xmlns:wpi="http://schemas.microsoft.com/office/word/2010/wordprocessingInk" xmlns:wne="http://schemas.microsoft.com/office/word/2006/wordml" xmlns:wps="http://schemas.microsoft.com/office/word/2010/wordprocessingShape" mc:Ignorable="w14 w15 w16se wp14">
+  <w:p>
+    <w:pPr>
+      <w:pStyle w:val="Cabealho"/>
+    </w:pPr>
+  </w:p>
+</w:hdr>
+</file>
+
+<file path=word/header2.xml><?xml version="1.0" encoding="utf-8"?>
 <w:hdr xmlns:wpc="http://schemas.microsoft.com/office/word/2010/wordprocessingCanvas" xmlns:cx="http://schemas.microsoft.com/office/drawing/2014/chartex" xmlns:cx1="http://schemas.microsoft.com/office/drawing/2015/9/8/chartex" xmlns:mc="http://schemas.openxmlformats.org/markup-compatibility/2006" xmlns:o="urn:schemas-microsoft-com:office:office" xmlns:r="http://schemas.openxmlformats.org/officeDocument/2006/relationships" xmlns:m="http://schemas.openxmlformats.org/officeDocument/2006/math" xmlns:v="urn:schemas-microsoft-com:vml" xmlns:wp14="http://schemas.microsoft.com/office/word/2010/wordprocessingDrawing" xmlns:wp="http://schemas.openxmlformats.org/drawingml/2006/wordprocessingDrawing" xmlns:w10="urn:schemas-microsoft-com:office:word" xmlns:w="http://schemas.openxmlformats.org/wordprocessingml/2006/main" xmlns:w14="http://schemas.microsoft.com/office/word/2010/wordml" xmlns:w15="http://schemas.microsoft.com/office/word/2012/wordml" xmlns:w16se="http://schemas.microsoft.com/office/word/2015/wordml/symex" xmlns:wpg="http://schemas.microsoft.com/office/word/2010/wordprocessingGroup" xmlns:wpi="http://schemas.microsoft.com/office/word/2010/wordprocessingInk" xmlns:wne="http://schemas.microsoft.com/office/word/2006/wordml" xmlns:wps="http://schemas.microsoft.com/office/word/2010/wordprocessingShape" mc:Ignorable="w14 w15 w16se wp14">
   <w:tbl>
     <w:tblPr>
@@ -9851,11 +9936,13 @@
         </w:tcPr>
         <w:p>
           <w:pPr>
+            <w:spacing w:beforeAutospacing="0" w:afterAutospacing="0"/>
             <w:jc w:val="center"/>
             <w:rPr>
               <w:b/>
             </w:rPr>
           </w:pPr>
+          <w:bookmarkStart w:id="3" w:name="_GoBack"/>
           <w:r>
             <w:rPr>
               <w:b/>
@@ -9865,6 +9952,7 @@
         </w:p>
         <w:p>
           <w:pPr>
+            <w:spacing w:beforeAutospacing="0" w:afterAutospacing="0"/>
             <w:jc w:val="center"/>
           </w:pPr>
           <w:r>
@@ -9884,7 +9972,7 @@
         </w:tcPr>
         <w:p>
           <w:pPr>
-            <w:spacing w:line="256" w:lineRule="auto"/>
+            <w:spacing w:beforeAutospacing="0" w:afterAutospacing="0"/>
             <w:jc w:val="center"/>
             <w:rPr>
               <w:noProof/>
@@ -9907,6 +9995,7 @@
         </w:tcPr>
         <w:p>
           <w:pPr>
+            <w:spacing w:beforeAutospacing="0" w:afterAutospacing="0"/>
             <w:jc w:val="center"/>
             <w:rPr>
               <w:b/>
@@ -9930,7 +10019,7 @@
   </w:tbl>
   <w:p>
     <w:pPr>
-      <w:spacing w:after="100"/>
+      <w:spacing w:beforeAutospacing="0" w:after="0" w:afterAutospacing="0" w:line="240" w:lineRule="auto"/>
       <w:jc w:val="center"/>
     </w:pPr>
     <w:sdt>
@@ -9983,6 +10072,17 @@
         <v:rect id="_x0000_i1025" style="width:531.5pt;height:1.5pt" o:hralign="center" o:hrstd="t" o:hr="t" fillcolor="#a0a0a0" stroked="f"/>
       </w:pict>
     </w:r>
+    <w:bookmarkEnd w:id="3"/>
+  </w:p>
+</w:hdr>
+</file>
+
+<file path=word/header3.xml><?xml version="1.0" encoding="utf-8"?>
+<w:hdr xmlns:wpc="http://schemas.microsoft.com/office/word/2010/wordprocessingCanvas" xmlns:cx="http://schemas.microsoft.com/office/drawing/2014/chartex" xmlns:cx1="http://schemas.microsoft.com/office/drawing/2015/9/8/chartex" xmlns:mc="http://schemas.openxmlformats.org/markup-compatibility/2006" xmlns:o="urn:schemas-microsoft-com:office:office" xmlns:r="http://schemas.openxmlformats.org/officeDocument/2006/relationships" xmlns:m="http://schemas.openxmlformats.org/officeDocument/2006/math" xmlns:v="urn:schemas-microsoft-com:vml" xmlns:wp14="http://schemas.microsoft.com/office/word/2010/wordprocessingDrawing" xmlns:wp="http://schemas.openxmlformats.org/drawingml/2006/wordprocessingDrawing" xmlns:w10="urn:schemas-microsoft-com:office:word" xmlns:w="http://schemas.openxmlformats.org/wordprocessingml/2006/main" xmlns:w14="http://schemas.microsoft.com/office/word/2010/wordml" xmlns:w15="http://schemas.microsoft.com/office/word/2012/wordml" xmlns:w16se="http://schemas.microsoft.com/office/word/2015/wordml/symex" xmlns:wpg="http://schemas.microsoft.com/office/word/2010/wordprocessingGroup" xmlns:wpi="http://schemas.microsoft.com/office/word/2010/wordprocessingInk" xmlns:wne="http://schemas.microsoft.com/office/word/2006/wordml" xmlns:wps="http://schemas.microsoft.com/office/word/2010/wordprocessingShape" mc:Ignorable="w14 w15 w16se wp14">
+  <w:p>
+    <w:pPr>
+      <w:pStyle w:val="Cabealho"/>
+    </w:pPr>
   </w:p>
 </w:hdr>
 </file>
@@ -11909,7 +12009,7 @@
 </file>
 
 <file path=customXml/itemProps1.xml><?xml version="1.0" encoding="utf-8"?>
-<ds:datastoreItem xmlns:ds="http://schemas.openxmlformats.org/officeDocument/2006/customXml" ds:itemID="{856C5768-D767-401A-8A00-D5522228B896}">
+<ds:datastoreItem xmlns:ds="http://schemas.openxmlformats.org/officeDocument/2006/customXml" ds:itemID="{F0FD00D0-67C0-4762-8F94-082B9C7C8890}">
   <ds:schemaRefs>
     <ds:schemaRef ds:uri="http://schemas.openxmlformats.org/officeDocument/2006/bibliography"/>
   </ds:schemaRefs>

</xml_diff>

<commit_message>
new style with lateral margins set to 2cm
</commit_message>
<xml_diff>
--- a/inst/rmarkdown/templates/Relatorio/skeleton/misc/style.docx
+++ b/inst/rmarkdown/templates/Relatorio/skeleton/misc/style.docx
@@ -1,11 +1,14 @@
 
 <file path=word/document.xml><?xml version="1.0" encoding="utf-8"?>
-<w:document xmlns:wpc="http://schemas.microsoft.com/office/word/2010/wordprocessingCanvas" xmlns:cx="http://schemas.microsoft.com/office/drawing/2014/chartex" xmlns:cx1="http://schemas.microsoft.com/office/drawing/2015/9/8/chartex" xmlns:mc="http://schemas.openxmlformats.org/markup-compatibility/2006" xmlns:o="urn:schemas-microsoft-com:office:office" xmlns:r="http://schemas.openxmlformats.org/officeDocument/2006/relationships" xmlns:m="http://schemas.openxmlformats.org/officeDocument/2006/math" xmlns:v="urn:schemas-microsoft-com:vml" xmlns:wp14="http://schemas.microsoft.com/office/word/2010/wordprocessingDrawing" xmlns:wp="http://schemas.openxmlformats.org/drawingml/2006/wordprocessingDrawing" xmlns:w10="urn:schemas-microsoft-com:office:word" xmlns:w="http://schemas.openxmlformats.org/wordprocessingml/2006/main" xmlns:w14="http://schemas.microsoft.com/office/word/2010/wordml" xmlns:w15="http://schemas.microsoft.com/office/word/2012/wordml" xmlns:w16se="http://schemas.microsoft.com/office/word/2015/wordml/symex" xmlns:wpg="http://schemas.microsoft.com/office/word/2010/wordprocessingGroup" xmlns:wpi="http://schemas.microsoft.com/office/word/2010/wordprocessingInk" xmlns:wne="http://schemas.microsoft.com/office/word/2006/wordml" xmlns:wps="http://schemas.microsoft.com/office/word/2010/wordprocessingShape" mc:Ignorable="w14 w15 w16se wp14">
+<w:document xmlns:wpc="http://schemas.microsoft.com/office/word/2010/wordprocessingCanvas" xmlns:mc="http://schemas.openxmlformats.org/markup-compatibility/2006" xmlns:o="urn:schemas-microsoft-com:office:office" xmlns:r="http://schemas.openxmlformats.org/officeDocument/2006/relationships" xmlns:m="http://schemas.openxmlformats.org/officeDocument/2006/math" xmlns:v="urn:schemas-microsoft-com:vml" xmlns:wp14="http://schemas.microsoft.com/office/word/2010/wordprocessingDrawing" xmlns:wp="http://schemas.openxmlformats.org/drawingml/2006/wordprocessingDrawing" xmlns:w10="urn:schemas-microsoft-com:office:word" xmlns:w="http://schemas.openxmlformats.org/wordprocessingml/2006/main" xmlns:w14="http://schemas.microsoft.com/office/word/2010/wordml" xmlns:wpg="http://schemas.microsoft.com/office/word/2010/wordprocessingGroup" xmlns:wpi="http://schemas.microsoft.com/office/word/2010/wordprocessingInk" xmlns:wne="http://schemas.microsoft.com/office/word/2006/wordml" xmlns:wps="http://schemas.microsoft.com/office/word/2010/wordprocessingShape" mc:Ignorable="w14 wp14">
   <w:body>
     <w:p>
       <w:pPr>
         <w:pStyle w:val="Ttulo"/>
+        <w:spacing w:before="100" w:after="100"/>
       </w:pPr>
+      <w:bookmarkStart w:id="0" w:name="_GoBack"/>
+      <w:bookmarkEnd w:id="0"/>
       <w:r>
         <w:t>Título</w:t>
       </w:r>
@@ -74,7 +77,7 @@
             <w:pStyle w:val="Sumrio1"/>
             <w:tabs>
               <w:tab w:val="left" w:pos="660"/>
-              <w:tab w:val="right" w:leader="dot" w:pos="10620"/>
+              <w:tab w:val="right" w:leader="dot" w:pos="9628"/>
             </w:tabs>
             <w:rPr>
               <w:rFonts w:asciiTheme="minorHAnsi" w:eastAsiaTheme="minorEastAsia" w:hAnsiTheme="minorHAnsi"/>
@@ -94,7 +97,7 @@
           <w:r>
             <w:fldChar w:fldCharType="separate"/>
           </w:r>
-          <w:hyperlink w:anchor="_Toc526233798" w:history="1">
+          <w:hyperlink w:anchor="_Toc532562131" w:history="1">
             <w:r>
               <w:rPr>
                 <w:rStyle w:val="Hyperlink"/>
@@ -139,7 +142,7 @@
                 <w:noProof/>
                 <w:webHidden/>
               </w:rPr>
-              <w:instrText xml:space="preserve"> PAGEREF _Toc526233798 \h </w:instrText>
+              <w:instrText xml:space="preserve"> PAGEREF _Toc532562131 \h </w:instrText>
             </w:r>
             <w:r>
               <w:rPr>
@@ -175,7 +178,7 @@
             <w:pStyle w:val="Sumrio2"/>
             <w:tabs>
               <w:tab w:val="left" w:pos="660"/>
-              <w:tab w:val="right" w:leader="dot" w:pos="10620"/>
+              <w:tab w:val="right" w:leader="dot" w:pos="9628"/>
             </w:tabs>
             <w:rPr>
               <w:rFonts w:asciiTheme="minorHAnsi" w:eastAsiaTheme="minorEastAsia" w:hAnsiTheme="minorHAnsi"/>
@@ -185,7 +188,7 @@
               <w:lang w:eastAsia="pt-BR"/>
             </w:rPr>
           </w:pPr>
-          <w:hyperlink w:anchor="_Toc526233799" w:history="1">
+          <w:hyperlink w:anchor="_Toc532562132" w:history="1">
             <w:r>
               <w:rPr>
                 <w:rStyle w:val="Hyperlink"/>
@@ -229,7 +232,7 @@
                 <w:noProof/>
                 <w:webHidden/>
               </w:rPr>
-              <w:instrText xml:space="preserve"> PAGEREF _Toc526233799 \h </w:instrText>
+              <w:instrText xml:space="preserve"> PAGEREF _Toc532562132 \h </w:instrText>
             </w:r>
             <w:r>
               <w:rPr>
@@ -265,7 +268,7 @@
             <w:pStyle w:val="Sumrio3"/>
             <w:tabs>
               <w:tab w:val="left" w:pos="880"/>
-              <w:tab w:val="right" w:leader="dot" w:pos="10620"/>
+              <w:tab w:val="right" w:leader="dot" w:pos="9628"/>
             </w:tabs>
             <w:rPr>
               <w:rFonts w:asciiTheme="minorHAnsi" w:eastAsiaTheme="minorEastAsia" w:hAnsiTheme="minorHAnsi"/>
@@ -275,7 +278,7 @@
               <w:lang w:eastAsia="pt-BR"/>
             </w:rPr>
           </w:pPr>
-          <w:hyperlink w:anchor="_Toc526233800" w:history="1">
+          <w:hyperlink w:anchor="_Toc532562133" w:history="1">
             <w:r>
               <w:rPr>
                 <w:rStyle w:val="Hyperlink"/>
@@ -319,7 +322,7 @@
                 <w:noProof/>
                 <w:webHidden/>
               </w:rPr>
-              <w:instrText xml:space="preserve"> PAGEREF _Toc526233800 \h </w:instrText>
+              <w:instrText xml:space="preserve"> PAGEREF _Toc532562133 \h </w:instrText>
             </w:r>
             <w:r>
               <w:rPr>
@@ -339,7 +342,7 @@
                 <w:noProof/>
                 <w:webHidden/>
               </w:rPr>
-              <w:t>1</w:t>
+              <w:t>2</w:t>
             </w:r>
             <w:r>
               <w:rPr>
@@ -365,11 +368,11 @@
       <w:pPr>
         <w:pStyle w:val="Ttulo1"/>
       </w:pPr>
-      <w:bookmarkStart w:id="0" w:name="_Toc526233798"/>
+      <w:bookmarkStart w:id="1" w:name="_Toc532562131"/>
       <w:r>
         <w:t>Título 1</w:t>
       </w:r>
-      <w:bookmarkEnd w:id="0"/>
+      <w:bookmarkEnd w:id="1"/>
     </w:p>
     <w:p>
       <w:pPr>
@@ -377,12 +380,37 @@
           <w:shd w:val="clear" w:color="auto" w:fill="FFFFFF"/>
         </w:rPr>
       </w:pPr>
+      <w:proofErr w:type="spellStart"/>
       <w:r>
         <w:rPr>
           <w:shd w:val="clear" w:color="auto" w:fill="FFFFFF"/>
           <w:lang w:val="en-US"/>
         </w:rPr>
-        <w:t xml:space="preserve">Lorem ipsum dolor sit </w:t>
+        <w:t>Lorem</w:t>
+      </w:r>
+      <w:proofErr w:type="spellEnd"/>
+      <w:r>
+        <w:rPr>
+          <w:shd w:val="clear" w:color="auto" w:fill="FFFFFF"/>
+          <w:lang w:val="en-US"/>
+        </w:rPr>
+        <w:t xml:space="preserve"> </w:t>
+      </w:r>
+      <w:proofErr w:type="spellStart"/>
+      <w:r>
+        <w:rPr>
+          <w:shd w:val="clear" w:color="auto" w:fill="FFFFFF"/>
+          <w:lang w:val="en-US"/>
+        </w:rPr>
+        <w:t>ipsum</w:t>
+      </w:r>
+      <w:proofErr w:type="spellEnd"/>
+      <w:r>
+        <w:rPr>
+          <w:shd w:val="clear" w:color="auto" w:fill="FFFFFF"/>
+          <w:lang w:val="en-US"/>
+        </w:rPr>
+        <w:t xml:space="preserve"> dolor sit </w:t>
       </w:r>
       <w:proofErr w:type="spellStart"/>
       <w:r>
@@ -1575,12 +1603,37 @@
           <w:shd w:val="clear" w:color="auto" w:fill="FFFFFF"/>
         </w:rPr>
       </w:pPr>
+      <w:proofErr w:type="spellStart"/>
       <w:r>
         <w:rPr>
           <w:shd w:val="clear" w:color="auto" w:fill="FFFFFF"/>
           <w:lang w:val="en-US"/>
         </w:rPr>
-        <w:t xml:space="preserve">Lorem ipsum dolor sit </w:t>
+        <w:t>Lorem</w:t>
+      </w:r>
+      <w:proofErr w:type="spellEnd"/>
+      <w:r>
+        <w:rPr>
+          <w:shd w:val="clear" w:color="auto" w:fill="FFFFFF"/>
+          <w:lang w:val="en-US"/>
+        </w:rPr>
+        <w:t xml:space="preserve"> </w:t>
+      </w:r>
+      <w:proofErr w:type="spellStart"/>
+      <w:r>
+        <w:rPr>
+          <w:shd w:val="clear" w:color="auto" w:fill="FFFFFF"/>
+          <w:lang w:val="en-US"/>
+        </w:rPr>
+        <w:t>ipsum</w:t>
+      </w:r>
+      <w:proofErr w:type="spellEnd"/>
+      <w:r>
+        <w:rPr>
+          <w:shd w:val="clear" w:color="auto" w:fill="FFFFFF"/>
+          <w:lang w:val="en-US"/>
+        </w:rPr>
+        <w:t xml:space="preserve"> dolor sit </w:t>
       </w:r>
       <w:proofErr w:type="spellStart"/>
       <w:r>
@@ -2125,11 +2178,11 @@
       <w:pPr>
         <w:pStyle w:val="Ttulo2"/>
       </w:pPr>
-      <w:bookmarkStart w:id="1" w:name="_Toc526233799"/>
+      <w:bookmarkStart w:id="2" w:name="_Toc532562132"/>
       <w:r>
         <w:t>Título 2</w:t>
       </w:r>
-      <w:bookmarkEnd w:id="1"/>
+      <w:bookmarkEnd w:id="2"/>
     </w:p>
     <w:p>
       <w:pPr>
@@ -2137,19 +2190,44 @@
           <w:shd w:val="clear" w:color="auto" w:fill="FFFFFF"/>
         </w:rPr>
       </w:pPr>
+      <w:proofErr w:type="spellStart"/>
       <w:r>
         <w:rPr>
           <w:shd w:val="clear" w:color="auto" w:fill="FFFFFF"/>
           <w:lang w:val="en-US"/>
         </w:rPr>
-        <w:t xml:space="preserve">Lorem ipsum dolor sit </w:t>
-      </w:r>
-      <w:proofErr w:type="spellStart"/>
+        <w:t>Lorem</w:t>
+      </w:r>
+      <w:proofErr w:type="spellEnd"/>
       <w:r>
         <w:rPr>
           <w:shd w:val="clear" w:color="auto" w:fill="FFFFFF"/>
           <w:lang w:val="en-US"/>
         </w:rPr>
+        <w:t xml:space="preserve"> </w:t>
+      </w:r>
+      <w:proofErr w:type="spellStart"/>
+      <w:r>
+        <w:rPr>
+          <w:shd w:val="clear" w:color="auto" w:fill="FFFFFF"/>
+          <w:lang w:val="en-US"/>
+        </w:rPr>
+        <w:t>ipsum</w:t>
+      </w:r>
+      <w:proofErr w:type="spellEnd"/>
+      <w:r>
+        <w:rPr>
+          <w:shd w:val="clear" w:color="auto" w:fill="FFFFFF"/>
+          <w:lang w:val="en-US"/>
+        </w:rPr>
+        <w:t xml:space="preserve"> dolor sit </w:t>
+      </w:r>
+      <w:proofErr w:type="spellStart"/>
+      <w:r>
+        <w:rPr>
+          <w:shd w:val="clear" w:color="auto" w:fill="FFFFFF"/>
+          <w:lang w:val="en-US"/>
+        </w:rPr>
         <w:t>amet</w:t>
       </w:r>
       <w:proofErr w:type="spellEnd"/>
@@ -2430,7 +2508,14 @@
         <w:rPr>
           <w:shd w:val="clear" w:color="auto" w:fill="FFFFFF"/>
         </w:rPr>
-        <w:t xml:space="preserve"> fames ac </w:t>
+        <w:t xml:space="preserve"> </w:t>
+      </w:r>
+      <w:r>
+        <w:rPr>
+          <w:shd w:val="clear" w:color="auto" w:fill="FFFFFF"/>
+        </w:rPr>
+        <w:lastRenderedPageBreak/>
+        <w:t xml:space="preserve">fames ac </w:t>
       </w:r>
       <w:proofErr w:type="spellStart"/>
       <w:r>
@@ -2635,7 +2720,6 @@
         <w:rPr>
           <w:shd w:val="clear" w:color="auto" w:fill="FFFFFF"/>
         </w:rPr>
-        <w:lastRenderedPageBreak/>
         <w:t>Lorem</w:t>
       </w:r>
       <w:proofErr w:type="spellEnd"/>
@@ -3154,11 +3238,11 @@
       <w:pPr>
         <w:pStyle w:val="Ttulo3"/>
       </w:pPr>
-      <w:bookmarkStart w:id="2" w:name="_Toc526233800"/>
+      <w:bookmarkStart w:id="3" w:name="_Toc532562133"/>
       <w:r>
         <w:t>Título 3</w:t>
       </w:r>
-      <w:bookmarkEnd w:id="2"/>
+      <w:bookmarkEnd w:id="3"/>
     </w:p>
     <w:p>
       <w:pPr>
@@ -3166,12 +3250,37 @@
           <w:shd w:val="clear" w:color="auto" w:fill="FFFFFF"/>
         </w:rPr>
       </w:pPr>
+      <w:proofErr w:type="spellStart"/>
       <w:r>
         <w:rPr>
           <w:shd w:val="clear" w:color="auto" w:fill="FFFFFF"/>
           <w:lang w:val="en-US"/>
         </w:rPr>
-        <w:t xml:space="preserve">Lorem ipsum dolor sit </w:t>
+        <w:t>Lorem</w:t>
+      </w:r>
+      <w:proofErr w:type="spellEnd"/>
+      <w:r>
+        <w:rPr>
+          <w:shd w:val="clear" w:color="auto" w:fill="FFFFFF"/>
+          <w:lang w:val="en-US"/>
+        </w:rPr>
+        <w:t xml:space="preserve"> </w:t>
+      </w:r>
+      <w:proofErr w:type="spellStart"/>
+      <w:r>
+        <w:rPr>
+          <w:shd w:val="clear" w:color="auto" w:fill="FFFFFF"/>
+          <w:lang w:val="en-US"/>
+        </w:rPr>
+        <w:t>ipsum</w:t>
+      </w:r>
+      <w:proofErr w:type="spellEnd"/>
+      <w:r>
+        <w:rPr>
+          <w:shd w:val="clear" w:color="auto" w:fill="FFFFFF"/>
+          <w:lang w:val="en-US"/>
+        </w:rPr>
+        <w:t xml:space="preserve"> dolor sit </w:t>
       </w:r>
       <w:proofErr w:type="spellStart"/>
       <w:r>
@@ -4192,12 +4301,37 @@
           <w:shd w:val="clear" w:color="auto" w:fill="FFFFFF"/>
         </w:rPr>
       </w:pPr>
+      <w:proofErr w:type="spellStart"/>
       <w:r>
         <w:rPr>
           <w:shd w:val="clear" w:color="auto" w:fill="FFFFFF"/>
           <w:lang w:val="en-US"/>
         </w:rPr>
-        <w:t xml:space="preserve">Lorem ipsum dolor sit </w:t>
+        <w:t>Lorem</w:t>
+      </w:r>
+      <w:proofErr w:type="spellEnd"/>
+      <w:r>
+        <w:rPr>
+          <w:shd w:val="clear" w:color="auto" w:fill="FFFFFF"/>
+          <w:lang w:val="en-US"/>
+        </w:rPr>
+        <w:t xml:space="preserve"> </w:t>
+      </w:r>
+      <w:proofErr w:type="spellStart"/>
+      <w:r>
+        <w:rPr>
+          <w:shd w:val="clear" w:color="auto" w:fill="FFFFFF"/>
+          <w:lang w:val="en-US"/>
+        </w:rPr>
+        <w:t>ipsum</w:t>
+      </w:r>
+      <w:proofErr w:type="spellEnd"/>
+      <w:r>
+        <w:rPr>
+          <w:shd w:val="clear" w:color="auto" w:fill="FFFFFF"/>
+          <w:lang w:val="en-US"/>
+        </w:rPr>
+        <w:t xml:space="preserve"> dolor sit </w:t>
       </w:r>
       <w:proofErr w:type="spellStart"/>
       <w:r>
@@ -5218,12 +5352,37 @@
           <w:shd w:val="clear" w:color="auto" w:fill="FFFFFF"/>
         </w:rPr>
       </w:pPr>
+      <w:proofErr w:type="spellStart"/>
       <w:r>
         <w:rPr>
           <w:shd w:val="clear" w:color="auto" w:fill="FFFFFF"/>
           <w:lang w:val="en-US"/>
         </w:rPr>
-        <w:t xml:space="preserve">Lorem ipsum dolor sit </w:t>
+        <w:t>Lorem</w:t>
+      </w:r>
+      <w:proofErr w:type="spellEnd"/>
+      <w:r>
+        <w:rPr>
+          <w:shd w:val="clear" w:color="auto" w:fill="FFFFFF"/>
+          <w:lang w:val="en-US"/>
+        </w:rPr>
+        <w:t xml:space="preserve"> </w:t>
+      </w:r>
+      <w:proofErr w:type="spellStart"/>
+      <w:r>
+        <w:rPr>
+          <w:shd w:val="clear" w:color="auto" w:fill="FFFFFF"/>
+          <w:lang w:val="en-US"/>
+        </w:rPr>
+        <w:t>ipsum</w:t>
+      </w:r>
+      <w:proofErr w:type="spellEnd"/>
+      <w:r>
+        <w:rPr>
+          <w:shd w:val="clear" w:color="auto" w:fill="FFFFFF"/>
+          <w:lang w:val="en-US"/>
+        </w:rPr>
+        <w:t xml:space="preserve"> dolor sit </w:t>
       </w:r>
       <w:proofErr w:type="spellStart"/>
       <w:r>
@@ -6244,19 +6403,44 @@
           <w:shd w:val="clear" w:color="auto" w:fill="FFFFFF"/>
         </w:rPr>
       </w:pPr>
+      <w:proofErr w:type="spellStart"/>
       <w:r>
         <w:rPr>
           <w:shd w:val="clear" w:color="auto" w:fill="FFFFFF"/>
           <w:lang w:val="en-US"/>
         </w:rPr>
-        <w:t xml:space="preserve">Lorem ipsum dolor sit </w:t>
-      </w:r>
-      <w:proofErr w:type="spellStart"/>
+        <w:t>Lorem</w:t>
+      </w:r>
+      <w:proofErr w:type="spellEnd"/>
       <w:r>
         <w:rPr>
           <w:shd w:val="clear" w:color="auto" w:fill="FFFFFF"/>
           <w:lang w:val="en-US"/>
         </w:rPr>
+        <w:t xml:space="preserve"> </w:t>
+      </w:r>
+      <w:proofErr w:type="spellStart"/>
+      <w:r>
+        <w:rPr>
+          <w:shd w:val="clear" w:color="auto" w:fill="FFFFFF"/>
+          <w:lang w:val="en-US"/>
+        </w:rPr>
+        <w:t>ipsum</w:t>
+      </w:r>
+      <w:proofErr w:type="spellEnd"/>
+      <w:r>
+        <w:rPr>
+          <w:shd w:val="clear" w:color="auto" w:fill="FFFFFF"/>
+          <w:lang w:val="en-US"/>
+        </w:rPr>
+        <w:t xml:space="preserve"> dolor sit </w:t>
+      </w:r>
+      <w:proofErr w:type="spellStart"/>
+      <w:r>
+        <w:rPr>
+          <w:shd w:val="clear" w:color="auto" w:fill="FFFFFF"/>
+          <w:lang w:val="en-US"/>
+        </w:rPr>
         <w:t>amet</w:t>
       </w:r>
       <w:proofErr w:type="spellEnd"/>
@@ -6537,7 +6721,14 @@
         <w:rPr>
           <w:shd w:val="clear" w:color="auto" w:fill="FFFFFF"/>
         </w:rPr>
-        <w:t xml:space="preserve"> fames ac </w:t>
+        <w:t xml:space="preserve"> </w:t>
+      </w:r>
+      <w:r>
+        <w:rPr>
+          <w:shd w:val="clear" w:color="auto" w:fill="FFFFFF"/>
+        </w:rPr>
+        <w:lastRenderedPageBreak/>
+        <w:t xml:space="preserve">fames ac </w:t>
       </w:r>
       <w:proofErr w:type="spellStart"/>
       <w:r>
@@ -7270,12 +7461,37 @@
           <w:shd w:val="clear" w:color="auto" w:fill="FFFFFF"/>
         </w:rPr>
       </w:pPr>
+      <w:proofErr w:type="spellStart"/>
       <w:r>
         <w:rPr>
           <w:shd w:val="clear" w:color="auto" w:fill="FFFFFF"/>
           <w:lang w:val="en-US"/>
         </w:rPr>
-        <w:t xml:space="preserve">Lorem ipsum dolor sit </w:t>
+        <w:t>Lorem</w:t>
+      </w:r>
+      <w:proofErr w:type="spellEnd"/>
+      <w:r>
+        <w:rPr>
+          <w:shd w:val="clear" w:color="auto" w:fill="FFFFFF"/>
+          <w:lang w:val="en-US"/>
+        </w:rPr>
+        <w:t xml:space="preserve"> </w:t>
+      </w:r>
+      <w:proofErr w:type="spellStart"/>
+      <w:r>
+        <w:rPr>
+          <w:shd w:val="clear" w:color="auto" w:fill="FFFFFF"/>
+          <w:lang w:val="en-US"/>
+        </w:rPr>
+        <w:t>ipsum</w:t>
+      </w:r>
+      <w:proofErr w:type="spellEnd"/>
+      <w:r>
+        <w:rPr>
+          <w:shd w:val="clear" w:color="auto" w:fill="FFFFFF"/>
+          <w:lang w:val="en-US"/>
+        </w:rPr>
+        <w:t xml:space="preserve"> dolor sit </w:t>
       </w:r>
       <w:proofErr w:type="spellStart"/>
       <w:r>
@@ -7768,7 +7984,6 @@
         <w:rPr>
           <w:shd w:val="clear" w:color="auto" w:fill="FFFFFF"/>
         </w:rPr>
-        <w:lastRenderedPageBreak/>
         <w:t>Lorem</w:t>
       </w:r>
       <w:proofErr w:type="spellEnd"/>
@@ -8297,12 +8512,37 @@
           <w:shd w:val="clear" w:color="auto" w:fill="FFFFFF"/>
         </w:rPr>
       </w:pPr>
+      <w:proofErr w:type="spellStart"/>
       <w:r>
         <w:rPr>
           <w:shd w:val="clear" w:color="auto" w:fill="FFFFFF"/>
           <w:lang w:val="en-US"/>
         </w:rPr>
-        <w:t xml:space="preserve">Lorem ipsum dolor sit </w:t>
+        <w:t>Lorem</w:t>
+      </w:r>
+      <w:proofErr w:type="spellEnd"/>
+      <w:r>
+        <w:rPr>
+          <w:shd w:val="clear" w:color="auto" w:fill="FFFFFF"/>
+          <w:lang w:val="en-US"/>
+        </w:rPr>
+        <w:t xml:space="preserve"> </w:t>
+      </w:r>
+      <w:proofErr w:type="spellStart"/>
+      <w:r>
+        <w:rPr>
+          <w:shd w:val="clear" w:color="auto" w:fill="FFFFFF"/>
+          <w:lang w:val="en-US"/>
+        </w:rPr>
+        <w:t>ipsum</w:t>
+      </w:r>
+      <w:proofErr w:type="spellEnd"/>
+      <w:r>
+        <w:rPr>
+          <w:shd w:val="clear" w:color="auto" w:fill="FFFFFF"/>
+          <w:lang w:val="en-US"/>
+        </w:rPr>
+        <w:t xml:space="preserve"> dolor sit </w:t>
       </w:r>
       <w:proofErr w:type="spellStart"/>
       <w:r>
@@ -9316,14 +9556,10 @@
     </w:p>
     <w:p/>
     <w:sectPr>
-      <w:headerReference w:type="even" r:id="rId8"/>
       <w:headerReference w:type="default" r:id="rId9"/>
-      <w:footerReference w:type="even" r:id="rId10"/>
-      <w:footerReference w:type="default" r:id="rId11"/>
-      <w:headerReference w:type="first" r:id="rId12"/>
-      <w:footerReference w:type="first" r:id="rId13"/>
+      <w:footerReference w:type="default" r:id="rId10"/>
       <w:pgSz w:w="11906" w:h="16838"/>
-      <w:pgMar w:top="1418" w:right="709" w:bottom="1276" w:left="567" w:header="708" w:footer="708" w:gutter="0"/>
+      <w:pgMar w:top="1418" w:right="1134" w:bottom="1276" w:left="1134" w:header="709" w:footer="709" w:gutter="0"/>
       <w:cols w:space="708"/>
       <w:docGrid w:linePitch="360"/>
     </w:sectPr>
@@ -9332,7 +9568,7 @@
 </file>
 
 <file path=word/endnotes.xml><?xml version="1.0" encoding="utf-8"?>
-<w:endnotes xmlns:wpc="http://schemas.microsoft.com/office/word/2010/wordprocessingCanvas" xmlns:cx="http://schemas.microsoft.com/office/drawing/2014/chartex" xmlns:cx1="http://schemas.microsoft.com/office/drawing/2015/9/8/chartex" xmlns:mc="http://schemas.openxmlformats.org/markup-compatibility/2006" xmlns:o="urn:schemas-microsoft-com:office:office" xmlns:r="http://schemas.openxmlformats.org/officeDocument/2006/relationships" xmlns:m="http://schemas.openxmlformats.org/officeDocument/2006/math" xmlns:v="urn:schemas-microsoft-com:vml" xmlns:wp14="http://schemas.microsoft.com/office/word/2010/wordprocessingDrawing" xmlns:wp="http://schemas.openxmlformats.org/drawingml/2006/wordprocessingDrawing" xmlns:w10="urn:schemas-microsoft-com:office:word" xmlns:w="http://schemas.openxmlformats.org/wordprocessingml/2006/main" xmlns:w14="http://schemas.microsoft.com/office/word/2010/wordml" xmlns:w15="http://schemas.microsoft.com/office/word/2012/wordml" xmlns:w16se="http://schemas.microsoft.com/office/word/2015/wordml/symex" xmlns:wpg="http://schemas.microsoft.com/office/word/2010/wordprocessingGroup" xmlns:wpi="http://schemas.microsoft.com/office/word/2010/wordprocessingInk" xmlns:wne="http://schemas.microsoft.com/office/word/2006/wordml" xmlns:wps="http://schemas.microsoft.com/office/word/2010/wordprocessingShape" mc:Ignorable="w14 w15 w16se wp14">
+<w:endnotes xmlns:wpc="http://schemas.microsoft.com/office/word/2010/wordprocessingCanvas" xmlns:mc="http://schemas.openxmlformats.org/markup-compatibility/2006" xmlns:o="urn:schemas-microsoft-com:office:office" xmlns:r="http://schemas.openxmlformats.org/officeDocument/2006/relationships" xmlns:m="http://schemas.openxmlformats.org/officeDocument/2006/math" xmlns:v="urn:schemas-microsoft-com:vml" xmlns:wp14="http://schemas.microsoft.com/office/word/2010/wordprocessingDrawing" xmlns:wp="http://schemas.openxmlformats.org/drawingml/2006/wordprocessingDrawing" xmlns:w10="urn:schemas-microsoft-com:office:word" xmlns:w="http://schemas.openxmlformats.org/wordprocessingml/2006/main" xmlns:w14="http://schemas.microsoft.com/office/word/2010/wordml" xmlns:wpg="http://schemas.microsoft.com/office/word/2010/wordprocessingGroup" xmlns:wpi="http://schemas.microsoft.com/office/word/2010/wordprocessingInk" xmlns:wne="http://schemas.microsoft.com/office/word/2006/wordml" xmlns:wps="http://schemas.microsoft.com/office/word/2010/wordprocessingShape" mc:Ignorable="w14 wp14">
   <w:endnote w:type="separator" w:id="-1">
     <w:p>
       <w:pPr>
@@ -9357,20 +9593,10 @@
 </file>
 
 <file path=word/footer1.xml><?xml version="1.0" encoding="utf-8"?>
-<w:ftr xmlns:wpc="http://schemas.microsoft.com/office/word/2010/wordprocessingCanvas" xmlns:cx="http://schemas.microsoft.com/office/drawing/2014/chartex" xmlns:cx1="http://schemas.microsoft.com/office/drawing/2015/9/8/chartex" xmlns:mc="http://schemas.openxmlformats.org/markup-compatibility/2006" xmlns:o="urn:schemas-microsoft-com:office:office" xmlns:r="http://schemas.openxmlformats.org/officeDocument/2006/relationships" xmlns:m="http://schemas.openxmlformats.org/officeDocument/2006/math" xmlns:v="urn:schemas-microsoft-com:vml" xmlns:wp14="http://schemas.microsoft.com/office/word/2010/wordprocessingDrawing" xmlns:wp="http://schemas.openxmlformats.org/drawingml/2006/wordprocessingDrawing" xmlns:w10="urn:schemas-microsoft-com:office:word" xmlns:w="http://schemas.openxmlformats.org/wordprocessingml/2006/main" xmlns:w14="http://schemas.microsoft.com/office/word/2010/wordml" xmlns:w15="http://schemas.microsoft.com/office/word/2012/wordml" xmlns:w16se="http://schemas.microsoft.com/office/word/2015/wordml/symex" xmlns:wpg="http://schemas.microsoft.com/office/word/2010/wordprocessingGroup" xmlns:wpi="http://schemas.microsoft.com/office/word/2010/wordprocessingInk" xmlns:wne="http://schemas.microsoft.com/office/word/2006/wordml" xmlns:wps="http://schemas.microsoft.com/office/word/2010/wordprocessingShape" mc:Ignorable="w14 w15 w16se wp14">
+<w:ftr xmlns:wpc="http://schemas.microsoft.com/office/word/2010/wordprocessingCanvas" xmlns:mc="http://schemas.openxmlformats.org/markup-compatibility/2006" xmlns:o="urn:schemas-microsoft-com:office:office" xmlns:r="http://schemas.openxmlformats.org/officeDocument/2006/relationships" xmlns:m="http://schemas.openxmlformats.org/officeDocument/2006/math" xmlns:v="urn:schemas-microsoft-com:vml" xmlns:wp14="http://schemas.microsoft.com/office/word/2010/wordprocessingDrawing" xmlns:wp="http://schemas.openxmlformats.org/drawingml/2006/wordprocessingDrawing" xmlns:w10="urn:schemas-microsoft-com:office:word" xmlns:w="http://schemas.openxmlformats.org/wordprocessingml/2006/main" xmlns:w14="http://schemas.microsoft.com/office/word/2010/wordml" xmlns:wpg="http://schemas.microsoft.com/office/word/2010/wordprocessingGroup" xmlns:wpi="http://schemas.microsoft.com/office/word/2010/wordprocessingInk" xmlns:wne="http://schemas.microsoft.com/office/word/2006/wordml" xmlns:wps="http://schemas.microsoft.com/office/word/2010/wordprocessingShape" mc:Ignorable="w14 wp14">
   <w:p>
     <w:pPr>
-      <w:pStyle w:val="Rodap"/>
-    </w:pPr>
-  </w:p>
-</w:ftr>
-</file>
-
-<file path=word/footer2.xml><?xml version="1.0" encoding="utf-8"?>
-<w:ftr xmlns:wpc="http://schemas.microsoft.com/office/word/2010/wordprocessingCanvas" xmlns:cx="http://schemas.microsoft.com/office/drawing/2014/chartex" xmlns:cx1="http://schemas.microsoft.com/office/drawing/2015/9/8/chartex" xmlns:mc="http://schemas.openxmlformats.org/markup-compatibility/2006" xmlns:o="urn:schemas-microsoft-com:office:office" xmlns:r="http://schemas.openxmlformats.org/officeDocument/2006/relationships" xmlns:m="http://schemas.openxmlformats.org/officeDocument/2006/math" xmlns:v="urn:schemas-microsoft-com:vml" xmlns:wp14="http://schemas.microsoft.com/office/word/2010/wordprocessingDrawing" xmlns:wp="http://schemas.openxmlformats.org/drawingml/2006/wordprocessingDrawing" xmlns:w10="urn:schemas-microsoft-com:office:word" xmlns:w="http://schemas.openxmlformats.org/wordprocessingml/2006/main" xmlns:w14="http://schemas.microsoft.com/office/word/2010/wordml" xmlns:w15="http://schemas.microsoft.com/office/word/2012/wordml" xmlns:w16se="http://schemas.microsoft.com/office/word/2015/wordml/symex" xmlns:wpg="http://schemas.microsoft.com/office/word/2010/wordprocessingGroup" xmlns:wpi="http://schemas.microsoft.com/office/word/2010/wordprocessingInk" xmlns:wne="http://schemas.microsoft.com/office/word/2006/wordml" xmlns:wps="http://schemas.microsoft.com/office/word/2010/wordprocessingShape" mc:Ignorable="w14 w15 w16se wp14">
-  <w:p>
-    <w:pPr>
-      <w:spacing w:beforeAutospacing="0" w:after="0" w:afterAutospacing="0" w:line="240" w:lineRule="auto"/>
+      <w:spacing w:before="100" w:after="0" w:afterAutospacing="0" w:line="240" w:lineRule="auto"/>
       <w:jc w:val="center"/>
     </w:pPr>
     <w:r>
@@ -9391,13 +9617,13 @@
       <w:tblLook w:val="04A0" w:firstRow="1" w:lastRow="0" w:firstColumn="1" w:lastColumn="0" w:noHBand="0" w:noVBand="1"/>
     </w:tblPr>
     <w:tblGrid>
-      <w:gridCol w:w="3720"/>
-      <w:gridCol w:w="252"/>
-      <w:gridCol w:w="4178"/>
-      <w:gridCol w:w="262"/>
-      <w:gridCol w:w="1005"/>
-      <w:gridCol w:w="262"/>
-      <w:gridCol w:w="951"/>
+      <w:gridCol w:w="3448"/>
+      <w:gridCol w:w="234"/>
+      <w:gridCol w:w="3873"/>
+      <w:gridCol w:w="243"/>
+      <w:gridCol w:w="932"/>
+      <w:gridCol w:w="243"/>
+      <w:gridCol w:w="881"/>
     </w:tblGrid>
     <w:tr>
       <w:trPr>
@@ -9861,18 +10087,8 @@
 </w:ftr>
 </file>
 
-<file path=word/footer3.xml><?xml version="1.0" encoding="utf-8"?>
-<w:ftr xmlns:wpc="http://schemas.microsoft.com/office/word/2010/wordprocessingCanvas" xmlns:cx="http://schemas.microsoft.com/office/drawing/2014/chartex" xmlns:cx1="http://schemas.microsoft.com/office/drawing/2015/9/8/chartex" xmlns:mc="http://schemas.openxmlformats.org/markup-compatibility/2006" xmlns:o="urn:schemas-microsoft-com:office:office" xmlns:r="http://schemas.openxmlformats.org/officeDocument/2006/relationships" xmlns:m="http://schemas.openxmlformats.org/officeDocument/2006/math" xmlns:v="urn:schemas-microsoft-com:vml" xmlns:wp14="http://schemas.microsoft.com/office/word/2010/wordprocessingDrawing" xmlns:wp="http://schemas.openxmlformats.org/drawingml/2006/wordprocessingDrawing" xmlns:w10="urn:schemas-microsoft-com:office:word" xmlns:w="http://schemas.openxmlformats.org/wordprocessingml/2006/main" xmlns:w14="http://schemas.microsoft.com/office/word/2010/wordml" xmlns:w15="http://schemas.microsoft.com/office/word/2012/wordml" xmlns:w16se="http://schemas.microsoft.com/office/word/2015/wordml/symex" xmlns:wpg="http://schemas.microsoft.com/office/word/2010/wordprocessingGroup" xmlns:wpi="http://schemas.microsoft.com/office/word/2010/wordprocessingInk" xmlns:wne="http://schemas.microsoft.com/office/word/2006/wordml" xmlns:wps="http://schemas.microsoft.com/office/word/2010/wordprocessingShape" mc:Ignorable="w14 w15 w16se wp14">
-  <w:p>
-    <w:pPr>
-      <w:pStyle w:val="Rodap"/>
-    </w:pPr>
-  </w:p>
-</w:ftr>
-</file>
-
 <file path=word/footnotes.xml><?xml version="1.0" encoding="utf-8"?>
-<w:footnotes xmlns:wpc="http://schemas.microsoft.com/office/word/2010/wordprocessingCanvas" xmlns:cx="http://schemas.microsoft.com/office/drawing/2014/chartex" xmlns:cx1="http://schemas.microsoft.com/office/drawing/2015/9/8/chartex" xmlns:mc="http://schemas.openxmlformats.org/markup-compatibility/2006" xmlns:o="urn:schemas-microsoft-com:office:office" xmlns:r="http://schemas.openxmlformats.org/officeDocument/2006/relationships" xmlns:m="http://schemas.openxmlformats.org/officeDocument/2006/math" xmlns:v="urn:schemas-microsoft-com:vml" xmlns:wp14="http://schemas.microsoft.com/office/word/2010/wordprocessingDrawing" xmlns:wp="http://schemas.openxmlformats.org/drawingml/2006/wordprocessingDrawing" xmlns:w10="urn:schemas-microsoft-com:office:word" xmlns:w="http://schemas.openxmlformats.org/wordprocessingml/2006/main" xmlns:w14="http://schemas.microsoft.com/office/word/2010/wordml" xmlns:w15="http://schemas.microsoft.com/office/word/2012/wordml" xmlns:w16se="http://schemas.microsoft.com/office/word/2015/wordml/symex" xmlns:wpg="http://schemas.microsoft.com/office/word/2010/wordprocessingGroup" xmlns:wpi="http://schemas.microsoft.com/office/word/2010/wordprocessingInk" xmlns:wne="http://schemas.microsoft.com/office/word/2006/wordml" xmlns:wps="http://schemas.microsoft.com/office/word/2010/wordprocessingShape" mc:Ignorable="w14 w15 w16se wp14">
+<w:footnotes xmlns:wpc="http://schemas.microsoft.com/office/word/2010/wordprocessingCanvas" xmlns:mc="http://schemas.openxmlformats.org/markup-compatibility/2006" xmlns:o="urn:schemas-microsoft-com:office:office" xmlns:r="http://schemas.openxmlformats.org/officeDocument/2006/relationships" xmlns:m="http://schemas.openxmlformats.org/officeDocument/2006/math" xmlns:v="urn:schemas-microsoft-com:vml" xmlns:wp14="http://schemas.microsoft.com/office/word/2010/wordprocessingDrawing" xmlns:wp="http://schemas.openxmlformats.org/drawingml/2006/wordprocessingDrawing" xmlns:w10="urn:schemas-microsoft-com:office:word" xmlns:w="http://schemas.openxmlformats.org/wordprocessingml/2006/main" xmlns:w14="http://schemas.microsoft.com/office/word/2010/wordml" xmlns:wpg="http://schemas.microsoft.com/office/word/2010/wordprocessingGroup" xmlns:wpi="http://schemas.microsoft.com/office/word/2010/wordprocessingInk" xmlns:wne="http://schemas.microsoft.com/office/word/2006/wordml" xmlns:wps="http://schemas.microsoft.com/office/word/2010/wordprocessingShape" mc:Ignorable="w14 wp14">
   <w:footnote w:type="separator" w:id="-1">
     <w:p>
       <w:pPr>
@@ -9897,17 +10113,7 @@
 </file>
 
 <file path=word/header1.xml><?xml version="1.0" encoding="utf-8"?>
-<w:hdr xmlns:wpc="http://schemas.microsoft.com/office/word/2010/wordprocessingCanvas" xmlns:cx="http://schemas.microsoft.com/office/drawing/2014/chartex" xmlns:cx1="http://schemas.microsoft.com/office/drawing/2015/9/8/chartex" xmlns:mc="http://schemas.openxmlformats.org/markup-compatibility/2006" xmlns:o="urn:schemas-microsoft-com:office:office" xmlns:r="http://schemas.openxmlformats.org/officeDocument/2006/relationships" xmlns:m="http://schemas.openxmlformats.org/officeDocument/2006/math" xmlns:v="urn:schemas-microsoft-com:vml" xmlns:wp14="http://schemas.microsoft.com/office/word/2010/wordprocessingDrawing" xmlns:wp="http://schemas.openxmlformats.org/drawingml/2006/wordprocessingDrawing" xmlns:w10="urn:schemas-microsoft-com:office:word" xmlns:w="http://schemas.openxmlformats.org/wordprocessingml/2006/main" xmlns:w14="http://schemas.microsoft.com/office/word/2010/wordml" xmlns:w15="http://schemas.microsoft.com/office/word/2012/wordml" xmlns:w16se="http://schemas.microsoft.com/office/word/2015/wordml/symex" xmlns:wpg="http://schemas.microsoft.com/office/word/2010/wordprocessingGroup" xmlns:wpi="http://schemas.microsoft.com/office/word/2010/wordprocessingInk" xmlns:wne="http://schemas.microsoft.com/office/word/2006/wordml" xmlns:wps="http://schemas.microsoft.com/office/word/2010/wordprocessingShape" mc:Ignorable="w14 w15 w16se wp14">
-  <w:p>
-    <w:pPr>
-      <w:pStyle w:val="Cabealho"/>
-    </w:pPr>
-  </w:p>
-</w:hdr>
-</file>
-
-<file path=word/header2.xml><?xml version="1.0" encoding="utf-8"?>
-<w:hdr xmlns:wpc="http://schemas.microsoft.com/office/word/2010/wordprocessingCanvas" xmlns:cx="http://schemas.microsoft.com/office/drawing/2014/chartex" xmlns:cx1="http://schemas.microsoft.com/office/drawing/2015/9/8/chartex" xmlns:mc="http://schemas.openxmlformats.org/markup-compatibility/2006" xmlns:o="urn:schemas-microsoft-com:office:office" xmlns:r="http://schemas.openxmlformats.org/officeDocument/2006/relationships" xmlns:m="http://schemas.openxmlformats.org/officeDocument/2006/math" xmlns:v="urn:schemas-microsoft-com:vml" xmlns:wp14="http://schemas.microsoft.com/office/word/2010/wordprocessingDrawing" xmlns:wp="http://schemas.openxmlformats.org/drawingml/2006/wordprocessingDrawing" xmlns:w10="urn:schemas-microsoft-com:office:word" xmlns:w="http://schemas.openxmlformats.org/wordprocessingml/2006/main" xmlns:w14="http://schemas.microsoft.com/office/word/2010/wordml" xmlns:w15="http://schemas.microsoft.com/office/word/2012/wordml" xmlns:w16se="http://schemas.microsoft.com/office/word/2015/wordml/symex" xmlns:wpg="http://schemas.microsoft.com/office/word/2010/wordprocessingGroup" xmlns:wpi="http://schemas.microsoft.com/office/word/2010/wordprocessingInk" xmlns:wne="http://schemas.microsoft.com/office/word/2006/wordml" xmlns:wps="http://schemas.microsoft.com/office/word/2010/wordprocessingShape" mc:Ignorable="w14 w15 w16se wp14">
+<w:hdr xmlns:wpc="http://schemas.microsoft.com/office/word/2010/wordprocessingCanvas" xmlns:mc="http://schemas.openxmlformats.org/markup-compatibility/2006" xmlns:o="urn:schemas-microsoft-com:office:office" xmlns:r="http://schemas.openxmlformats.org/officeDocument/2006/relationships" xmlns:m="http://schemas.openxmlformats.org/officeDocument/2006/math" xmlns:v="urn:schemas-microsoft-com:vml" xmlns:wp14="http://schemas.microsoft.com/office/word/2010/wordprocessingDrawing" xmlns:wp="http://schemas.openxmlformats.org/drawingml/2006/wordprocessingDrawing" xmlns:w10="urn:schemas-microsoft-com:office:word" xmlns:w="http://schemas.openxmlformats.org/wordprocessingml/2006/main" xmlns:w14="http://schemas.microsoft.com/office/word/2010/wordml" xmlns:wpg="http://schemas.microsoft.com/office/word/2010/wordprocessingGroup" xmlns:wpi="http://schemas.microsoft.com/office/word/2010/wordprocessingInk" xmlns:wne="http://schemas.microsoft.com/office/word/2006/wordml" xmlns:wps="http://schemas.microsoft.com/office/word/2010/wordprocessingShape" mc:Ignorable="w14 wp14">
   <w:tbl>
     <w:tblPr>
       <w:tblStyle w:val="Tabelacomgrade"/>
@@ -9923,7 +10129,7 @@
       <w:tblLook w:val="04A0" w:firstRow="1" w:lastRow="0" w:firstColumn="1" w:lastColumn="0" w:noHBand="0" w:noVBand="1"/>
     </w:tblPr>
     <w:tblGrid>
-      <w:gridCol w:w="10630"/>
+      <w:gridCol w:w="9854"/>
     </w:tblGrid>
     <w:tr>
       <w:trPr>
@@ -9942,7 +10148,6 @@
               <w:b/>
             </w:rPr>
           </w:pPr>
-          <w:bookmarkStart w:id="3" w:name="_GoBack"/>
           <w:r>
             <w:rPr>
               <w:b/>
@@ -10019,7 +10224,7 @@
   </w:tbl>
   <w:p>
     <w:pPr>
-      <w:spacing w:beforeAutospacing="0" w:after="0" w:afterAutospacing="0" w:line="240" w:lineRule="auto"/>
+      <w:spacing w:beforeAutospacing="0" w:after="100" w:line="240" w:lineRule="auto"/>
       <w:jc w:val="center"/>
     </w:pPr>
     <w:sdt>
@@ -10072,24 +10277,13 @@
         <v:rect id="_x0000_i1025" style="width:531.5pt;height:1.5pt" o:hralign="center" o:hrstd="t" o:hr="t" fillcolor="#a0a0a0" stroked="f"/>
       </w:pict>
     </w:r>
-    <w:bookmarkEnd w:id="3"/>
-  </w:p>
-</w:hdr>
-</file>
-
-<file path=word/header3.xml><?xml version="1.0" encoding="utf-8"?>
-<w:hdr xmlns:wpc="http://schemas.microsoft.com/office/word/2010/wordprocessingCanvas" xmlns:cx="http://schemas.microsoft.com/office/drawing/2014/chartex" xmlns:cx1="http://schemas.microsoft.com/office/drawing/2015/9/8/chartex" xmlns:mc="http://schemas.openxmlformats.org/markup-compatibility/2006" xmlns:o="urn:schemas-microsoft-com:office:office" xmlns:r="http://schemas.openxmlformats.org/officeDocument/2006/relationships" xmlns:m="http://schemas.openxmlformats.org/officeDocument/2006/math" xmlns:v="urn:schemas-microsoft-com:vml" xmlns:wp14="http://schemas.microsoft.com/office/word/2010/wordprocessingDrawing" xmlns:wp="http://schemas.openxmlformats.org/drawingml/2006/wordprocessingDrawing" xmlns:w10="urn:schemas-microsoft-com:office:word" xmlns:w="http://schemas.openxmlformats.org/wordprocessingml/2006/main" xmlns:w14="http://schemas.microsoft.com/office/word/2010/wordml" xmlns:w15="http://schemas.microsoft.com/office/word/2012/wordml" xmlns:w16se="http://schemas.microsoft.com/office/word/2015/wordml/symex" xmlns:wpg="http://schemas.microsoft.com/office/word/2010/wordprocessingGroup" xmlns:wpi="http://schemas.microsoft.com/office/word/2010/wordprocessingInk" xmlns:wne="http://schemas.microsoft.com/office/word/2006/wordml" xmlns:wps="http://schemas.microsoft.com/office/word/2010/wordprocessingShape" mc:Ignorable="w14 w15 w16se wp14">
-  <w:p>
-    <w:pPr>
-      <w:pStyle w:val="Cabealho"/>
-    </w:pPr>
   </w:p>
 </w:hdr>
 </file>
 
 <file path=word/numbering.xml><?xml version="1.0" encoding="utf-8"?>
-<w:numbering xmlns:wpc="http://schemas.microsoft.com/office/word/2010/wordprocessingCanvas" xmlns:cx="http://schemas.microsoft.com/office/drawing/2014/chartex" xmlns:cx1="http://schemas.microsoft.com/office/drawing/2015/9/8/chartex" xmlns:mc="http://schemas.openxmlformats.org/markup-compatibility/2006" xmlns:o="urn:schemas-microsoft-com:office:office" xmlns:r="http://schemas.openxmlformats.org/officeDocument/2006/relationships" xmlns:m="http://schemas.openxmlformats.org/officeDocument/2006/math" xmlns:v="urn:schemas-microsoft-com:vml" xmlns:wp14="http://schemas.microsoft.com/office/word/2010/wordprocessingDrawing" xmlns:wp="http://schemas.openxmlformats.org/drawingml/2006/wordprocessingDrawing" xmlns:w10="urn:schemas-microsoft-com:office:word" xmlns:w="http://schemas.openxmlformats.org/wordprocessingml/2006/main" xmlns:w14="http://schemas.microsoft.com/office/word/2010/wordml" xmlns:w15="http://schemas.microsoft.com/office/word/2012/wordml" xmlns:w16se="http://schemas.microsoft.com/office/word/2015/wordml/symex" xmlns:wpg="http://schemas.microsoft.com/office/word/2010/wordprocessingGroup" xmlns:wpi="http://schemas.microsoft.com/office/word/2010/wordprocessingInk" xmlns:wne="http://schemas.microsoft.com/office/word/2006/wordml" xmlns:wps="http://schemas.microsoft.com/office/word/2010/wordprocessingShape" mc:Ignorable="w14 w15 w16se wp14">
-  <w:abstractNum w:abstractNumId="0" w15:restartNumberingAfterBreak="0">
+<w:numbering xmlns:wpc="http://schemas.microsoft.com/office/word/2010/wordprocessingCanvas" xmlns:mc="http://schemas.openxmlformats.org/markup-compatibility/2006" xmlns:o="urn:schemas-microsoft-com:office:office" xmlns:r="http://schemas.openxmlformats.org/officeDocument/2006/relationships" xmlns:m="http://schemas.openxmlformats.org/officeDocument/2006/math" xmlns:v="urn:schemas-microsoft-com:vml" xmlns:wp14="http://schemas.microsoft.com/office/word/2010/wordprocessingDrawing" xmlns:wp="http://schemas.openxmlformats.org/drawingml/2006/wordprocessingDrawing" xmlns:w10="urn:schemas-microsoft-com:office:word" xmlns:w="http://schemas.openxmlformats.org/wordprocessingml/2006/main" xmlns:w14="http://schemas.microsoft.com/office/word/2010/wordml" xmlns:wpg="http://schemas.microsoft.com/office/word/2010/wordprocessingGroup" xmlns:wpi="http://schemas.microsoft.com/office/word/2010/wordprocessingInk" xmlns:wne="http://schemas.microsoft.com/office/word/2006/wordml" xmlns:wps="http://schemas.microsoft.com/office/word/2010/wordprocessingShape" mc:Ignorable="w14 wp14">
+  <w:abstractNum w:abstractNumId="0">
     <w:nsid w:val="1C9C568C"/>
     <w:multiLevelType w:val="hybridMultilevel"/>
     <w:tmpl w:val="22988E90"/>
@@ -10202,7 +10396,7 @@
       </w:rPr>
     </w:lvl>
   </w:abstractNum>
-  <w:abstractNum w:abstractNumId="1" w15:restartNumberingAfterBreak="0">
+  <w:abstractNum w:abstractNumId="1">
     <w:nsid w:val="29AD04D8"/>
     <w:multiLevelType w:val="multilevel"/>
     <w:tmpl w:val="04160025"/>
@@ -10307,7 +10501,7 @@
 </file>
 
 <file path=word/styles.xml><?xml version="1.0" encoding="utf-8"?>
-<w:styles xmlns:mc="http://schemas.openxmlformats.org/markup-compatibility/2006" xmlns:r="http://schemas.openxmlformats.org/officeDocument/2006/relationships" xmlns:w="http://schemas.openxmlformats.org/wordprocessingml/2006/main" xmlns:w14="http://schemas.microsoft.com/office/word/2010/wordml" xmlns:w15="http://schemas.microsoft.com/office/word/2012/wordml" xmlns:w16se="http://schemas.microsoft.com/office/word/2015/wordml/symex" mc:Ignorable="w14 w15 w16se">
+<w:styles xmlns:mc="http://schemas.openxmlformats.org/markup-compatibility/2006" xmlns:r="http://schemas.openxmlformats.org/officeDocument/2006/relationships" xmlns:w="http://schemas.openxmlformats.org/wordprocessingml/2006/main" xmlns:w14="http://schemas.microsoft.com/office/word/2010/wordml" mc:Ignorable="w14">
   <w:docDefaults>
     <w:rPrDefault>
       <w:rPr>
@@ -10323,378 +10517,145 @@
       </w:pPr>
     </w:pPrDefault>
   </w:docDefaults>
-  <w:latentStyles w:defLockedState="0" w:defUIPriority="99" w:defSemiHidden="0" w:defUnhideWhenUsed="0" w:defQFormat="0" w:count="371">
-    <w:lsdException w:name="Normal" w:uiPriority="0" w:qFormat="1"/>
-    <w:lsdException w:name="heading 1" w:uiPriority="9" w:qFormat="1"/>
-    <w:lsdException w:name="heading 2" w:semiHidden="1" w:uiPriority="9" w:unhideWhenUsed="1" w:qFormat="1"/>
-    <w:lsdException w:name="heading 3" w:semiHidden="1" w:uiPriority="9" w:unhideWhenUsed="1" w:qFormat="1"/>
-    <w:lsdException w:name="heading 4" w:semiHidden="1" w:uiPriority="9" w:unhideWhenUsed="1" w:qFormat="1"/>
-    <w:lsdException w:name="heading 5" w:semiHidden="1" w:uiPriority="9" w:unhideWhenUsed="1" w:qFormat="1"/>
-    <w:lsdException w:name="heading 6" w:semiHidden="1" w:uiPriority="9" w:unhideWhenUsed="1" w:qFormat="1"/>
-    <w:lsdException w:name="heading 7" w:semiHidden="1" w:uiPriority="9" w:unhideWhenUsed="1" w:qFormat="1"/>
-    <w:lsdException w:name="heading 8" w:semiHidden="1" w:uiPriority="9" w:unhideWhenUsed="1" w:qFormat="1"/>
-    <w:lsdException w:name="heading 9" w:semiHidden="1" w:uiPriority="9" w:unhideWhenUsed="1" w:qFormat="1"/>
-    <w:lsdException w:name="index 1" w:semiHidden="1" w:unhideWhenUsed="1"/>
-    <w:lsdException w:name="index 2" w:semiHidden="1" w:unhideWhenUsed="1"/>
-    <w:lsdException w:name="index 3" w:semiHidden="1" w:unhideWhenUsed="1"/>
-    <w:lsdException w:name="index 4" w:semiHidden="1" w:unhideWhenUsed="1"/>
-    <w:lsdException w:name="index 5" w:semiHidden="1" w:unhideWhenUsed="1"/>
-    <w:lsdException w:name="index 6" w:semiHidden="1" w:unhideWhenUsed="1"/>
-    <w:lsdException w:name="index 7" w:semiHidden="1" w:unhideWhenUsed="1"/>
-    <w:lsdException w:name="index 8" w:semiHidden="1" w:unhideWhenUsed="1"/>
-    <w:lsdException w:name="index 9" w:semiHidden="1" w:unhideWhenUsed="1"/>
-    <w:lsdException w:name="toc 1" w:semiHidden="1" w:uiPriority="39" w:unhideWhenUsed="1"/>
-    <w:lsdException w:name="toc 2" w:semiHidden="1" w:uiPriority="39" w:unhideWhenUsed="1"/>
-    <w:lsdException w:name="toc 3" w:semiHidden="1" w:uiPriority="39" w:unhideWhenUsed="1"/>
-    <w:lsdException w:name="toc 4" w:semiHidden="1" w:uiPriority="39" w:unhideWhenUsed="1"/>
-    <w:lsdException w:name="toc 5" w:semiHidden="1" w:uiPriority="39" w:unhideWhenUsed="1"/>
-    <w:lsdException w:name="toc 6" w:semiHidden="1" w:uiPriority="39" w:unhideWhenUsed="1"/>
-    <w:lsdException w:name="toc 7" w:semiHidden="1" w:uiPriority="39" w:unhideWhenUsed="1"/>
-    <w:lsdException w:name="toc 8" w:semiHidden="1" w:uiPriority="39" w:unhideWhenUsed="1"/>
-    <w:lsdException w:name="toc 9" w:semiHidden="1" w:uiPriority="39" w:unhideWhenUsed="1"/>
-    <w:lsdException w:name="Normal Indent" w:semiHidden="1" w:unhideWhenUsed="1"/>
-    <w:lsdException w:name="footnote text" w:semiHidden="1" w:unhideWhenUsed="1"/>
-    <w:lsdException w:name="annotation text" w:semiHidden="1" w:unhideWhenUsed="1"/>
-    <w:lsdException w:name="header" w:semiHidden="1" w:unhideWhenUsed="1"/>
-    <w:lsdException w:name="footer" w:semiHidden="1" w:unhideWhenUsed="1"/>
-    <w:lsdException w:name="index heading" w:semiHidden="1" w:unhideWhenUsed="1"/>
-    <w:lsdException w:name="caption" w:semiHidden="1" w:uiPriority="35" w:unhideWhenUsed="1" w:qFormat="1"/>
-    <w:lsdException w:name="table of figures" w:semiHidden="1" w:unhideWhenUsed="1"/>
-    <w:lsdException w:name="envelope address" w:semiHidden="1" w:unhideWhenUsed="1"/>
-    <w:lsdException w:name="envelope return" w:semiHidden="1" w:unhideWhenUsed="1"/>
-    <w:lsdException w:name="footnote reference" w:semiHidden="1" w:unhideWhenUsed="1"/>
-    <w:lsdException w:name="annotation reference" w:semiHidden="1" w:unhideWhenUsed="1"/>
-    <w:lsdException w:name="line number" w:semiHidden="1" w:unhideWhenUsed="1"/>
-    <w:lsdException w:name="page number" w:semiHidden="1" w:unhideWhenUsed="1"/>
-    <w:lsdException w:name="endnote reference" w:semiHidden="1" w:unhideWhenUsed="1"/>
-    <w:lsdException w:name="endnote text" w:semiHidden="1" w:unhideWhenUsed="1"/>
-    <w:lsdException w:name="table of authorities" w:semiHidden="1" w:unhideWhenUsed="1"/>
-    <w:lsdException w:name="macro" w:semiHidden="1" w:unhideWhenUsed="1"/>
-    <w:lsdException w:name="toa heading" w:semiHidden="1" w:unhideWhenUsed="1"/>
-    <w:lsdException w:name="List" w:semiHidden="1" w:unhideWhenUsed="1"/>
-    <w:lsdException w:name="List Bullet" w:semiHidden="1" w:unhideWhenUsed="1"/>
-    <w:lsdException w:name="List Number" w:semiHidden="1" w:unhideWhenUsed="1"/>
-    <w:lsdException w:name="List 2" w:semiHidden="1" w:unhideWhenUsed="1"/>
-    <w:lsdException w:name="List 3" w:semiHidden="1" w:unhideWhenUsed="1"/>
-    <w:lsdException w:name="List 4" w:semiHidden="1" w:unhideWhenUsed="1"/>
-    <w:lsdException w:name="List 5" w:semiHidden="1" w:unhideWhenUsed="1"/>
-    <w:lsdException w:name="List Bullet 2" w:semiHidden="1" w:unhideWhenUsed="1"/>
-    <w:lsdException w:name="List Bullet 3" w:semiHidden="1" w:unhideWhenUsed="1"/>
-    <w:lsdException w:name="List Bullet 4" w:semiHidden="1" w:unhideWhenUsed="1"/>
-    <w:lsdException w:name="List Bullet 5" w:semiHidden="1" w:unhideWhenUsed="1"/>
-    <w:lsdException w:name="List Number 2" w:semiHidden="1" w:unhideWhenUsed="1"/>
-    <w:lsdException w:name="List Number 3" w:semiHidden="1" w:unhideWhenUsed="1"/>
-    <w:lsdException w:name="List Number 4" w:semiHidden="1" w:unhideWhenUsed="1"/>
-    <w:lsdException w:name="List Number 5" w:semiHidden="1" w:unhideWhenUsed="1"/>
-    <w:lsdException w:name="Title" w:uiPriority="0" w:qFormat="1"/>
-    <w:lsdException w:name="Closing" w:semiHidden="1" w:unhideWhenUsed="1"/>
-    <w:lsdException w:name="Signature" w:semiHidden="1" w:unhideWhenUsed="1"/>
-    <w:lsdException w:name="Default Paragraph Font" w:semiHidden="1" w:uiPriority="1" w:unhideWhenUsed="1"/>
-    <w:lsdException w:name="Body Text" w:semiHidden="1" w:unhideWhenUsed="1"/>
-    <w:lsdException w:name="Body Text Indent" w:semiHidden="1" w:unhideWhenUsed="1"/>
-    <w:lsdException w:name="List Continue" w:semiHidden="1" w:unhideWhenUsed="1"/>
-    <w:lsdException w:name="List Continue 2" w:semiHidden="1" w:unhideWhenUsed="1"/>
-    <w:lsdException w:name="List Continue 3" w:semiHidden="1" w:unhideWhenUsed="1"/>
-    <w:lsdException w:name="List Continue 4" w:semiHidden="1" w:unhideWhenUsed="1"/>
-    <w:lsdException w:name="List Continue 5" w:semiHidden="1" w:unhideWhenUsed="1"/>
-    <w:lsdException w:name="Message Header" w:semiHidden="1" w:unhideWhenUsed="1"/>
-    <w:lsdException w:name="Subtitle" w:uiPriority="0" w:qFormat="1"/>
-    <w:lsdException w:name="Salutation" w:semiHidden="1" w:unhideWhenUsed="1"/>
-    <w:lsdException w:name="Date" w:semiHidden="1" w:uiPriority="0" w:unhideWhenUsed="1" w:qFormat="1"/>
-    <w:lsdException w:name="Body Text First Indent" w:semiHidden="1" w:unhideWhenUsed="1"/>
-    <w:lsdException w:name="Body Text First Indent 2" w:semiHidden="1" w:unhideWhenUsed="1"/>
-    <w:lsdException w:name="Note Heading" w:semiHidden="1" w:unhideWhenUsed="1"/>
-    <w:lsdException w:name="Body Text 2" w:semiHidden="1" w:unhideWhenUsed="1"/>
-    <w:lsdException w:name="Body Text 3" w:semiHidden="1" w:unhideWhenUsed="1"/>
-    <w:lsdException w:name="Body Text Indent 2" w:semiHidden="1" w:unhideWhenUsed="1"/>
-    <w:lsdException w:name="Body Text Indent 3" w:semiHidden="1" w:unhideWhenUsed="1"/>
-    <w:lsdException w:name="Block Text" w:semiHidden="1" w:unhideWhenUsed="1"/>
-    <w:lsdException w:name="Hyperlink" w:semiHidden="1" w:unhideWhenUsed="1"/>
-    <w:lsdException w:name="FollowedHyperlink" w:semiHidden="1" w:unhideWhenUsed="1"/>
-    <w:lsdException w:name="Strong" w:uiPriority="22" w:qFormat="1"/>
-    <w:lsdException w:name="Emphasis" w:uiPriority="20" w:qFormat="1"/>
-    <w:lsdException w:name="Document Map" w:semiHidden="1" w:unhideWhenUsed="1"/>
-    <w:lsdException w:name="Plain Text" w:semiHidden="1" w:unhideWhenUsed="1"/>
-    <w:lsdException w:name="E-mail Signature" w:semiHidden="1" w:unhideWhenUsed="1"/>
-    <w:lsdException w:name="HTML Top of Form" w:semiHidden="1" w:unhideWhenUsed="1"/>
-    <w:lsdException w:name="HTML Bottom of Form" w:semiHidden="1" w:unhideWhenUsed="1"/>
-    <w:lsdException w:name="Normal (Web)" w:semiHidden="1" w:unhideWhenUsed="1"/>
-    <w:lsdException w:name="HTML Acronym" w:semiHidden="1" w:unhideWhenUsed="1"/>
-    <w:lsdException w:name="HTML Address" w:semiHidden="1" w:unhideWhenUsed="1"/>
-    <w:lsdException w:name="HTML Cite" w:semiHidden="1" w:unhideWhenUsed="1"/>
-    <w:lsdException w:name="HTML Code" w:semiHidden="1" w:unhideWhenUsed="1"/>
-    <w:lsdException w:name="HTML Definition" w:semiHidden="1" w:unhideWhenUsed="1"/>
-    <w:lsdException w:name="HTML Keyboard" w:semiHidden="1" w:unhideWhenUsed="1"/>
-    <w:lsdException w:name="HTML Preformatted" w:semiHidden="1" w:unhideWhenUsed="1"/>
-    <w:lsdException w:name="HTML Sample" w:semiHidden="1" w:unhideWhenUsed="1"/>
-    <w:lsdException w:name="HTML Typewriter" w:semiHidden="1" w:unhideWhenUsed="1"/>
-    <w:lsdException w:name="HTML Variable" w:semiHidden="1" w:unhideWhenUsed="1"/>
-    <w:lsdException w:name="Normal Table" w:semiHidden="1" w:unhideWhenUsed="1"/>
-    <w:lsdException w:name="annotation subject" w:semiHidden="1" w:unhideWhenUsed="1"/>
-    <w:lsdException w:name="No List" w:semiHidden="1" w:unhideWhenUsed="1"/>
-    <w:lsdException w:name="Outline List 1" w:semiHidden="1" w:unhideWhenUsed="1"/>
-    <w:lsdException w:name="Outline List 2" w:semiHidden="1" w:unhideWhenUsed="1"/>
-    <w:lsdException w:name="Outline List 3" w:semiHidden="1" w:unhideWhenUsed="1"/>
-    <w:lsdException w:name="Table Simple 1" w:semiHidden="1" w:unhideWhenUsed="1"/>
-    <w:lsdException w:name="Table Simple 2" w:semiHidden="1" w:unhideWhenUsed="1"/>
-    <w:lsdException w:name="Table Simple 3" w:semiHidden="1" w:unhideWhenUsed="1"/>
-    <w:lsdException w:name="Table Classic 1" w:semiHidden="1" w:unhideWhenUsed="1"/>
-    <w:lsdException w:name="Table Classic 2" w:semiHidden="1" w:unhideWhenUsed="1"/>
-    <w:lsdException w:name="Table Classic 3" w:semiHidden="1" w:unhideWhenUsed="1"/>
-    <w:lsdException w:name="Table Classic 4" w:semiHidden="1" w:unhideWhenUsed="1"/>
-    <w:lsdException w:name="Table Colorful 1" w:semiHidden="1" w:unhideWhenUsed="1"/>
-    <w:lsdException w:name="Table Colorful 2" w:semiHidden="1" w:unhideWhenUsed="1"/>
-    <w:lsdException w:name="Table Colorful 3" w:semiHidden="1" w:unhideWhenUsed="1"/>
-    <w:lsdException w:name="Table Columns 1" w:semiHidden="1" w:unhideWhenUsed="1"/>
-    <w:lsdException w:name="Table Columns 2" w:semiHidden="1" w:unhideWhenUsed="1"/>
-    <w:lsdException w:name="Table Columns 3" w:semiHidden="1" w:unhideWhenUsed="1"/>
-    <w:lsdException w:name="Table Columns 4" w:semiHidden="1" w:unhideWhenUsed="1"/>
-    <w:lsdException w:name="Table Columns 5" w:semiHidden="1" w:unhideWhenUsed="1"/>
-    <w:lsdException w:name="Table Grid 1" w:semiHidden="1" w:unhideWhenUsed="1"/>
-    <w:lsdException w:name="Table Grid 2" w:semiHidden="1" w:unhideWhenUsed="1"/>
-    <w:lsdException w:name="Table Grid 3" w:semiHidden="1" w:unhideWhenUsed="1"/>
-    <w:lsdException w:name="Table Grid 4" w:semiHidden="1" w:unhideWhenUsed="1"/>
-    <w:lsdException w:name="Table Grid 5" w:semiHidden="1" w:unhideWhenUsed="1"/>
-    <w:lsdException w:name="Table Grid 6" w:semiHidden="1" w:unhideWhenUsed="1"/>
-    <w:lsdException w:name="Table Grid 7" w:semiHidden="1" w:unhideWhenUsed="1"/>
-    <w:lsdException w:name="Table Grid 8" w:semiHidden="1" w:unhideWhenUsed="1"/>
-    <w:lsdException w:name="Table List 1" w:semiHidden="1" w:unhideWhenUsed="1"/>
-    <w:lsdException w:name="Table List 2" w:semiHidden="1" w:unhideWhenUsed="1"/>
-    <w:lsdException w:name="Table List 3" w:semiHidden="1" w:unhideWhenUsed="1"/>
-    <w:lsdException w:name="Table List 4" w:semiHidden="1" w:unhideWhenUsed="1"/>
-    <w:lsdException w:name="Table List 5" w:semiHidden="1" w:unhideWhenUsed="1"/>
-    <w:lsdException w:name="Table List 6" w:semiHidden="1" w:unhideWhenUsed="1"/>
-    <w:lsdException w:name="Table List 7" w:semiHidden="1" w:unhideWhenUsed="1"/>
-    <w:lsdException w:name="Table List 8" w:semiHidden="1" w:unhideWhenUsed="1"/>
-    <w:lsdException w:name="Table 3D effects 1" w:semiHidden="1" w:unhideWhenUsed="1"/>
-    <w:lsdException w:name="Table 3D effects 2" w:semiHidden="1" w:unhideWhenUsed="1"/>
-    <w:lsdException w:name="Table 3D effects 3" w:semiHidden="1" w:unhideWhenUsed="1"/>
-    <w:lsdException w:name="Table Contemporary" w:semiHidden="1" w:unhideWhenUsed="1"/>
-    <w:lsdException w:name="Table Elegant" w:semiHidden="1" w:unhideWhenUsed="1"/>
-    <w:lsdException w:name="Table Professional" w:semiHidden="1" w:unhideWhenUsed="1"/>
-    <w:lsdException w:name="Table Subtle 1" w:semiHidden="1" w:unhideWhenUsed="1"/>
-    <w:lsdException w:name="Table Subtle 2" w:semiHidden="1" w:unhideWhenUsed="1"/>
-    <w:lsdException w:name="Table Web 1" w:semiHidden="1" w:unhideWhenUsed="1"/>
-    <w:lsdException w:name="Table Web 2" w:semiHidden="1" w:unhideWhenUsed="1"/>
-    <w:lsdException w:name="Table Web 3" w:semiHidden="1" w:unhideWhenUsed="1"/>
-    <w:lsdException w:name="Balloon Text" w:semiHidden="1" w:unhideWhenUsed="1"/>
-    <w:lsdException w:name="Table Grid" w:uiPriority="0"/>
-    <w:lsdException w:name="Table Theme" w:semiHidden="1" w:unhideWhenUsed="1"/>
-    <w:lsdException w:name="Placeholder Text" w:semiHidden="1"/>
-    <w:lsdException w:name="No Spacing" w:uiPriority="1" w:qFormat="1"/>
-    <w:lsdException w:name="Light Shading" w:uiPriority="60"/>
-    <w:lsdException w:name="Light List" w:uiPriority="61"/>
-    <w:lsdException w:name="Light Grid" w:uiPriority="62"/>
-    <w:lsdException w:name="Medium Shading 1" w:uiPriority="63"/>
-    <w:lsdException w:name="Medium Shading 2" w:uiPriority="64"/>
-    <w:lsdException w:name="Medium List 1" w:uiPriority="65"/>
-    <w:lsdException w:name="Medium List 2" w:uiPriority="66"/>
-    <w:lsdException w:name="Medium Grid 1" w:uiPriority="67"/>
-    <w:lsdException w:name="Medium Grid 2" w:uiPriority="68"/>
-    <w:lsdException w:name="Medium Grid 3" w:uiPriority="69"/>
-    <w:lsdException w:name="Dark List" w:uiPriority="70"/>
-    <w:lsdException w:name="Colorful Shading" w:uiPriority="71"/>
-    <w:lsdException w:name="Colorful List" w:uiPriority="72"/>
-    <w:lsdException w:name="Colorful Grid" w:uiPriority="73"/>
-    <w:lsdException w:name="Light Shading Accent 1" w:uiPriority="60"/>
-    <w:lsdException w:name="Light List Accent 1" w:uiPriority="61"/>
-    <w:lsdException w:name="Light Grid Accent 1" w:uiPriority="62"/>
-    <w:lsdException w:name="Medium Shading 1 Accent 1" w:uiPriority="63"/>
-    <w:lsdException w:name="Medium Shading 2 Accent 1" w:uiPriority="64"/>
-    <w:lsdException w:name="Medium List 1 Accent 1" w:uiPriority="65"/>
-    <w:lsdException w:name="Revision" w:semiHidden="1"/>
-    <w:lsdException w:name="List Paragraph" w:uiPriority="34" w:qFormat="1"/>
-    <w:lsdException w:name="Quote" w:uiPriority="29" w:qFormat="1"/>
-    <w:lsdException w:name="Intense Quote" w:uiPriority="30" w:qFormat="1"/>
-    <w:lsdException w:name="Medium List 2 Accent 1" w:uiPriority="66"/>
-    <w:lsdException w:name="Medium Grid 1 Accent 1" w:uiPriority="67"/>
-    <w:lsdException w:name="Medium Grid 2 Accent 1" w:uiPriority="68"/>
-    <w:lsdException w:name="Medium Grid 3 Accent 1" w:uiPriority="69"/>
-    <w:lsdException w:name="Dark List Accent 1" w:uiPriority="70"/>
-    <w:lsdException w:name="Colorful Shading Accent 1" w:uiPriority="71"/>
-    <w:lsdException w:name="Colorful List Accent 1" w:uiPriority="72"/>
-    <w:lsdException w:name="Colorful Grid Accent 1" w:uiPriority="73"/>
-    <w:lsdException w:name="Light Shading Accent 2" w:uiPriority="60"/>
-    <w:lsdException w:name="Light List Accent 2" w:uiPriority="61"/>
-    <w:lsdException w:name="Light Grid Accent 2" w:uiPriority="62"/>
-    <w:lsdException w:name="Medium Shading 1 Accent 2" w:uiPriority="63"/>
-    <w:lsdException w:name="Medium Shading 2 Accent 2" w:uiPriority="64"/>
-    <w:lsdException w:name="Medium List 1 Accent 2" w:uiPriority="65"/>
-    <w:lsdException w:name="Medium List 2 Accent 2" w:uiPriority="66"/>
-    <w:lsdException w:name="Medium Grid 1 Accent 2" w:uiPriority="67"/>
-    <w:lsdException w:name="Medium Grid 2 Accent 2" w:uiPriority="68"/>
-    <w:lsdException w:name="Medium Grid 3 Accent 2" w:uiPriority="69"/>
-    <w:lsdException w:name="Dark List Accent 2" w:uiPriority="70"/>
-    <w:lsdException w:name="Colorful Shading Accent 2" w:uiPriority="71"/>
-    <w:lsdException w:name="Colorful List Accent 2" w:uiPriority="72"/>
-    <w:lsdException w:name="Colorful Grid Accent 2" w:uiPriority="73"/>
-    <w:lsdException w:name="Light Shading Accent 3" w:uiPriority="60"/>
-    <w:lsdException w:name="Light List Accent 3" w:uiPriority="61"/>
-    <w:lsdException w:name="Light Grid Accent 3" w:uiPriority="62"/>
-    <w:lsdException w:name="Medium Shading 1 Accent 3" w:uiPriority="63"/>
-    <w:lsdException w:name="Medium Shading 2 Accent 3" w:uiPriority="64"/>
-    <w:lsdException w:name="Medium List 1 Accent 3" w:uiPriority="65"/>
-    <w:lsdException w:name="Medium List 2 Accent 3" w:uiPriority="66"/>
-    <w:lsdException w:name="Medium Grid 1 Accent 3" w:uiPriority="67"/>
-    <w:lsdException w:name="Medium Grid 2 Accent 3" w:uiPriority="68"/>
-    <w:lsdException w:name="Medium Grid 3 Accent 3" w:uiPriority="69"/>
-    <w:lsdException w:name="Dark List Accent 3" w:uiPriority="70"/>
-    <w:lsdException w:name="Colorful Shading Accent 3" w:uiPriority="71"/>
-    <w:lsdException w:name="Colorful List Accent 3" w:uiPriority="72"/>
-    <w:lsdException w:name="Colorful Grid Accent 3" w:uiPriority="73"/>
-    <w:lsdException w:name="Light Shading Accent 4" w:uiPriority="60"/>
-    <w:lsdException w:name="Light List Accent 4" w:uiPriority="61"/>
-    <w:lsdException w:name="Light Grid Accent 4" w:uiPriority="62"/>
-    <w:lsdException w:name="Medium Shading 1 Accent 4" w:uiPriority="63"/>
-    <w:lsdException w:name="Medium Shading 2 Accent 4" w:uiPriority="64"/>
-    <w:lsdException w:name="Medium List 1 Accent 4" w:uiPriority="65"/>
-    <w:lsdException w:name="Medium List 2 Accent 4" w:uiPriority="66"/>
-    <w:lsdException w:name="Medium Grid 1 Accent 4" w:uiPriority="67"/>
-    <w:lsdException w:name="Medium Grid 2 Accent 4" w:uiPriority="68"/>
-    <w:lsdException w:name="Medium Grid 3 Accent 4" w:uiPriority="69"/>
-    <w:lsdException w:name="Dark List Accent 4" w:uiPriority="70"/>
-    <w:lsdException w:name="Colorful Shading Accent 4" w:uiPriority="71"/>
-    <w:lsdException w:name="Colorful List Accent 4" w:uiPriority="72"/>
-    <w:lsdException w:name="Colorful Grid Accent 4" w:uiPriority="73"/>
-    <w:lsdException w:name="Light Shading Accent 5" w:uiPriority="60"/>
-    <w:lsdException w:name="Light List Accent 5" w:uiPriority="61"/>
-    <w:lsdException w:name="Light Grid Accent 5" w:uiPriority="62"/>
-    <w:lsdException w:name="Medium Shading 1 Accent 5" w:uiPriority="63"/>
-    <w:lsdException w:name="Medium Shading 2 Accent 5" w:uiPriority="64"/>
-    <w:lsdException w:name="Medium List 1 Accent 5" w:uiPriority="65"/>
-    <w:lsdException w:name="Medium List 2 Accent 5" w:uiPriority="66"/>
-    <w:lsdException w:name="Medium Grid 1 Accent 5" w:uiPriority="67"/>
-    <w:lsdException w:name="Medium Grid 2 Accent 5" w:uiPriority="68"/>
-    <w:lsdException w:name="Medium Grid 3 Accent 5" w:uiPriority="69"/>
-    <w:lsdException w:name="Dark List Accent 5" w:uiPriority="70"/>
-    <w:lsdException w:name="Colorful Shading Accent 5" w:uiPriority="71"/>
-    <w:lsdException w:name="Colorful List Accent 5" w:uiPriority="72"/>
-    <w:lsdException w:name="Colorful Grid Accent 5" w:uiPriority="73"/>
-    <w:lsdException w:name="Light Shading Accent 6" w:uiPriority="60"/>
-    <w:lsdException w:name="Light List Accent 6" w:uiPriority="61"/>
-    <w:lsdException w:name="Light Grid Accent 6" w:uiPriority="62"/>
-    <w:lsdException w:name="Medium Shading 1 Accent 6" w:uiPriority="63"/>
-    <w:lsdException w:name="Medium Shading 2 Accent 6" w:uiPriority="64"/>
-    <w:lsdException w:name="Medium List 1 Accent 6" w:uiPriority="65"/>
-    <w:lsdException w:name="Medium List 2 Accent 6" w:uiPriority="66"/>
-    <w:lsdException w:name="Medium Grid 1 Accent 6" w:uiPriority="67"/>
-    <w:lsdException w:name="Medium Grid 2 Accent 6" w:uiPriority="68"/>
-    <w:lsdException w:name="Medium Grid 3 Accent 6" w:uiPriority="69"/>
-    <w:lsdException w:name="Dark List Accent 6" w:uiPriority="70"/>
-    <w:lsdException w:name="Colorful Shading Accent 6" w:uiPriority="71"/>
-    <w:lsdException w:name="Colorful List Accent 6" w:uiPriority="72"/>
-    <w:lsdException w:name="Colorful Grid Accent 6" w:uiPriority="73"/>
-    <w:lsdException w:name="Subtle Emphasis" w:uiPriority="19" w:qFormat="1"/>
-    <w:lsdException w:name="Intense Emphasis" w:uiPriority="21" w:qFormat="1"/>
-    <w:lsdException w:name="Subtle Reference" w:uiPriority="31" w:qFormat="1"/>
-    <w:lsdException w:name="Intense Reference" w:uiPriority="32" w:qFormat="1"/>
-    <w:lsdException w:name="Book Title" w:uiPriority="33" w:qFormat="1"/>
-    <w:lsdException w:name="Bibliography" w:semiHidden="1" w:uiPriority="37" w:unhideWhenUsed="1"/>
-    <w:lsdException w:name="TOC Heading" w:semiHidden="1" w:uiPriority="39" w:unhideWhenUsed="1" w:qFormat="1"/>
-    <w:lsdException w:name="Plain Table 1" w:uiPriority="41"/>
-    <w:lsdException w:name="Plain Table 2" w:uiPriority="42"/>
-    <w:lsdException w:name="Plain Table 3" w:uiPriority="43"/>
-    <w:lsdException w:name="Plain Table 4" w:uiPriority="44"/>
-    <w:lsdException w:name="Plain Table 5" w:uiPriority="45"/>
-    <w:lsdException w:name="Grid Table Light" w:uiPriority="40"/>
-    <w:lsdException w:name="Grid Table 1 Light" w:uiPriority="46"/>
-    <w:lsdException w:name="Grid Table 2" w:uiPriority="47"/>
-    <w:lsdException w:name="Grid Table 3" w:uiPriority="48"/>
-    <w:lsdException w:name="Grid Table 4" w:uiPriority="49"/>
-    <w:lsdException w:name="Grid Table 5 Dark" w:uiPriority="50"/>
-    <w:lsdException w:name="Grid Table 6 Colorful" w:uiPriority="51"/>
-    <w:lsdException w:name="Grid Table 7 Colorful" w:uiPriority="52"/>
-    <w:lsdException w:name="Grid Table 1 Light Accent 1" w:uiPriority="46"/>
-    <w:lsdException w:name="Grid Table 2 Accent 1" w:uiPriority="47"/>
-    <w:lsdException w:name="Grid Table 3 Accent 1" w:uiPriority="48"/>
-    <w:lsdException w:name="Grid Table 4 Accent 1" w:uiPriority="49"/>
-    <w:lsdException w:name="Grid Table 5 Dark Accent 1" w:uiPriority="50"/>
-    <w:lsdException w:name="Grid Table 6 Colorful Accent 1" w:uiPriority="51"/>
-    <w:lsdException w:name="Grid Table 7 Colorful Accent 1" w:uiPriority="52"/>
-    <w:lsdException w:name="Grid Table 1 Light Accent 2" w:uiPriority="46"/>
-    <w:lsdException w:name="Grid Table 2 Accent 2" w:uiPriority="47"/>
-    <w:lsdException w:name="Grid Table 3 Accent 2" w:uiPriority="48"/>
-    <w:lsdException w:name="Grid Table 4 Accent 2" w:uiPriority="49"/>
-    <w:lsdException w:name="Grid Table 5 Dark Accent 2" w:uiPriority="50"/>
-    <w:lsdException w:name="Grid Table 6 Colorful Accent 2" w:uiPriority="51"/>
-    <w:lsdException w:name="Grid Table 7 Colorful Accent 2" w:uiPriority="52"/>
-    <w:lsdException w:name="Grid Table 1 Light Accent 3" w:uiPriority="46"/>
-    <w:lsdException w:name="Grid Table 2 Accent 3" w:uiPriority="47"/>
-    <w:lsdException w:name="Grid Table 3 Accent 3" w:uiPriority="48"/>
-    <w:lsdException w:name="Grid Table 4 Accent 3" w:uiPriority="49"/>
-    <w:lsdException w:name="Grid Table 5 Dark Accent 3" w:uiPriority="50"/>
-    <w:lsdException w:name="Grid Table 6 Colorful Accent 3" w:uiPriority="51"/>
-    <w:lsdException w:name="Grid Table 7 Colorful Accent 3" w:uiPriority="52"/>
-    <w:lsdException w:name="Grid Table 1 Light Accent 4" w:uiPriority="46"/>
-    <w:lsdException w:name="Grid Table 2 Accent 4" w:uiPriority="47"/>
-    <w:lsdException w:name="Grid Table 3 Accent 4" w:uiPriority="48"/>
-    <w:lsdException w:name="Grid Table 4 Accent 4" w:uiPriority="49"/>
-    <w:lsdException w:name="Grid Table 5 Dark Accent 4" w:uiPriority="50"/>
-    <w:lsdException w:name="Grid Table 6 Colorful Accent 4" w:uiPriority="51"/>
-    <w:lsdException w:name="Grid Table 7 Colorful Accent 4" w:uiPriority="52"/>
-    <w:lsdException w:name="Grid Table 1 Light Accent 5" w:uiPriority="46"/>
-    <w:lsdException w:name="Grid Table 2 Accent 5" w:uiPriority="47"/>
-    <w:lsdException w:name="Grid Table 3 Accent 5" w:uiPriority="48"/>
-    <w:lsdException w:name="Grid Table 4 Accent 5" w:uiPriority="49"/>
-    <w:lsdException w:name="Grid Table 5 Dark Accent 5" w:uiPriority="50"/>
-    <w:lsdException w:name="Grid Table 6 Colorful Accent 5" w:uiPriority="51"/>
-    <w:lsdException w:name="Grid Table 7 Colorful Accent 5" w:uiPriority="52"/>
-    <w:lsdException w:name="Grid Table 1 Light Accent 6" w:uiPriority="46"/>
-    <w:lsdException w:name="Grid Table 2 Accent 6" w:uiPriority="47"/>
-    <w:lsdException w:name="Grid Table 3 Accent 6" w:uiPriority="48"/>
-    <w:lsdException w:name="Grid Table 4 Accent 6" w:uiPriority="49"/>
-    <w:lsdException w:name="Grid Table 5 Dark Accent 6" w:uiPriority="50"/>
-    <w:lsdException w:name="Grid Table 6 Colorful Accent 6" w:uiPriority="51"/>
-    <w:lsdException w:name="Grid Table 7 Colorful Accent 6" w:uiPriority="52"/>
-    <w:lsdException w:name="List Table 1 Light" w:uiPriority="46"/>
-    <w:lsdException w:name="List Table 2" w:uiPriority="47"/>
-    <w:lsdException w:name="List Table 3" w:uiPriority="48"/>
-    <w:lsdException w:name="List Table 4" w:uiPriority="49"/>
-    <w:lsdException w:name="List Table 5 Dark" w:uiPriority="50"/>
-    <w:lsdException w:name="List Table 6 Colorful" w:uiPriority="51"/>
-    <w:lsdException w:name="List Table 7 Colorful" w:uiPriority="52"/>
-    <w:lsdException w:name="List Table 1 Light Accent 1" w:uiPriority="46"/>
-    <w:lsdException w:name="List Table 2 Accent 1" w:uiPriority="47"/>
-    <w:lsdException w:name="List Table 3 Accent 1" w:uiPriority="48"/>
-    <w:lsdException w:name="List Table 4 Accent 1" w:uiPriority="49"/>
-    <w:lsdException w:name="List Table 5 Dark Accent 1" w:uiPriority="50"/>
-    <w:lsdException w:name="List Table 6 Colorful Accent 1" w:uiPriority="51"/>
-    <w:lsdException w:name="List Table 7 Colorful Accent 1" w:uiPriority="52"/>
-    <w:lsdException w:name="List Table 1 Light Accent 2" w:uiPriority="46"/>
-    <w:lsdException w:name="List Table 2 Accent 2" w:uiPriority="47"/>
-    <w:lsdException w:name="List Table 3 Accent 2" w:uiPriority="48"/>
-    <w:lsdException w:name="List Table 4 Accent 2" w:uiPriority="49"/>
-    <w:lsdException w:name="List Table 5 Dark Accent 2" w:uiPriority="50"/>
-    <w:lsdException w:name="List Table 6 Colorful Accent 2" w:uiPriority="51"/>
-    <w:lsdException w:name="List Table 7 Colorful Accent 2" w:uiPriority="52"/>
-    <w:lsdException w:name="List Table 1 Light Accent 3" w:uiPriority="46"/>
-    <w:lsdException w:name="List Table 2 Accent 3" w:uiPriority="47"/>
-    <w:lsdException w:name="List Table 3 Accent 3" w:uiPriority="48"/>
-    <w:lsdException w:name="List Table 4 Accent 3" w:uiPriority="49"/>
-    <w:lsdException w:name="List Table 5 Dark Accent 3" w:uiPriority="50"/>
-    <w:lsdException w:name="List Table 6 Colorful Accent 3" w:uiPriority="51"/>
-    <w:lsdException w:name="List Table 7 Colorful Accent 3" w:uiPriority="52"/>
-    <w:lsdException w:name="List Table 1 Light Accent 4" w:uiPriority="46"/>
-    <w:lsdException w:name="List Table 2 Accent 4" w:uiPriority="47"/>
-    <w:lsdException w:name="List Table 3 Accent 4" w:uiPriority="48"/>
-    <w:lsdException w:name="List Table 4 Accent 4" w:uiPriority="49"/>
-    <w:lsdException w:name="List Table 5 Dark Accent 4" w:uiPriority="50"/>
-    <w:lsdException w:name="List Table 6 Colorful Accent 4" w:uiPriority="51"/>
-    <w:lsdException w:name="List Table 7 Colorful Accent 4" w:uiPriority="52"/>
-    <w:lsdException w:name="List Table 1 Light Accent 5" w:uiPriority="46"/>
-    <w:lsdException w:name="List Table 2 Accent 5" w:uiPriority="47"/>
-    <w:lsdException w:name="List Table 3 Accent 5" w:uiPriority="48"/>
-    <w:lsdException w:name="List Table 4 Accent 5" w:uiPriority="49"/>
-    <w:lsdException w:name="List Table 5 Dark Accent 5" w:uiPriority="50"/>
-    <w:lsdException w:name="List Table 6 Colorful Accent 5" w:uiPriority="51"/>
-    <w:lsdException w:name="List Table 7 Colorful Accent 5" w:uiPriority="52"/>
-    <w:lsdException w:name="List Table 1 Light Accent 6" w:uiPriority="46"/>
-    <w:lsdException w:name="List Table 2 Accent 6" w:uiPriority="47"/>
-    <w:lsdException w:name="List Table 3 Accent 6" w:uiPriority="48"/>
-    <w:lsdException w:name="List Table 4 Accent 6" w:uiPriority="49"/>
-    <w:lsdException w:name="List Table 5 Dark Accent 6" w:uiPriority="50"/>
-    <w:lsdException w:name="List Table 6 Colorful Accent 6" w:uiPriority="51"/>
-    <w:lsdException w:name="List Table 7 Colorful Accent 6" w:uiPriority="52"/>
+  <w:latentStyles w:defLockedState="0" w:defUIPriority="99" w:defSemiHidden="1" w:defUnhideWhenUsed="1" w:defQFormat="0" w:count="267">
+    <w:lsdException w:name="Normal" w:semiHidden="0" w:uiPriority="0" w:unhideWhenUsed="0" w:qFormat="1"/>
+    <w:lsdException w:name="heading 1" w:semiHidden="0" w:uiPriority="9" w:unhideWhenUsed="0" w:qFormat="1"/>
+    <w:lsdException w:name="heading 2" w:uiPriority="9" w:qFormat="1"/>
+    <w:lsdException w:name="heading 3" w:uiPriority="9" w:qFormat="1"/>
+    <w:lsdException w:name="heading 4" w:uiPriority="9" w:qFormat="1"/>
+    <w:lsdException w:name="heading 5" w:uiPriority="9" w:qFormat="1"/>
+    <w:lsdException w:name="heading 6" w:uiPriority="9" w:qFormat="1"/>
+    <w:lsdException w:name="heading 7" w:uiPriority="9" w:qFormat="1"/>
+    <w:lsdException w:name="heading 8" w:uiPriority="9" w:qFormat="1"/>
+    <w:lsdException w:name="heading 9" w:uiPriority="9" w:qFormat="1"/>
+    <w:lsdException w:name="toc 1" w:uiPriority="39"/>
+    <w:lsdException w:name="toc 2" w:uiPriority="39"/>
+    <w:lsdException w:name="toc 3" w:uiPriority="39"/>
+    <w:lsdException w:name="toc 4" w:uiPriority="39"/>
+    <w:lsdException w:name="toc 5" w:uiPriority="39"/>
+    <w:lsdException w:name="toc 6" w:uiPriority="39"/>
+    <w:lsdException w:name="toc 7" w:uiPriority="39"/>
+    <w:lsdException w:name="toc 8" w:uiPriority="39"/>
+    <w:lsdException w:name="toc 9" w:uiPriority="39"/>
+    <w:lsdException w:name="caption" w:uiPriority="35" w:qFormat="1"/>
+    <w:lsdException w:name="Title" w:semiHidden="0" w:uiPriority="0" w:unhideWhenUsed="0" w:qFormat="1"/>
+    <w:lsdException w:name="Default Paragraph Font" w:uiPriority="1"/>
+    <w:lsdException w:name="Subtitle" w:semiHidden="0" w:uiPriority="0" w:unhideWhenUsed="0" w:qFormat="1"/>
+    <w:lsdException w:name="Date" w:uiPriority="0" w:qFormat="1"/>
+    <w:lsdException w:name="Strong" w:semiHidden="0" w:uiPriority="22" w:unhideWhenUsed="0" w:qFormat="1"/>
+    <w:lsdException w:name="Emphasis" w:semiHidden="0" w:uiPriority="20" w:unhideWhenUsed="0" w:qFormat="1"/>
+    <w:lsdException w:name="Table Grid" w:semiHidden="0" w:uiPriority="0" w:unhideWhenUsed="0"/>
+    <w:lsdException w:name="Placeholder Text" w:unhideWhenUsed="0"/>
+    <w:lsdException w:name="No Spacing" w:semiHidden="0" w:uiPriority="1" w:unhideWhenUsed="0" w:qFormat="1"/>
+    <w:lsdException w:name="Light Shading" w:semiHidden="0" w:uiPriority="60" w:unhideWhenUsed="0"/>
+    <w:lsdException w:name="Light List" w:semiHidden="0" w:uiPriority="61" w:unhideWhenUsed="0"/>
+    <w:lsdException w:name="Light Grid" w:semiHidden="0" w:uiPriority="62" w:unhideWhenUsed="0"/>
+    <w:lsdException w:name="Medium Shading 1" w:semiHidden="0" w:uiPriority="63" w:unhideWhenUsed="0"/>
+    <w:lsdException w:name="Medium Shading 2" w:semiHidden="0" w:uiPriority="64" w:unhideWhenUsed="0"/>
+    <w:lsdException w:name="Medium List 1" w:semiHidden="0" w:uiPriority="65" w:unhideWhenUsed="0"/>
+    <w:lsdException w:name="Medium List 2" w:semiHidden="0" w:uiPriority="66" w:unhideWhenUsed="0"/>
+    <w:lsdException w:name="Medium Grid 1" w:semiHidden="0" w:uiPriority="67" w:unhideWhenUsed="0"/>
+    <w:lsdException w:name="Medium Grid 2" w:semiHidden="0" w:uiPriority="68" w:unhideWhenUsed="0"/>
+    <w:lsdException w:name="Medium Grid 3" w:semiHidden="0" w:uiPriority="69" w:unhideWhenUsed="0"/>
+    <w:lsdException w:name="Dark List" w:semiHidden="0" w:uiPriority="70" w:unhideWhenUsed="0"/>
+    <w:lsdException w:name="Colorful Shading" w:semiHidden="0" w:uiPriority="71" w:unhideWhenUsed="0"/>
+    <w:lsdException w:name="Colorful List" w:semiHidden="0" w:uiPriority="72" w:unhideWhenUsed="0"/>
+    <w:lsdException w:name="Colorful Grid" w:semiHidden="0" w:uiPriority="73" w:unhideWhenUsed="0"/>
+    <w:lsdException w:name="Light Shading Accent 1" w:semiHidden="0" w:uiPriority="60" w:unhideWhenUsed="0"/>
+    <w:lsdException w:name="Light List Accent 1" w:semiHidden="0" w:uiPriority="61" w:unhideWhenUsed="0"/>
+    <w:lsdException w:name="Light Grid Accent 1" w:semiHidden="0" w:uiPriority="62" w:unhideWhenUsed="0"/>
+    <w:lsdException w:name="Medium Shading 1 Accent 1" w:semiHidden="0" w:uiPriority="63" w:unhideWhenUsed="0"/>
+    <w:lsdException w:name="Medium Shading 2 Accent 1" w:semiHidden="0" w:uiPriority="64" w:unhideWhenUsed="0"/>
+    <w:lsdException w:name="Medium List 1 Accent 1" w:semiHidden="0" w:uiPriority="65" w:unhideWhenUsed="0"/>
+    <w:lsdException w:name="Revision" w:unhideWhenUsed="0"/>
+    <w:lsdException w:name="List Paragraph" w:semiHidden="0" w:uiPriority="34" w:unhideWhenUsed="0" w:qFormat="1"/>
+    <w:lsdException w:name="Quote" w:semiHidden="0" w:uiPriority="29" w:unhideWhenUsed="0" w:qFormat="1"/>
+    <w:lsdException w:name="Intense Quote" w:semiHidden="0" w:uiPriority="30" w:unhideWhenUsed="0" w:qFormat="1"/>
+    <w:lsdException w:name="Medium List 2 Accent 1" w:semiHidden="0" w:uiPriority="66" w:unhideWhenUsed="0"/>
+    <w:lsdException w:name="Medium Grid 1 Accent 1" w:semiHidden="0" w:uiPriority="67" w:unhideWhenUsed="0"/>
+    <w:lsdException w:name="Medium Grid 2 Accent 1" w:semiHidden="0" w:uiPriority="68" w:unhideWhenUsed="0"/>
+    <w:lsdException w:name="Medium Grid 3 Accent 1" w:semiHidden="0" w:uiPriority="69" w:unhideWhenUsed="0"/>
+    <w:lsdException w:name="Dark List Accent 1" w:semiHidden="0" w:uiPriority="70" w:unhideWhenUsed="0"/>
+    <w:lsdException w:name="Colorful Shading Accent 1" w:semiHidden="0" w:uiPriority="71" w:unhideWhenUsed="0"/>
+    <w:lsdException w:name="Colorful List Accent 1" w:semiHidden="0" w:uiPriority="72" w:unhideWhenUsed="0"/>
+    <w:lsdException w:name="Colorful Grid Accent 1" w:semiHidden="0" w:uiPriority="73" w:unhideWhenUsed="0"/>
+    <w:lsdException w:name="Light Shading Accent 2" w:semiHidden="0" w:uiPriority="60" w:unhideWhenUsed="0"/>
+    <w:lsdException w:name="Light List Accent 2" w:semiHidden="0" w:uiPriority="61" w:unhideWhenUsed="0"/>
+    <w:lsdException w:name="Light Grid Accent 2" w:semiHidden="0" w:uiPriority="62" w:unhideWhenUsed="0"/>
+    <w:lsdException w:name="Medium Shading 1 Accent 2" w:semiHidden="0" w:uiPriority="63" w:unhideWhenUsed="0"/>
+    <w:lsdException w:name="Medium Shading 2 Accent 2" w:semiHidden="0" w:uiPriority="64" w:unhideWhenUsed="0"/>
+    <w:lsdException w:name="Medium List 1 Accent 2" w:semiHidden="0" w:uiPriority="65" w:unhideWhenUsed="0"/>
+    <w:lsdException w:name="Medium List 2 Accent 2" w:semiHidden="0" w:uiPriority="66" w:unhideWhenUsed="0"/>
+    <w:lsdException w:name="Medium Grid 1 Accent 2" w:semiHidden="0" w:uiPriority="67" w:unhideWhenUsed="0"/>
+    <w:lsdException w:name="Medium Grid 2 Accent 2" w:semiHidden="0" w:uiPriority="68" w:unhideWhenUsed="0"/>
+    <w:lsdException w:name="Medium Grid 3 Accent 2" w:semiHidden="0" w:uiPriority="69" w:unhideWhenUsed="0"/>
+    <w:lsdException w:name="Dark List Accent 2" w:semiHidden="0" w:uiPriority="70" w:unhideWhenUsed="0"/>
+    <w:lsdException w:name="Colorful Shading Accent 2" w:semiHidden="0" w:uiPriority="71" w:unhideWhenUsed="0"/>
+    <w:lsdException w:name="Colorful List Accent 2" w:semiHidden="0" w:uiPriority="72" w:unhideWhenUsed="0"/>
+    <w:lsdException w:name="Colorful Grid Accent 2" w:semiHidden="0" w:uiPriority="73" w:unhideWhenUsed="0"/>
+    <w:lsdException w:name="Light Shading Accent 3" w:semiHidden="0" w:uiPriority="60" w:unhideWhenUsed="0"/>
+    <w:lsdException w:name="Light List Accent 3" w:semiHidden="0" w:uiPriority="61" w:unhideWhenUsed="0"/>
+    <w:lsdException w:name="Light Grid Accent 3" w:semiHidden="0" w:uiPriority="62" w:unhideWhenUsed="0"/>
+    <w:lsdException w:name="Medium Shading 1 Accent 3" w:semiHidden="0" w:uiPriority="63" w:unhideWhenUsed="0"/>
+    <w:lsdException w:name="Medium Shading 2 Accent 3" w:semiHidden="0" w:uiPriority="64" w:unhideWhenUsed="0"/>
+    <w:lsdException w:name="Medium List 1 Accent 3" w:semiHidden="0" w:uiPriority="65" w:unhideWhenUsed="0"/>
+    <w:lsdException w:name="Medium List 2 Accent 3" w:semiHidden="0" w:uiPriority="66" w:unhideWhenUsed="0"/>
+    <w:lsdException w:name="Medium Grid 1 Accent 3" w:semiHidden="0" w:uiPriority="67" w:unhideWhenUsed="0"/>
+    <w:lsdException w:name="Medium Grid 2 Accent 3" w:semiHidden="0" w:uiPriority="68" w:unhideWhenUsed="0"/>
+    <w:lsdException w:name="Medium Grid 3 Accent 3" w:semiHidden="0" w:uiPriority="69" w:unhideWhenUsed="0"/>
+    <w:lsdException w:name="Dark List Accent 3" w:semiHidden="0" w:uiPriority="70" w:unhideWhenUsed="0"/>
+    <w:lsdException w:name="Colorful Shading Accent 3" w:semiHidden="0" w:uiPriority="71" w:unhideWhenUsed="0"/>
+    <w:lsdException w:name="Colorful List Accent 3" w:semiHidden="0" w:uiPriority="72" w:unhideWhenUsed="0"/>
+    <w:lsdException w:name="Colorful Grid Accent 3" w:semiHidden="0" w:uiPriority="73" w:unhideWhenUsed="0"/>
+    <w:lsdException w:name="Light Shading Accent 4" w:semiHidden="0" w:uiPriority="60" w:unhideWhenUsed="0"/>
+    <w:lsdException w:name="Light List Accent 4" w:semiHidden="0" w:uiPriority="61" w:unhideWhenUsed="0"/>
+    <w:lsdException w:name="Light Grid Accent 4" w:semiHidden="0" w:uiPriority="62" w:unhideWhenUsed="0"/>
+    <w:lsdException w:name="Medium Shading 1 Accent 4" w:semiHidden="0" w:uiPriority="63" w:unhideWhenUsed="0"/>
+    <w:lsdException w:name="Medium Shading 2 Accent 4" w:semiHidden="0" w:uiPriority="64" w:unhideWhenUsed="0"/>
+    <w:lsdException w:name="Medium List 1 Accent 4" w:semiHidden="0" w:uiPriority="65" w:unhideWhenUsed="0"/>
+    <w:lsdException w:name="Medium List 2 Accent 4" w:semiHidden="0" w:uiPriority="66" w:unhideWhenUsed="0"/>
+    <w:lsdException w:name="Medium Grid 1 Accent 4" w:semiHidden="0" w:uiPriority="67" w:unhideWhenUsed="0"/>
+    <w:lsdException w:name="Medium Grid 2 Accent 4" w:semiHidden="0" w:uiPriority="68" w:unhideWhenUsed="0"/>
+    <w:lsdException w:name="Medium Grid 3 Accent 4" w:semiHidden="0" w:uiPriority="69" w:unhideWhenUsed="0"/>
+    <w:lsdException w:name="Dark List Accent 4" w:semiHidden="0" w:uiPriority="70" w:unhideWhenUsed="0"/>
+    <w:lsdException w:name="Colorful Shading Accent 4" w:semiHidden="0" w:uiPriority="71" w:unhideWhenUsed="0"/>
+    <w:lsdException w:name="Colorful List Accent 4" w:semiHidden="0" w:uiPriority="72" w:unhideWhenUsed="0"/>
+    <w:lsdException w:name="Colorful Grid Accent 4" w:semiHidden="0" w:uiPriority="73" w:unhideWhenUsed="0"/>
+    <w:lsdException w:name="Light Shading Accent 5" w:semiHidden="0" w:uiPriority="60" w:unhideWhenUsed="0"/>
+    <w:lsdException w:name="Light List Accent 5" w:semiHidden="0" w:uiPriority="61" w:unhideWhenUsed="0"/>
+    <w:lsdException w:name="Light Grid Accent 5" w:semiHidden="0" w:uiPriority="62" w:unhideWhenUsed="0"/>
+    <w:lsdException w:name="Medium Shading 1 Accent 5" w:semiHidden="0" w:uiPriority="63" w:unhideWhenUsed="0"/>
+    <w:lsdException w:name="Medium Shading 2 Accent 5" w:semiHidden="0" w:uiPriority="64" w:unhideWhenUsed="0"/>
+    <w:lsdException w:name="Medium List 1 Accent 5" w:semiHidden="0" w:uiPriority="65" w:unhideWhenUsed="0"/>
+    <w:lsdException w:name="Medium List 2 Accent 5" w:semiHidden="0" w:uiPriority="66" w:unhideWhenUsed="0"/>
+    <w:lsdException w:name="Medium Grid 1 Accent 5" w:semiHidden="0" w:uiPriority="67" w:unhideWhenUsed="0"/>
+    <w:lsdException w:name="Medium Grid 2 Accent 5" w:semiHidden="0" w:uiPriority="68" w:unhideWhenUsed="0"/>
+    <w:lsdException w:name="Medium Grid 3 Accent 5" w:semiHidden="0" w:uiPriority="69" w:unhideWhenUsed="0"/>
+    <w:lsdException w:name="Dark List Accent 5" w:semiHidden="0" w:uiPriority="70" w:unhideWhenUsed="0"/>
+    <w:lsdException w:name="Colorful Shading Accent 5" w:semiHidden="0" w:uiPriority="71" w:unhideWhenUsed="0"/>
+    <w:lsdException w:name="Colorful List Accent 5" w:semiHidden="0" w:uiPriority="72" w:unhideWhenUsed="0"/>
+    <w:lsdException w:name="Colorful Grid Accent 5" w:semiHidden="0" w:uiPriority="73" w:unhideWhenUsed="0"/>
+    <w:lsdException w:name="Light Shading Accent 6" w:semiHidden="0" w:uiPriority="60" w:unhideWhenUsed="0"/>
+    <w:lsdException w:name="Light List Accent 6" w:semiHidden="0" w:uiPriority="61" w:unhideWhenUsed="0"/>
+    <w:lsdException w:name="Light Grid Accent 6" w:semiHidden="0" w:uiPriority="62" w:unhideWhenUsed="0"/>
+    <w:lsdException w:name="Medium Shading 1 Accent 6" w:semiHidden="0" w:uiPriority="63" w:unhideWhenUsed="0"/>
+    <w:lsdException w:name="Medium Shading 2 Accent 6" w:semiHidden="0" w:uiPriority="64" w:unhideWhenUsed="0"/>
+    <w:lsdException w:name="Medium List 1 Accent 6" w:semiHidden="0" w:uiPriority="65" w:unhideWhenUsed="0"/>
+    <w:lsdException w:name="Medium List 2 Accent 6" w:semiHidden="0" w:uiPriority="66" w:unhideWhenUsed="0"/>
+    <w:lsdException w:name="Medium Grid 1 Accent 6" w:semiHidden="0" w:uiPriority="67" w:unhideWhenUsed="0"/>
+    <w:lsdException w:name="Medium Grid 2 Accent 6" w:semiHidden="0" w:uiPriority="68" w:unhideWhenUsed="0"/>
+    <w:lsdException w:name="Medium Grid 3 Accent 6" w:semiHidden="0" w:uiPriority="69" w:unhideWhenUsed="0"/>
+    <w:lsdException w:name="Dark List Accent 6" w:semiHidden="0" w:uiPriority="70" w:unhideWhenUsed="0"/>
+    <w:lsdException w:name="Colorful Shading Accent 6" w:semiHidden="0" w:uiPriority="71" w:unhideWhenUsed="0"/>
+    <w:lsdException w:name="Colorful List Accent 6" w:semiHidden="0" w:uiPriority="72" w:unhideWhenUsed="0"/>
+    <w:lsdException w:name="Colorful Grid Accent 6" w:semiHidden="0" w:uiPriority="73" w:unhideWhenUsed="0"/>
+    <w:lsdException w:name="Subtle Emphasis" w:semiHidden="0" w:uiPriority="19" w:unhideWhenUsed="0" w:qFormat="1"/>
+    <w:lsdException w:name="Intense Emphasis" w:semiHidden="0" w:uiPriority="21" w:unhideWhenUsed="0" w:qFormat="1"/>
+    <w:lsdException w:name="Subtle Reference" w:semiHidden="0" w:uiPriority="31" w:unhideWhenUsed="0" w:qFormat="1"/>
+    <w:lsdException w:name="Intense Reference" w:semiHidden="0" w:uiPriority="32" w:unhideWhenUsed="0" w:qFormat="1"/>
+    <w:lsdException w:name="Book Title" w:semiHidden="0" w:uiPriority="33" w:unhideWhenUsed="0" w:qFormat="1"/>
+    <w:lsdException w:name="Bibliography" w:uiPriority="37"/>
+    <w:lsdException w:name="TOC Heading" w:uiPriority="39" w:qFormat="1"/>
   </w:latentStyles>
   <w:style w:type="paragraph" w:default="1" w:styleId="Normal">
     <w:name w:val="Normal"/>
@@ -11098,6 +11059,7 @@
     </w:pPr>
     <w:tblPr>
       <w:jc w:val="center"/>
+      <w:tblInd w:w="0" w:type="dxa"/>
       <w:tblBorders>
         <w:top w:val="single" w:sz="4" w:space="0" w:color="auto"/>
         <w:left w:val="single" w:sz="4" w:space="0" w:color="auto"/>
@@ -11106,12 +11068,18 @@
         <w:insideH w:val="single" w:sz="4" w:space="0" w:color="auto"/>
         <w:insideV w:val="single" w:sz="4" w:space="0" w:color="auto"/>
       </w:tblBorders>
+      <w:tblCellMar>
+        <w:top w:w="0" w:type="dxa"/>
+        <w:left w:w="108" w:type="dxa"/>
+        <w:bottom w:w="0" w:type="dxa"/>
+        <w:right w:w="108" w:type="dxa"/>
+      </w:tblCellMar>
     </w:tblPr>
     <w:trPr>
       <w:jc w:val="center"/>
     </w:trPr>
   </w:style>
-  <w:style w:type="table" w:styleId="TabeladeGradeClara">
+  <w:style w:type="table" w:customStyle="1" w:styleId="GridTableLight">
     <w:name w:val="Grid Table Light"/>
     <w:basedOn w:val="Tabelanormal"/>
     <w:uiPriority w:val="40"/>
@@ -11120,6 +11088,7 @@
       <w:spacing w:after="0" w:line="240" w:lineRule="auto"/>
     </w:pPr>
     <w:tblPr>
+      <w:tblInd w:w="0" w:type="dxa"/>
       <w:tblBorders>
         <w:top w:val="single" w:sz="4" w:space="0" w:color="BFBFBF" w:themeColor="background1" w:themeShade="BF"/>
         <w:left w:val="single" w:sz="4" w:space="0" w:color="BFBFBF" w:themeColor="background1" w:themeShade="BF"/>
@@ -11128,9 +11097,15 @@
         <w:insideH w:val="single" w:sz="4" w:space="0" w:color="BFBFBF" w:themeColor="background1" w:themeShade="BF"/>
         <w:insideV w:val="single" w:sz="4" w:space="0" w:color="BFBFBF" w:themeColor="background1" w:themeShade="BF"/>
       </w:tblBorders>
+      <w:tblCellMar>
+        <w:top w:w="0" w:type="dxa"/>
+        <w:left w:w="108" w:type="dxa"/>
+        <w:bottom w:w="0" w:type="dxa"/>
+        <w:right w:w="108" w:type="dxa"/>
+      </w:tblCellMar>
     </w:tblPr>
   </w:style>
-  <w:style w:type="table" w:styleId="TabelaSimples1">
+  <w:style w:type="table" w:customStyle="1" w:styleId="PlainTable1">
     <w:name w:val="Plain Table 1"/>
     <w:basedOn w:val="Tabelanormal"/>
     <w:uiPriority w:val="41"/>
@@ -11141,6 +11116,7 @@
     <w:tblPr>
       <w:tblStyleRowBandSize w:val="1"/>
       <w:tblStyleColBandSize w:val="1"/>
+      <w:tblInd w:w="0" w:type="dxa"/>
       <w:tblBorders>
         <w:top w:val="single" w:sz="4" w:space="0" w:color="BFBFBF" w:themeColor="background1" w:themeShade="BF"/>
         <w:left w:val="single" w:sz="4" w:space="0" w:color="BFBFBF" w:themeColor="background1" w:themeShade="BF"/>
@@ -11149,6 +11125,12 @@
         <w:insideH w:val="single" w:sz="4" w:space="0" w:color="BFBFBF" w:themeColor="background1" w:themeShade="BF"/>
         <w:insideV w:val="single" w:sz="4" w:space="0" w:color="BFBFBF" w:themeColor="background1" w:themeShade="BF"/>
       </w:tblBorders>
+      <w:tblCellMar>
+        <w:top w:w="0" w:type="dxa"/>
+        <w:left w:w="108" w:type="dxa"/>
+        <w:bottom w:w="0" w:type="dxa"/>
+        <w:right w:w="108" w:type="dxa"/>
+      </w:tblCellMar>
     </w:tblPr>
     <w:tblStylePr w:type="firstRow">
       <w:rPr>
@@ -11193,7 +11175,7 @@
       </w:tcPr>
     </w:tblStylePr>
   </w:style>
-  <w:style w:type="table" w:styleId="TabelaSimples3">
+  <w:style w:type="table" w:customStyle="1" w:styleId="PlainTable3">
     <w:name w:val="Plain Table 3"/>
     <w:basedOn w:val="Tabelanormal"/>
     <w:uiPriority w:val="43"/>
@@ -11205,6 +11187,13 @@
       <w:tblStyleRowBandSize w:val="1"/>
       <w:tblStyleColBandSize w:val="1"/>
       <w:jc w:val="center"/>
+      <w:tblInd w:w="0" w:type="dxa"/>
+      <w:tblCellMar>
+        <w:top w:w="0" w:type="dxa"/>
+        <w:left w:w="108" w:type="dxa"/>
+        <w:bottom w:w="0" w:type="dxa"/>
+        <w:right w:w="108" w:type="dxa"/>
+      </w:tblCellMar>
     </w:tblPr>
     <w:trPr>
       <w:jc w:val="center"/>
@@ -11370,7 +11359,7 @@
       <w:u w:val="single"/>
     </w:rPr>
   </w:style>
-  <w:style w:type="table" w:styleId="TabeladeGrade1Clara">
+  <w:style w:type="table" w:customStyle="1" w:styleId="GridTable1Light">
     <w:name w:val="Grid Table 1 Light"/>
     <w:basedOn w:val="Tabelanormal"/>
     <w:uiPriority w:val="46"/>
@@ -11381,6 +11370,7 @@
     <w:tblPr>
       <w:tblStyleRowBandSize w:val="1"/>
       <w:tblStyleColBandSize w:val="1"/>
+      <w:tblInd w:w="0" w:type="dxa"/>
       <w:tblBorders>
         <w:top w:val="single" w:sz="4" w:space="0" w:color="999999" w:themeColor="text1" w:themeTint="66"/>
         <w:left w:val="single" w:sz="4" w:space="0" w:color="999999" w:themeColor="text1" w:themeTint="66"/>
@@ -11389,6 +11379,12 @@
         <w:insideH w:val="single" w:sz="4" w:space="0" w:color="999999" w:themeColor="text1" w:themeTint="66"/>
         <w:insideV w:val="single" w:sz="4" w:space="0" w:color="999999" w:themeColor="text1" w:themeTint="66"/>
       </w:tblBorders>
+      <w:tblCellMar>
+        <w:top w:w="0" w:type="dxa"/>
+        <w:left w:w="108" w:type="dxa"/>
+        <w:bottom w:w="0" w:type="dxa"/>
+        <w:right w:w="108" w:type="dxa"/>
+      </w:tblCellMar>
     </w:tblPr>
     <w:tblStylePr w:type="firstRow">
       <w:rPr>
@@ -11445,6 +11441,21 @@
       <w:tblStyleRowBandSize w:val="1"/>
       <w:tblStyleColBandSize w:val="1"/>
       <w:jc w:val="center"/>
+      <w:tblInd w:w="0" w:type="dxa"/>
+      <w:tblBorders>
+        <w:top w:val="single" w:sz="6" w:space="0" w:color="000000"/>
+        <w:left w:val="single" w:sz="6" w:space="0" w:color="000000"/>
+        <w:bottom w:val="single" w:sz="6" w:space="0" w:color="000000"/>
+        <w:right w:val="single" w:sz="6" w:space="0" w:color="000000"/>
+        <w:insideH w:val="single" w:sz="6" w:space="0" w:color="000000"/>
+        <w:insideV w:val="single" w:sz="6" w:space="0" w:color="000000"/>
+      </w:tblBorders>
+      <w:tblCellMar>
+        <w:top w:w="0" w:type="dxa"/>
+        <w:left w:w="108" w:type="dxa"/>
+        <w:bottom w:w="0" w:type="dxa"/>
+        <w:right w:w="108" w:type="dxa"/>
+      </w:tblCellMar>
     </w:tblPr>
     <w:trPr>
       <w:jc w:val="center"/>
@@ -11482,6 +11493,7 @@
       <w:jc w:val="both"/>
     </w:pPr>
     <w:tblPr>
+      <w:tblInd w:w="0" w:type="dxa"/>
       <w:tblBorders>
         <w:top w:val="single" w:sz="6" w:space="0" w:color="000000"/>
         <w:left w:val="single" w:sz="6" w:space="0" w:color="000000"/>
@@ -11490,6 +11502,12 @@
         <w:insideH w:val="single" w:sz="6" w:space="0" w:color="000000"/>
         <w:insideV w:val="single" w:sz="6" w:space="0" w:color="000000"/>
       </w:tblBorders>
+      <w:tblCellMar>
+        <w:top w:w="0" w:type="dxa"/>
+        <w:left w:w="108" w:type="dxa"/>
+        <w:bottom w:w="0" w:type="dxa"/>
+        <w:right w:w="108" w:type="dxa"/>
+      </w:tblCellMar>
     </w:tblPr>
     <w:tcPr>
       <w:shd w:val="clear" w:color="auto" w:fill="auto"/>
@@ -11510,7 +11528,7 @@
       </w:tcPr>
     </w:tblStylePr>
   </w:style>
-  <w:style w:type="table" w:styleId="Tabelasimples30">
+  <w:style w:type="table" w:styleId="Tabelasimples3">
     <w:name w:val="Table Simple 3"/>
     <w:basedOn w:val="Tabelanormal"/>
     <w:uiPriority w:val="99"/>
@@ -11521,12 +11539,19 @@
       <w:jc w:val="both"/>
     </w:pPr>
     <w:tblPr>
+      <w:tblInd w:w="0" w:type="dxa"/>
       <w:tblBorders>
         <w:top w:val="single" w:sz="12" w:space="0" w:color="000000"/>
         <w:left w:val="single" w:sz="12" w:space="0" w:color="000000"/>
         <w:bottom w:val="single" w:sz="12" w:space="0" w:color="000000"/>
         <w:right w:val="single" w:sz="12" w:space="0" w:color="000000"/>
       </w:tblBorders>
+      <w:tblCellMar>
+        <w:top w:w="0" w:type="dxa"/>
+        <w:left w:w="108" w:type="dxa"/>
+        <w:bottom w:w="0" w:type="dxa"/>
+        <w:right w:w="108" w:type="dxa"/>
+      </w:tblCellMar>
     </w:tblPr>
     <w:tcPr>
       <w:shd w:val="clear" w:color="auto" w:fill="auto"/>
@@ -11740,6 +11765,1334 @@
       <w:ind w:left="720"/>
     </w:pPr>
   </w:style>
+  <w:style w:type="paragraph" w:styleId="Textodebalo">
+    <w:name w:val="Balloon Text"/>
+    <w:basedOn w:val="Normal"/>
+    <w:link w:val="TextodebaloChar"/>
+    <w:uiPriority w:val="99"/>
+    <w:semiHidden/>
+    <w:unhideWhenUsed/>
+    <w:rsid w:val="005A6256"/>
+    <w:pPr>
+      <w:spacing w:after="0" w:line="240" w:lineRule="auto"/>
+    </w:pPr>
+    <w:rPr>
+      <w:rFonts w:ascii="Tahoma" w:hAnsi="Tahoma" w:cs="Tahoma"/>
+      <w:sz w:val="16"/>
+      <w:szCs w:val="16"/>
+    </w:rPr>
+  </w:style>
+  <w:style w:type="character" w:customStyle="1" w:styleId="TextodebaloChar">
+    <w:name w:val="Texto de balão Char"/>
+    <w:basedOn w:val="Fontepargpadro"/>
+    <w:link w:val="Textodebalo"/>
+    <w:uiPriority w:val="99"/>
+    <w:semiHidden/>
+    <w:rsid w:val="005A6256"/>
+    <w:rPr>
+      <w:rFonts w:ascii="Tahoma" w:hAnsi="Tahoma" w:cs="Tahoma"/>
+      <w:sz w:val="16"/>
+      <w:szCs w:val="16"/>
+    </w:rPr>
+  </w:style>
+</w:styles>
+</file>
+
+<file path=word/stylesWithEffects.xml><?xml version="1.0" encoding="utf-8"?>
+<w:styles xmlns:wpc="http://schemas.microsoft.com/office/word/2010/wordprocessingCanvas" xmlns:mc="http://schemas.openxmlformats.org/markup-compatibility/2006" xmlns:o="urn:schemas-microsoft-com:office:office" xmlns:r="http://schemas.openxmlformats.org/officeDocument/2006/relationships" xmlns:m="http://schemas.openxmlformats.org/officeDocument/2006/math" xmlns:v="urn:schemas-microsoft-com:vml" xmlns:wp14="http://schemas.microsoft.com/office/word/2010/wordprocessingDrawing" xmlns:wp="http://schemas.openxmlformats.org/drawingml/2006/wordprocessingDrawing" xmlns:w10="urn:schemas-microsoft-com:office:word" xmlns:w="http://schemas.openxmlformats.org/wordprocessingml/2006/main" xmlns:w14="http://schemas.microsoft.com/office/word/2010/wordml" xmlns:wpg="http://schemas.microsoft.com/office/word/2010/wordprocessingGroup" xmlns:wpi="http://schemas.microsoft.com/office/word/2010/wordprocessingInk" xmlns:wne="http://schemas.microsoft.com/office/word/2006/wordml" xmlns:wps="http://schemas.microsoft.com/office/word/2010/wordprocessingShape" mc:Ignorable="w14 wp14">
+  <w:docDefaults>
+    <w:rPrDefault>
+      <w:rPr>
+        <w:rFonts w:asciiTheme="minorHAnsi" w:eastAsiaTheme="minorHAnsi" w:hAnsiTheme="minorHAnsi" w:cstheme="minorBidi"/>
+        <w:sz w:val="22"/>
+        <w:szCs w:val="22"/>
+        <w:lang w:val="pt-BR" w:eastAsia="en-US" w:bidi="ar-SA"/>
+      </w:rPr>
+    </w:rPrDefault>
+    <w:pPrDefault>
+      <w:pPr>
+        <w:spacing w:after="160" w:line="259" w:lineRule="auto"/>
+      </w:pPr>
+    </w:pPrDefault>
+  </w:docDefaults>
+  <w:latentStyles w:defLockedState="0" w:defUIPriority="99" w:defSemiHidden="1" w:defUnhideWhenUsed="1" w:defQFormat="0" w:count="267">
+    <w:lsdException w:name="Normal" w:semiHidden="0" w:uiPriority="0" w:unhideWhenUsed="0" w:qFormat="1"/>
+    <w:lsdException w:name="heading 1" w:semiHidden="0" w:uiPriority="9" w:unhideWhenUsed="0" w:qFormat="1"/>
+    <w:lsdException w:name="heading 2" w:uiPriority="9" w:qFormat="1"/>
+    <w:lsdException w:name="heading 3" w:uiPriority="9" w:qFormat="1"/>
+    <w:lsdException w:name="heading 4" w:uiPriority="9" w:qFormat="1"/>
+    <w:lsdException w:name="heading 5" w:uiPriority="9" w:qFormat="1"/>
+    <w:lsdException w:name="heading 6" w:uiPriority="9" w:qFormat="1"/>
+    <w:lsdException w:name="heading 7" w:uiPriority="9" w:qFormat="1"/>
+    <w:lsdException w:name="heading 8" w:uiPriority="9" w:qFormat="1"/>
+    <w:lsdException w:name="heading 9" w:uiPriority="9" w:qFormat="1"/>
+    <w:lsdException w:name="toc 1" w:uiPriority="39"/>
+    <w:lsdException w:name="toc 2" w:uiPriority="39"/>
+    <w:lsdException w:name="toc 3" w:uiPriority="39"/>
+    <w:lsdException w:name="toc 4" w:uiPriority="39"/>
+    <w:lsdException w:name="toc 5" w:uiPriority="39"/>
+    <w:lsdException w:name="toc 6" w:uiPriority="39"/>
+    <w:lsdException w:name="toc 7" w:uiPriority="39"/>
+    <w:lsdException w:name="toc 8" w:uiPriority="39"/>
+    <w:lsdException w:name="toc 9" w:uiPriority="39"/>
+    <w:lsdException w:name="caption" w:uiPriority="35" w:qFormat="1"/>
+    <w:lsdException w:name="Title" w:semiHidden="0" w:uiPriority="0" w:unhideWhenUsed="0" w:qFormat="1"/>
+    <w:lsdException w:name="Default Paragraph Font" w:uiPriority="1"/>
+    <w:lsdException w:name="Subtitle" w:semiHidden="0" w:uiPriority="0" w:unhideWhenUsed="0" w:qFormat="1"/>
+    <w:lsdException w:name="Date" w:uiPriority="0" w:qFormat="1"/>
+    <w:lsdException w:name="Strong" w:semiHidden="0" w:uiPriority="22" w:unhideWhenUsed="0" w:qFormat="1"/>
+    <w:lsdException w:name="Emphasis" w:semiHidden="0" w:uiPriority="20" w:unhideWhenUsed="0" w:qFormat="1"/>
+    <w:lsdException w:name="Table Grid" w:semiHidden="0" w:uiPriority="0" w:unhideWhenUsed="0"/>
+    <w:lsdException w:name="Placeholder Text" w:unhideWhenUsed="0"/>
+    <w:lsdException w:name="No Spacing" w:semiHidden="0" w:uiPriority="1" w:unhideWhenUsed="0" w:qFormat="1"/>
+    <w:lsdException w:name="Light Shading" w:semiHidden="0" w:uiPriority="60" w:unhideWhenUsed="0"/>
+    <w:lsdException w:name="Light List" w:semiHidden="0" w:uiPriority="61" w:unhideWhenUsed="0"/>
+    <w:lsdException w:name="Light Grid" w:semiHidden="0" w:uiPriority="62" w:unhideWhenUsed="0"/>
+    <w:lsdException w:name="Medium Shading 1" w:semiHidden="0" w:uiPriority="63" w:unhideWhenUsed="0"/>
+    <w:lsdException w:name="Medium Shading 2" w:semiHidden="0" w:uiPriority="64" w:unhideWhenUsed="0"/>
+    <w:lsdException w:name="Medium List 1" w:semiHidden="0" w:uiPriority="65" w:unhideWhenUsed="0"/>
+    <w:lsdException w:name="Medium List 2" w:semiHidden="0" w:uiPriority="66" w:unhideWhenUsed="0"/>
+    <w:lsdException w:name="Medium Grid 1" w:semiHidden="0" w:uiPriority="67" w:unhideWhenUsed="0"/>
+    <w:lsdException w:name="Medium Grid 2" w:semiHidden="0" w:uiPriority="68" w:unhideWhenUsed="0"/>
+    <w:lsdException w:name="Medium Grid 3" w:semiHidden="0" w:uiPriority="69" w:unhideWhenUsed="0"/>
+    <w:lsdException w:name="Dark List" w:semiHidden="0" w:uiPriority="70" w:unhideWhenUsed="0"/>
+    <w:lsdException w:name="Colorful Shading" w:semiHidden="0" w:uiPriority="71" w:unhideWhenUsed="0"/>
+    <w:lsdException w:name="Colorful List" w:semiHidden="0" w:uiPriority="72" w:unhideWhenUsed="0"/>
+    <w:lsdException w:name="Colorful Grid" w:semiHidden="0" w:uiPriority="73" w:unhideWhenUsed="0"/>
+    <w:lsdException w:name="Light Shading Accent 1" w:semiHidden="0" w:uiPriority="60" w:unhideWhenUsed="0"/>
+    <w:lsdException w:name="Light List Accent 1" w:semiHidden="0" w:uiPriority="61" w:unhideWhenUsed="0"/>
+    <w:lsdException w:name="Light Grid Accent 1" w:semiHidden="0" w:uiPriority="62" w:unhideWhenUsed="0"/>
+    <w:lsdException w:name="Medium Shading 1 Accent 1" w:semiHidden="0" w:uiPriority="63" w:unhideWhenUsed="0"/>
+    <w:lsdException w:name="Medium Shading 2 Accent 1" w:semiHidden="0" w:uiPriority="64" w:unhideWhenUsed="0"/>
+    <w:lsdException w:name="Medium List 1 Accent 1" w:semiHidden="0" w:uiPriority="65" w:unhideWhenUsed="0"/>
+    <w:lsdException w:name="Revision" w:unhideWhenUsed="0"/>
+    <w:lsdException w:name="List Paragraph" w:semiHidden="0" w:uiPriority="34" w:unhideWhenUsed="0" w:qFormat="1"/>
+    <w:lsdException w:name="Quote" w:semiHidden="0" w:uiPriority="29" w:unhideWhenUsed="0" w:qFormat="1"/>
+    <w:lsdException w:name="Intense Quote" w:semiHidden="0" w:uiPriority="30" w:unhideWhenUsed="0" w:qFormat="1"/>
+    <w:lsdException w:name="Medium List 2 Accent 1" w:semiHidden="0" w:uiPriority="66" w:unhideWhenUsed="0"/>
+    <w:lsdException w:name="Medium Grid 1 Accent 1" w:semiHidden="0" w:uiPriority="67" w:unhideWhenUsed="0"/>
+    <w:lsdException w:name="Medium Grid 2 Accent 1" w:semiHidden="0" w:uiPriority="68" w:unhideWhenUsed="0"/>
+    <w:lsdException w:name="Medium Grid 3 Accent 1" w:semiHidden="0" w:uiPriority="69" w:unhideWhenUsed="0"/>
+    <w:lsdException w:name="Dark List Accent 1" w:semiHidden="0" w:uiPriority="70" w:unhideWhenUsed="0"/>
+    <w:lsdException w:name="Colorful Shading Accent 1" w:semiHidden="0" w:uiPriority="71" w:unhideWhenUsed="0"/>
+    <w:lsdException w:name="Colorful List Accent 1" w:semiHidden="0" w:uiPriority="72" w:unhideWhenUsed="0"/>
+    <w:lsdException w:name="Colorful Grid Accent 1" w:semiHidden="0" w:uiPriority="73" w:unhideWhenUsed="0"/>
+    <w:lsdException w:name="Light Shading Accent 2" w:semiHidden="0" w:uiPriority="60" w:unhideWhenUsed="0"/>
+    <w:lsdException w:name="Light List Accent 2" w:semiHidden="0" w:uiPriority="61" w:unhideWhenUsed="0"/>
+    <w:lsdException w:name="Light Grid Accent 2" w:semiHidden="0" w:uiPriority="62" w:unhideWhenUsed="0"/>
+    <w:lsdException w:name="Medium Shading 1 Accent 2" w:semiHidden="0" w:uiPriority="63" w:unhideWhenUsed="0"/>
+    <w:lsdException w:name="Medium Shading 2 Accent 2" w:semiHidden="0" w:uiPriority="64" w:unhideWhenUsed="0"/>
+    <w:lsdException w:name="Medium List 1 Accent 2" w:semiHidden="0" w:uiPriority="65" w:unhideWhenUsed="0"/>
+    <w:lsdException w:name="Medium List 2 Accent 2" w:semiHidden="0" w:uiPriority="66" w:unhideWhenUsed="0"/>
+    <w:lsdException w:name="Medium Grid 1 Accent 2" w:semiHidden="0" w:uiPriority="67" w:unhideWhenUsed="0"/>
+    <w:lsdException w:name="Medium Grid 2 Accent 2" w:semiHidden="0" w:uiPriority="68" w:unhideWhenUsed="0"/>
+    <w:lsdException w:name="Medium Grid 3 Accent 2" w:semiHidden="0" w:uiPriority="69" w:unhideWhenUsed="0"/>
+    <w:lsdException w:name="Dark List Accent 2" w:semiHidden="0" w:uiPriority="70" w:unhideWhenUsed="0"/>
+    <w:lsdException w:name="Colorful Shading Accent 2" w:semiHidden="0" w:uiPriority="71" w:unhideWhenUsed="0"/>
+    <w:lsdException w:name="Colorful List Accent 2" w:semiHidden="0" w:uiPriority="72" w:unhideWhenUsed="0"/>
+    <w:lsdException w:name="Colorful Grid Accent 2" w:semiHidden="0" w:uiPriority="73" w:unhideWhenUsed="0"/>
+    <w:lsdException w:name="Light Shading Accent 3" w:semiHidden="0" w:uiPriority="60" w:unhideWhenUsed="0"/>
+    <w:lsdException w:name="Light List Accent 3" w:semiHidden="0" w:uiPriority="61" w:unhideWhenUsed="0"/>
+    <w:lsdException w:name="Light Grid Accent 3" w:semiHidden="0" w:uiPriority="62" w:unhideWhenUsed="0"/>
+    <w:lsdException w:name="Medium Shading 1 Accent 3" w:semiHidden="0" w:uiPriority="63" w:unhideWhenUsed="0"/>
+    <w:lsdException w:name="Medium Shading 2 Accent 3" w:semiHidden="0" w:uiPriority="64" w:unhideWhenUsed="0"/>
+    <w:lsdException w:name="Medium List 1 Accent 3" w:semiHidden="0" w:uiPriority="65" w:unhideWhenUsed="0"/>
+    <w:lsdException w:name="Medium List 2 Accent 3" w:semiHidden="0" w:uiPriority="66" w:unhideWhenUsed="0"/>
+    <w:lsdException w:name="Medium Grid 1 Accent 3" w:semiHidden="0" w:uiPriority="67" w:unhideWhenUsed="0"/>
+    <w:lsdException w:name="Medium Grid 2 Accent 3" w:semiHidden="0" w:uiPriority="68" w:unhideWhenUsed="0"/>
+    <w:lsdException w:name="Medium Grid 3 Accent 3" w:semiHidden="0" w:uiPriority="69" w:unhideWhenUsed="0"/>
+    <w:lsdException w:name="Dark List Accent 3" w:semiHidden="0" w:uiPriority="70" w:unhideWhenUsed="0"/>
+    <w:lsdException w:name="Colorful Shading Accent 3" w:semiHidden="0" w:uiPriority="71" w:unhideWhenUsed="0"/>
+    <w:lsdException w:name="Colorful List Accent 3" w:semiHidden="0" w:uiPriority="72" w:unhideWhenUsed="0"/>
+    <w:lsdException w:name="Colorful Grid Accent 3" w:semiHidden="0" w:uiPriority="73" w:unhideWhenUsed="0"/>
+    <w:lsdException w:name="Light Shading Accent 4" w:semiHidden="0" w:uiPriority="60" w:unhideWhenUsed="0"/>
+    <w:lsdException w:name="Light List Accent 4" w:semiHidden="0" w:uiPriority="61" w:unhideWhenUsed="0"/>
+    <w:lsdException w:name="Light Grid Accent 4" w:semiHidden="0" w:uiPriority="62" w:unhideWhenUsed="0"/>
+    <w:lsdException w:name="Medium Shading 1 Accent 4" w:semiHidden="0" w:uiPriority="63" w:unhideWhenUsed="0"/>
+    <w:lsdException w:name="Medium Shading 2 Accent 4" w:semiHidden="0" w:uiPriority="64" w:unhideWhenUsed="0"/>
+    <w:lsdException w:name="Medium List 1 Accent 4" w:semiHidden="0" w:uiPriority="65" w:unhideWhenUsed="0"/>
+    <w:lsdException w:name="Medium List 2 Accent 4" w:semiHidden="0" w:uiPriority="66" w:unhideWhenUsed="0"/>
+    <w:lsdException w:name="Medium Grid 1 Accent 4" w:semiHidden="0" w:uiPriority="67" w:unhideWhenUsed="0"/>
+    <w:lsdException w:name="Medium Grid 2 Accent 4" w:semiHidden="0" w:uiPriority="68" w:unhideWhenUsed="0"/>
+    <w:lsdException w:name="Medium Grid 3 Accent 4" w:semiHidden="0" w:uiPriority="69" w:unhideWhenUsed="0"/>
+    <w:lsdException w:name="Dark List Accent 4" w:semiHidden="0" w:uiPriority="70" w:unhideWhenUsed="0"/>
+    <w:lsdException w:name="Colorful Shading Accent 4" w:semiHidden="0" w:uiPriority="71" w:unhideWhenUsed="0"/>
+    <w:lsdException w:name="Colorful List Accent 4" w:semiHidden="0" w:uiPriority="72" w:unhideWhenUsed="0"/>
+    <w:lsdException w:name="Colorful Grid Accent 4" w:semiHidden="0" w:uiPriority="73" w:unhideWhenUsed="0"/>
+    <w:lsdException w:name="Light Shading Accent 5" w:semiHidden="0" w:uiPriority="60" w:unhideWhenUsed="0"/>
+    <w:lsdException w:name="Light List Accent 5" w:semiHidden="0" w:uiPriority="61" w:unhideWhenUsed="0"/>
+    <w:lsdException w:name="Light Grid Accent 5" w:semiHidden="0" w:uiPriority="62" w:unhideWhenUsed="0"/>
+    <w:lsdException w:name="Medium Shading 1 Accent 5" w:semiHidden="0" w:uiPriority="63" w:unhideWhenUsed="0"/>
+    <w:lsdException w:name="Medium Shading 2 Accent 5" w:semiHidden="0" w:uiPriority="64" w:unhideWhenUsed="0"/>
+    <w:lsdException w:name="Medium List 1 Accent 5" w:semiHidden="0" w:uiPriority="65" w:unhideWhenUsed="0"/>
+    <w:lsdException w:name="Medium List 2 Accent 5" w:semiHidden="0" w:uiPriority="66" w:unhideWhenUsed="0"/>
+    <w:lsdException w:name="Medium Grid 1 Accent 5" w:semiHidden="0" w:uiPriority="67" w:unhideWhenUsed="0"/>
+    <w:lsdException w:name="Medium Grid 2 Accent 5" w:semiHidden="0" w:uiPriority="68" w:unhideWhenUsed="0"/>
+    <w:lsdException w:name="Medium Grid 3 Accent 5" w:semiHidden="0" w:uiPriority="69" w:unhideWhenUsed="0"/>
+    <w:lsdException w:name="Dark List Accent 5" w:semiHidden="0" w:uiPriority="70" w:unhideWhenUsed="0"/>
+    <w:lsdException w:name="Colorful Shading Accent 5" w:semiHidden="0" w:uiPriority="71" w:unhideWhenUsed="0"/>
+    <w:lsdException w:name="Colorful List Accent 5" w:semiHidden="0" w:uiPriority="72" w:unhideWhenUsed="0"/>
+    <w:lsdException w:name="Colorful Grid Accent 5" w:semiHidden="0" w:uiPriority="73" w:unhideWhenUsed="0"/>
+    <w:lsdException w:name="Light Shading Accent 6" w:semiHidden="0" w:uiPriority="60" w:unhideWhenUsed="0"/>
+    <w:lsdException w:name="Light List Accent 6" w:semiHidden="0" w:uiPriority="61" w:unhideWhenUsed="0"/>
+    <w:lsdException w:name="Light Grid Accent 6" w:semiHidden="0" w:uiPriority="62" w:unhideWhenUsed="0"/>
+    <w:lsdException w:name="Medium Shading 1 Accent 6" w:semiHidden="0" w:uiPriority="63" w:unhideWhenUsed="0"/>
+    <w:lsdException w:name="Medium Shading 2 Accent 6" w:semiHidden="0" w:uiPriority="64" w:unhideWhenUsed="0"/>
+    <w:lsdException w:name="Medium List 1 Accent 6" w:semiHidden="0" w:uiPriority="65" w:unhideWhenUsed="0"/>
+    <w:lsdException w:name="Medium List 2 Accent 6" w:semiHidden="0" w:uiPriority="66" w:unhideWhenUsed="0"/>
+    <w:lsdException w:name="Medium Grid 1 Accent 6" w:semiHidden="0" w:uiPriority="67" w:unhideWhenUsed="0"/>
+    <w:lsdException w:name="Medium Grid 2 Accent 6" w:semiHidden="0" w:uiPriority="68" w:unhideWhenUsed="0"/>
+    <w:lsdException w:name="Medium Grid 3 Accent 6" w:semiHidden="0" w:uiPriority="69" w:unhideWhenUsed="0"/>
+    <w:lsdException w:name="Dark List Accent 6" w:semiHidden="0" w:uiPriority="70" w:unhideWhenUsed="0"/>
+    <w:lsdException w:name="Colorful Shading Accent 6" w:semiHidden="0" w:uiPriority="71" w:unhideWhenUsed="0"/>
+    <w:lsdException w:name="Colorful List Accent 6" w:semiHidden="0" w:uiPriority="72" w:unhideWhenUsed="0"/>
+    <w:lsdException w:name="Colorful Grid Accent 6" w:semiHidden="0" w:uiPriority="73" w:unhideWhenUsed="0"/>
+    <w:lsdException w:name="Subtle Emphasis" w:semiHidden="0" w:uiPriority="19" w:unhideWhenUsed="0" w:qFormat="1"/>
+    <w:lsdException w:name="Intense Emphasis" w:semiHidden="0" w:uiPriority="21" w:unhideWhenUsed="0" w:qFormat="1"/>
+    <w:lsdException w:name="Subtle Reference" w:semiHidden="0" w:uiPriority="31" w:unhideWhenUsed="0" w:qFormat="1"/>
+    <w:lsdException w:name="Intense Reference" w:semiHidden="0" w:uiPriority="32" w:unhideWhenUsed="0" w:qFormat="1"/>
+    <w:lsdException w:name="Book Title" w:semiHidden="0" w:uiPriority="33" w:unhideWhenUsed="0" w:qFormat="1"/>
+    <w:lsdException w:name="Bibliography" w:uiPriority="37"/>
+    <w:lsdException w:name="TOC Heading" w:uiPriority="39" w:qFormat="1"/>
+  </w:latentStyles>
+  <w:style w:type="paragraph" w:default="1" w:styleId="Normal">
+    <w:name w:val="Normal"/>
+    <w:qFormat/>
+    <w:rsid w:val="007F4269"/>
+    <w:pPr>
+      <w:spacing w:beforeAutospacing="1" w:afterAutospacing="1"/>
+      <w:jc w:val="both"/>
+    </w:pPr>
+    <w:rPr>
+      <w:rFonts w:ascii="Arial" w:hAnsi="Arial"/>
+      <w:sz w:val="20"/>
+    </w:rPr>
+  </w:style>
+  <w:style w:type="paragraph" w:styleId="Ttulo1">
+    <w:name w:val="heading 1"/>
+    <w:basedOn w:val="Normal"/>
+    <w:next w:val="Normal"/>
+    <w:link w:val="Ttulo1Char"/>
+    <w:uiPriority w:val="9"/>
+    <w:qFormat/>
+    <w:rsid w:val="003856E6"/>
+    <w:pPr>
+      <w:keepNext/>
+      <w:keepLines/>
+      <w:numPr>
+        <w:numId w:val="1"/>
+      </w:numPr>
+      <w:spacing w:before="240"/>
+      <w:ind w:left="431" w:hanging="431"/>
+      <w:outlineLvl w:val="0"/>
+    </w:pPr>
+    <w:rPr>
+      <w:rFonts w:eastAsiaTheme="majorEastAsia" w:cstheme="majorBidi"/>
+      <w:b/>
+      <w:caps/>
+      <w:szCs w:val="32"/>
+    </w:rPr>
+  </w:style>
+  <w:style w:type="paragraph" w:styleId="Ttulo2">
+    <w:name w:val="heading 2"/>
+    <w:basedOn w:val="Normal"/>
+    <w:next w:val="Normal"/>
+    <w:link w:val="Ttulo2Char"/>
+    <w:uiPriority w:val="9"/>
+    <w:unhideWhenUsed/>
+    <w:qFormat/>
+    <w:rsid w:val="00A306AE"/>
+    <w:pPr>
+      <w:keepNext/>
+      <w:keepLines/>
+      <w:numPr>
+        <w:ilvl w:val="1"/>
+        <w:numId w:val="1"/>
+      </w:numPr>
+      <w:spacing w:before="40"/>
+      <w:ind w:left="578" w:hanging="578"/>
+      <w:outlineLvl w:val="1"/>
+    </w:pPr>
+    <w:rPr>
+      <w:rFonts w:eastAsiaTheme="majorEastAsia" w:cstheme="majorBidi"/>
+      <w:b/>
+      <w:szCs w:val="26"/>
+    </w:rPr>
+  </w:style>
+  <w:style w:type="paragraph" w:styleId="Ttulo3">
+    <w:name w:val="heading 3"/>
+    <w:basedOn w:val="Normal"/>
+    <w:next w:val="Normal"/>
+    <w:link w:val="Ttulo3Char"/>
+    <w:uiPriority w:val="9"/>
+    <w:unhideWhenUsed/>
+    <w:qFormat/>
+    <w:rsid w:val="00A306AE"/>
+    <w:pPr>
+      <w:keepNext/>
+      <w:keepLines/>
+      <w:numPr>
+        <w:ilvl w:val="2"/>
+        <w:numId w:val="1"/>
+      </w:numPr>
+      <w:spacing w:before="40"/>
+      <w:outlineLvl w:val="2"/>
+    </w:pPr>
+    <w:rPr>
+      <w:rFonts w:eastAsiaTheme="majorEastAsia" w:cstheme="majorBidi"/>
+      <w:b/>
+      <w:szCs w:val="24"/>
+    </w:rPr>
+  </w:style>
+  <w:style w:type="paragraph" w:styleId="Ttulo4">
+    <w:name w:val="heading 4"/>
+    <w:basedOn w:val="Normal"/>
+    <w:next w:val="Normal"/>
+    <w:link w:val="Ttulo4Char"/>
+    <w:uiPriority w:val="9"/>
+    <w:unhideWhenUsed/>
+    <w:qFormat/>
+    <w:rsid w:val="005179D6"/>
+    <w:pPr>
+      <w:keepNext/>
+      <w:keepLines/>
+      <w:numPr>
+        <w:ilvl w:val="3"/>
+        <w:numId w:val="1"/>
+      </w:numPr>
+      <w:spacing w:before="40"/>
+      <w:ind w:left="862" w:hanging="862"/>
+      <w:outlineLvl w:val="3"/>
+    </w:pPr>
+    <w:rPr>
+      <w:rFonts w:eastAsiaTheme="majorEastAsia" w:cstheme="majorBidi"/>
+      <w:b/>
+      <w:iCs/>
+    </w:rPr>
+  </w:style>
+  <w:style w:type="paragraph" w:styleId="Ttulo5">
+    <w:name w:val="heading 5"/>
+    <w:basedOn w:val="Normal"/>
+    <w:next w:val="Normal"/>
+    <w:link w:val="Ttulo5Char"/>
+    <w:uiPriority w:val="9"/>
+    <w:unhideWhenUsed/>
+    <w:qFormat/>
+    <w:rsid w:val="005179D6"/>
+    <w:pPr>
+      <w:keepNext/>
+      <w:keepLines/>
+      <w:numPr>
+        <w:ilvl w:val="4"/>
+        <w:numId w:val="1"/>
+      </w:numPr>
+      <w:spacing w:before="40"/>
+      <w:ind w:left="1009" w:hanging="1009"/>
+      <w:outlineLvl w:val="4"/>
+    </w:pPr>
+    <w:rPr>
+      <w:rFonts w:eastAsiaTheme="majorEastAsia" w:cstheme="majorBidi"/>
+      <w:b/>
+    </w:rPr>
+  </w:style>
+  <w:style w:type="paragraph" w:styleId="Ttulo6">
+    <w:name w:val="heading 6"/>
+    <w:basedOn w:val="Normal"/>
+    <w:next w:val="Normal"/>
+    <w:link w:val="Ttulo6Char"/>
+    <w:uiPriority w:val="9"/>
+    <w:unhideWhenUsed/>
+    <w:qFormat/>
+    <w:rsid w:val="005179D6"/>
+    <w:pPr>
+      <w:keepNext/>
+      <w:keepLines/>
+      <w:numPr>
+        <w:ilvl w:val="5"/>
+        <w:numId w:val="1"/>
+      </w:numPr>
+      <w:spacing w:before="40"/>
+      <w:ind w:left="1151" w:hanging="1151"/>
+      <w:outlineLvl w:val="5"/>
+    </w:pPr>
+    <w:rPr>
+      <w:rFonts w:eastAsiaTheme="majorEastAsia" w:cstheme="majorBidi"/>
+      <w:b/>
+    </w:rPr>
+  </w:style>
+  <w:style w:type="paragraph" w:styleId="Ttulo7">
+    <w:name w:val="heading 7"/>
+    <w:basedOn w:val="Normal"/>
+    <w:next w:val="Normal"/>
+    <w:link w:val="Ttulo7Char"/>
+    <w:uiPriority w:val="9"/>
+    <w:unhideWhenUsed/>
+    <w:qFormat/>
+    <w:rsid w:val="005179D6"/>
+    <w:pPr>
+      <w:keepNext/>
+      <w:keepLines/>
+      <w:numPr>
+        <w:ilvl w:val="6"/>
+        <w:numId w:val="1"/>
+      </w:numPr>
+      <w:spacing w:before="40"/>
+      <w:ind w:left="1298" w:hanging="1298"/>
+      <w:outlineLvl w:val="6"/>
+    </w:pPr>
+    <w:rPr>
+      <w:rFonts w:eastAsiaTheme="majorEastAsia" w:cstheme="majorBidi"/>
+      <w:b/>
+      <w:iCs/>
+    </w:rPr>
+  </w:style>
+  <w:style w:type="paragraph" w:styleId="Ttulo8">
+    <w:name w:val="heading 8"/>
+    <w:basedOn w:val="Normal"/>
+    <w:next w:val="Normal"/>
+    <w:link w:val="Ttulo8Char"/>
+    <w:uiPriority w:val="9"/>
+    <w:unhideWhenUsed/>
+    <w:qFormat/>
+    <w:rsid w:val="005179D6"/>
+    <w:pPr>
+      <w:keepNext/>
+      <w:keepLines/>
+      <w:numPr>
+        <w:ilvl w:val="7"/>
+        <w:numId w:val="1"/>
+      </w:numPr>
+      <w:spacing w:before="40"/>
+      <w:outlineLvl w:val="7"/>
+    </w:pPr>
+    <w:rPr>
+      <w:rFonts w:eastAsiaTheme="majorEastAsia" w:cstheme="majorBidi"/>
+      <w:b/>
+      <w:color w:val="272727" w:themeColor="text1" w:themeTint="D8"/>
+      <w:szCs w:val="21"/>
+    </w:rPr>
+  </w:style>
+  <w:style w:type="paragraph" w:styleId="Ttulo9">
+    <w:name w:val="heading 9"/>
+    <w:basedOn w:val="Normal"/>
+    <w:next w:val="Normal"/>
+    <w:link w:val="Ttulo9Char"/>
+    <w:uiPriority w:val="9"/>
+    <w:semiHidden/>
+    <w:unhideWhenUsed/>
+    <w:qFormat/>
+    <w:rsid w:val="004F714F"/>
+    <w:pPr>
+      <w:keepNext/>
+      <w:keepLines/>
+      <w:numPr>
+        <w:ilvl w:val="8"/>
+        <w:numId w:val="1"/>
+      </w:numPr>
+      <w:spacing w:before="40" w:after="0"/>
+      <w:outlineLvl w:val="8"/>
+    </w:pPr>
+    <w:rPr>
+      <w:rFonts w:eastAsiaTheme="majorEastAsia" w:cstheme="majorBidi"/>
+      <w:i/>
+      <w:iCs/>
+      <w:color w:val="272727" w:themeColor="text1" w:themeTint="D8"/>
+      <w:sz w:val="21"/>
+      <w:szCs w:val="21"/>
+    </w:rPr>
+  </w:style>
+  <w:style w:type="character" w:default="1" w:styleId="Fontepargpadro">
+    <w:name w:val="Default Paragraph Font"/>
+    <w:uiPriority w:val="1"/>
+    <w:semiHidden/>
+    <w:unhideWhenUsed/>
+  </w:style>
+  <w:style w:type="table" w:default="1" w:styleId="Tabelanormal">
+    <w:name w:val="Normal Table"/>
+    <w:uiPriority w:val="99"/>
+    <w:semiHidden/>
+    <w:unhideWhenUsed/>
+    <w:tblPr>
+      <w:tblInd w:w="0" w:type="dxa"/>
+      <w:tblCellMar>
+        <w:top w:w="0" w:type="dxa"/>
+        <w:left w:w="108" w:type="dxa"/>
+        <w:bottom w:w="0" w:type="dxa"/>
+        <w:right w:w="108" w:type="dxa"/>
+      </w:tblCellMar>
+    </w:tblPr>
+  </w:style>
+  <w:style w:type="numbering" w:default="1" w:styleId="Semlista">
+    <w:name w:val="No List"/>
+    <w:uiPriority w:val="99"/>
+    <w:semiHidden/>
+    <w:unhideWhenUsed/>
+  </w:style>
+  <w:style w:type="character" w:customStyle="1" w:styleId="Ttulo1Char">
+    <w:name w:val="Título 1 Char"/>
+    <w:basedOn w:val="Fontepargpadro"/>
+    <w:link w:val="Ttulo1"/>
+    <w:uiPriority w:val="9"/>
+    <w:rsid w:val="003856E6"/>
+    <w:rPr>
+      <w:rFonts w:ascii="Arial" w:eastAsiaTheme="majorEastAsia" w:hAnsi="Arial" w:cstheme="majorBidi"/>
+      <w:b/>
+      <w:caps/>
+      <w:sz w:val="20"/>
+      <w:szCs w:val="32"/>
+    </w:rPr>
+  </w:style>
+  <w:style w:type="character" w:customStyle="1" w:styleId="Ttulo2Char">
+    <w:name w:val="Título 2 Char"/>
+    <w:basedOn w:val="Fontepargpadro"/>
+    <w:link w:val="Ttulo2"/>
+    <w:uiPriority w:val="9"/>
+    <w:rsid w:val="00A306AE"/>
+    <w:rPr>
+      <w:rFonts w:ascii="Arial" w:eastAsiaTheme="majorEastAsia" w:hAnsi="Arial" w:cstheme="majorBidi"/>
+      <w:b/>
+      <w:sz w:val="20"/>
+      <w:szCs w:val="26"/>
+    </w:rPr>
+  </w:style>
+  <w:style w:type="character" w:customStyle="1" w:styleId="Ttulo3Char">
+    <w:name w:val="Título 3 Char"/>
+    <w:basedOn w:val="Fontepargpadro"/>
+    <w:link w:val="Ttulo3"/>
+    <w:uiPriority w:val="9"/>
+    <w:rsid w:val="00A306AE"/>
+    <w:rPr>
+      <w:rFonts w:ascii="Arial" w:eastAsiaTheme="majorEastAsia" w:hAnsi="Arial" w:cstheme="majorBidi"/>
+      <w:b/>
+      <w:sz w:val="20"/>
+      <w:szCs w:val="24"/>
+    </w:rPr>
+  </w:style>
+  <w:style w:type="character" w:customStyle="1" w:styleId="Ttulo4Char">
+    <w:name w:val="Título 4 Char"/>
+    <w:basedOn w:val="Fontepargpadro"/>
+    <w:link w:val="Ttulo4"/>
+    <w:uiPriority w:val="9"/>
+    <w:rsid w:val="005179D6"/>
+    <w:rPr>
+      <w:rFonts w:ascii="Arial" w:eastAsiaTheme="majorEastAsia" w:hAnsi="Arial" w:cstheme="majorBidi"/>
+      <w:b/>
+      <w:iCs/>
+      <w:sz w:val="20"/>
+    </w:rPr>
+  </w:style>
+  <w:style w:type="character" w:customStyle="1" w:styleId="Ttulo5Char">
+    <w:name w:val="Título 5 Char"/>
+    <w:basedOn w:val="Fontepargpadro"/>
+    <w:link w:val="Ttulo5"/>
+    <w:uiPriority w:val="9"/>
+    <w:rsid w:val="005179D6"/>
+    <w:rPr>
+      <w:rFonts w:ascii="Arial" w:eastAsiaTheme="majorEastAsia" w:hAnsi="Arial" w:cstheme="majorBidi"/>
+      <w:b/>
+      <w:sz w:val="20"/>
+    </w:rPr>
+  </w:style>
+  <w:style w:type="character" w:customStyle="1" w:styleId="Ttulo6Char">
+    <w:name w:val="Título 6 Char"/>
+    <w:basedOn w:val="Fontepargpadro"/>
+    <w:link w:val="Ttulo6"/>
+    <w:uiPriority w:val="9"/>
+    <w:rsid w:val="005179D6"/>
+    <w:rPr>
+      <w:rFonts w:ascii="Arial" w:eastAsiaTheme="majorEastAsia" w:hAnsi="Arial" w:cstheme="majorBidi"/>
+      <w:b/>
+      <w:sz w:val="20"/>
+    </w:rPr>
+  </w:style>
+  <w:style w:type="character" w:customStyle="1" w:styleId="Ttulo7Char">
+    <w:name w:val="Título 7 Char"/>
+    <w:basedOn w:val="Fontepargpadro"/>
+    <w:link w:val="Ttulo7"/>
+    <w:uiPriority w:val="9"/>
+    <w:rsid w:val="005179D6"/>
+    <w:rPr>
+      <w:rFonts w:ascii="Arial" w:eastAsiaTheme="majorEastAsia" w:hAnsi="Arial" w:cstheme="majorBidi"/>
+      <w:b/>
+      <w:iCs/>
+      <w:sz w:val="20"/>
+    </w:rPr>
+  </w:style>
+  <w:style w:type="character" w:customStyle="1" w:styleId="Ttulo8Char">
+    <w:name w:val="Título 8 Char"/>
+    <w:basedOn w:val="Fontepargpadro"/>
+    <w:link w:val="Ttulo8"/>
+    <w:uiPriority w:val="9"/>
+    <w:rsid w:val="005179D6"/>
+    <w:rPr>
+      <w:rFonts w:ascii="Arial" w:eastAsiaTheme="majorEastAsia" w:hAnsi="Arial" w:cstheme="majorBidi"/>
+      <w:b/>
+      <w:color w:val="272727" w:themeColor="text1" w:themeTint="D8"/>
+      <w:sz w:val="20"/>
+      <w:szCs w:val="21"/>
+    </w:rPr>
+  </w:style>
+  <w:style w:type="character" w:customStyle="1" w:styleId="Ttulo9Char">
+    <w:name w:val="Título 9 Char"/>
+    <w:basedOn w:val="Fontepargpadro"/>
+    <w:link w:val="Ttulo9"/>
+    <w:uiPriority w:val="9"/>
+    <w:semiHidden/>
+    <w:rsid w:val="004F714F"/>
+    <w:rPr>
+      <w:rFonts w:ascii="Arial" w:eastAsiaTheme="majorEastAsia" w:hAnsi="Arial" w:cstheme="majorBidi"/>
+      <w:i/>
+      <w:iCs/>
+      <w:color w:val="272727" w:themeColor="text1" w:themeTint="D8"/>
+      <w:sz w:val="21"/>
+      <w:szCs w:val="21"/>
+    </w:rPr>
+  </w:style>
+  <w:style w:type="table" w:styleId="Tabelacomgrade">
+    <w:name w:val="Table Grid"/>
+    <w:basedOn w:val="Tabelanormal"/>
+    <w:rsid w:val="00063304"/>
+    <w:pPr>
+      <w:spacing w:after="0" w:line="240" w:lineRule="auto"/>
+    </w:pPr>
+    <w:tblPr>
+      <w:jc w:val="center"/>
+      <w:tblInd w:w="0" w:type="dxa"/>
+      <w:tblBorders>
+        <w:top w:val="single" w:sz="4" w:space="0" w:color="auto"/>
+        <w:left w:val="single" w:sz="4" w:space="0" w:color="auto"/>
+        <w:bottom w:val="single" w:sz="4" w:space="0" w:color="auto"/>
+        <w:right w:val="single" w:sz="4" w:space="0" w:color="auto"/>
+        <w:insideH w:val="single" w:sz="4" w:space="0" w:color="auto"/>
+        <w:insideV w:val="single" w:sz="4" w:space="0" w:color="auto"/>
+      </w:tblBorders>
+      <w:tblCellMar>
+        <w:top w:w="0" w:type="dxa"/>
+        <w:left w:w="108" w:type="dxa"/>
+        <w:bottom w:w="0" w:type="dxa"/>
+        <w:right w:w="108" w:type="dxa"/>
+      </w:tblCellMar>
+    </w:tblPr>
+    <w:trPr>
+      <w:jc w:val="center"/>
+    </w:trPr>
+  </w:style>
+  <w:style w:type="table" w:customStyle="1" w:styleId="GridTableLight">
+    <w:name w:val="Grid Table Light"/>
+    <w:basedOn w:val="Tabelanormal"/>
+    <w:uiPriority w:val="40"/>
+    <w:rsid w:val="003C1FAA"/>
+    <w:pPr>
+      <w:spacing w:after="0" w:line="240" w:lineRule="auto"/>
+    </w:pPr>
+    <w:tblPr>
+      <w:tblInd w:w="0" w:type="dxa"/>
+      <w:tblBorders>
+        <w:top w:val="single" w:sz="4" w:space="0" w:color="BFBFBF" w:themeColor="background1" w:themeShade="BF"/>
+        <w:left w:val="single" w:sz="4" w:space="0" w:color="BFBFBF" w:themeColor="background1" w:themeShade="BF"/>
+        <w:bottom w:val="single" w:sz="4" w:space="0" w:color="BFBFBF" w:themeColor="background1" w:themeShade="BF"/>
+        <w:right w:val="single" w:sz="4" w:space="0" w:color="BFBFBF" w:themeColor="background1" w:themeShade="BF"/>
+        <w:insideH w:val="single" w:sz="4" w:space="0" w:color="BFBFBF" w:themeColor="background1" w:themeShade="BF"/>
+        <w:insideV w:val="single" w:sz="4" w:space="0" w:color="BFBFBF" w:themeColor="background1" w:themeShade="BF"/>
+      </w:tblBorders>
+      <w:tblCellMar>
+        <w:top w:w="0" w:type="dxa"/>
+        <w:left w:w="108" w:type="dxa"/>
+        <w:bottom w:w="0" w:type="dxa"/>
+        <w:right w:w="108" w:type="dxa"/>
+      </w:tblCellMar>
+    </w:tblPr>
+  </w:style>
+  <w:style w:type="table" w:customStyle="1" w:styleId="PlainTable1">
+    <w:name w:val="Plain Table 1"/>
+    <w:basedOn w:val="Tabelanormal"/>
+    <w:uiPriority w:val="41"/>
+    <w:rsid w:val="003C1FAA"/>
+    <w:pPr>
+      <w:spacing w:after="0" w:line="240" w:lineRule="auto"/>
+    </w:pPr>
+    <w:tblPr>
+      <w:tblStyleRowBandSize w:val="1"/>
+      <w:tblStyleColBandSize w:val="1"/>
+      <w:tblInd w:w="0" w:type="dxa"/>
+      <w:tblBorders>
+        <w:top w:val="single" w:sz="4" w:space="0" w:color="BFBFBF" w:themeColor="background1" w:themeShade="BF"/>
+        <w:left w:val="single" w:sz="4" w:space="0" w:color="BFBFBF" w:themeColor="background1" w:themeShade="BF"/>
+        <w:bottom w:val="single" w:sz="4" w:space="0" w:color="BFBFBF" w:themeColor="background1" w:themeShade="BF"/>
+        <w:right w:val="single" w:sz="4" w:space="0" w:color="BFBFBF" w:themeColor="background1" w:themeShade="BF"/>
+        <w:insideH w:val="single" w:sz="4" w:space="0" w:color="BFBFBF" w:themeColor="background1" w:themeShade="BF"/>
+        <w:insideV w:val="single" w:sz="4" w:space="0" w:color="BFBFBF" w:themeColor="background1" w:themeShade="BF"/>
+      </w:tblBorders>
+      <w:tblCellMar>
+        <w:top w:w="0" w:type="dxa"/>
+        <w:left w:w="108" w:type="dxa"/>
+        <w:bottom w:w="0" w:type="dxa"/>
+        <w:right w:w="108" w:type="dxa"/>
+      </w:tblCellMar>
+    </w:tblPr>
+    <w:tblStylePr w:type="firstRow">
+      <w:rPr>
+        <w:b/>
+        <w:bCs/>
+      </w:rPr>
+    </w:tblStylePr>
+    <w:tblStylePr w:type="lastRow">
+      <w:rPr>
+        <w:b/>
+        <w:bCs/>
+      </w:rPr>
+      <w:tblPr/>
+      <w:tcPr>
+        <w:tcBorders>
+          <w:top w:val="double" w:sz="4" w:space="0" w:color="BFBFBF" w:themeColor="background1" w:themeShade="BF"/>
+        </w:tcBorders>
+      </w:tcPr>
+    </w:tblStylePr>
+    <w:tblStylePr w:type="firstCol">
+      <w:rPr>
+        <w:b/>
+        <w:bCs/>
+      </w:rPr>
+    </w:tblStylePr>
+    <w:tblStylePr w:type="lastCol">
+      <w:rPr>
+        <w:b/>
+        <w:bCs/>
+      </w:rPr>
+    </w:tblStylePr>
+    <w:tblStylePr w:type="band1Vert">
+      <w:tblPr/>
+      <w:tcPr>
+        <w:shd w:val="clear" w:color="auto" w:fill="F2F2F2" w:themeFill="background1" w:themeFillShade="F2"/>
+      </w:tcPr>
+    </w:tblStylePr>
+    <w:tblStylePr w:type="band1Horz">
+      <w:tblPr/>
+      <w:tcPr>
+        <w:shd w:val="clear" w:color="auto" w:fill="F2F2F2" w:themeFill="background1" w:themeFillShade="F2"/>
+      </w:tcPr>
+    </w:tblStylePr>
+  </w:style>
+  <w:style w:type="table" w:customStyle="1" w:styleId="PlainTable3">
+    <w:name w:val="Plain Table 3"/>
+    <w:basedOn w:val="Tabelanormal"/>
+    <w:uiPriority w:val="43"/>
+    <w:rsid w:val="003C1FAA"/>
+    <w:pPr>
+      <w:spacing w:after="0" w:line="240" w:lineRule="auto"/>
+    </w:pPr>
+    <w:tblPr>
+      <w:tblStyleRowBandSize w:val="1"/>
+      <w:tblStyleColBandSize w:val="1"/>
+      <w:jc w:val="center"/>
+      <w:tblInd w:w="0" w:type="dxa"/>
+      <w:tblCellMar>
+        <w:top w:w="0" w:type="dxa"/>
+        <w:left w:w="108" w:type="dxa"/>
+        <w:bottom w:w="0" w:type="dxa"/>
+        <w:right w:w="108" w:type="dxa"/>
+      </w:tblCellMar>
+    </w:tblPr>
+    <w:trPr>
+      <w:jc w:val="center"/>
+    </w:trPr>
+    <w:tcPr>
+      <w:vAlign w:val="center"/>
+    </w:tcPr>
+    <w:tblStylePr w:type="firstRow">
+      <w:rPr>
+        <w:b/>
+        <w:bCs/>
+        <w:caps/>
+      </w:rPr>
+      <w:tblPr/>
+      <w:tcPr>
+        <w:tcBorders>
+          <w:bottom w:val="single" w:sz="4" w:space="0" w:color="7F7F7F" w:themeColor="text1" w:themeTint="80"/>
+        </w:tcBorders>
+      </w:tcPr>
+    </w:tblStylePr>
+    <w:tblStylePr w:type="lastRow">
+      <w:rPr>
+        <w:b/>
+        <w:bCs/>
+        <w:caps/>
+      </w:rPr>
+      <w:tblPr/>
+      <w:tcPr>
+        <w:tcBorders>
+          <w:top w:val="nil"/>
+        </w:tcBorders>
+      </w:tcPr>
+    </w:tblStylePr>
+    <w:tblStylePr w:type="firstCol">
+      <w:rPr>
+        <w:b/>
+        <w:bCs/>
+        <w:caps/>
+      </w:rPr>
+      <w:tblPr/>
+      <w:tcPr>
+        <w:tcBorders>
+          <w:right w:val="single" w:sz="4" w:space="0" w:color="7F7F7F" w:themeColor="text1" w:themeTint="80"/>
+        </w:tcBorders>
+      </w:tcPr>
+    </w:tblStylePr>
+    <w:tblStylePr w:type="lastCol">
+      <w:rPr>
+        <w:b/>
+        <w:bCs/>
+        <w:caps/>
+      </w:rPr>
+      <w:tblPr/>
+      <w:tcPr>
+        <w:tcBorders>
+          <w:left w:val="nil"/>
+        </w:tcBorders>
+      </w:tcPr>
+    </w:tblStylePr>
+    <w:tblStylePr w:type="band1Vert">
+      <w:tblPr/>
+      <w:tcPr>
+        <w:shd w:val="clear" w:color="auto" w:fill="F2F2F2" w:themeFill="background1" w:themeFillShade="F2"/>
+      </w:tcPr>
+    </w:tblStylePr>
+    <w:tblStylePr w:type="band1Horz">
+      <w:tblPr/>
+      <w:tcPr>
+        <w:shd w:val="clear" w:color="auto" w:fill="F2F2F2" w:themeFill="background1" w:themeFillShade="F2"/>
+      </w:tcPr>
+    </w:tblStylePr>
+    <w:tblStylePr w:type="neCell">
+      <w:tblPr/>
+      <w:tcPr>
+        <w:tcBorders>
+          <w:left w:val="nil"/>
+        </w:tcBorders>
+      </w:tcPr>
+    </w:tblStylePr>
+    <w:tblStylePr w:type="nwCell">
+      <w:tblPr/>
+      <w:tcPr>
+        <w:tcBorders>
+          <w:right w:val="nil"/>
+        </w:tcBorders>
+      </w:tcPr>
+    </w:tblStylePr>
+  </w:style>
+  <w:style w:type="paragraph" w:styleId="CabealhodoSumrio">
+    <w:name w:val="TOC Heading"/>
+    <w:basedOn w:val="Ttulo1"/>
+    <w:next w:val="Normal"/>
+    <w:uiPriority w:val="39"/>
+    <w:unhideWhenUsed/>
+    <w:qFormat/>
+    <w:rsid w:val="00BA3AFA"/>
+    <w:pPr>
+      <w:numPr>
+        <w:numId w:val="0"/>
+      </w:numPr>
+      <w:spacing w:after="0" w:afterAutospacing="0"/>
+      <w:jc w:val="center"/>
+      <w:outlineLvl w:val="9"/>
+    </w:pPr>
+    <w:rPr>
+      <w:lang w:eastAsia="pt-BR"/>
+    </w:rPr>
+  </w:style>
+  <w:style w:type="paragraph" w:styleId="Sumrio1">
+    <w:name w:val="toc 1"/>
+    <w:basedOn w:val="Normal"/>
+    <w:next w:val="Normal"/>
+    <w:autoRedefine/>
+    <w:uiPriority w:val="39"/>
+    <w:unhideWhenUsed/>
+    <w:rsid w:val="00886BE9"/>
+    <w:pPr>
+      <w:spacing w:beforeAutospacing="0" w:after="120" w:afterAutospacing="0"/>
+    </w:pPr>
+    <w:rPr>
+      <w:b/>
+      <w:caps/>
+    </w:rPr>
+  </w:style>
+  <w:style w:type="paragraph" w:styleId="Sumrio2">
+    <w:name w:val="toc 2"/>
+    <w:basedOn w:val="Normal"/>
+    <w:next w:val="Normal"/>
+    <w:autoRedefine/>
+    <w:uiPriority w:val="39"/>
+    <w:unhideWhenUsed/>
+    <w:rsid w:val="00886BE9"/>
+    <w:pPr>
+      <w:spacing w:beforeAutospacing="0" w:after="120" w:afterAutospacing="0"/>
+    </w:pPr>
+    <w:rPr>
+      <w:b/>
+    </w:rPr>
+  </w:style>
+  <w:style w:type="paragraph" w:styleId="Sumrio3">
+    <w:name w:val="toc 3"/>
+    <w:basedOn w:val="Normal"/>
+    <w:next w:val="Normal"/>
+    <w:autoRedefine/>
+    <w:uiPriority w:val="39"/>
+    <w:unhideWhenUsed/>
+    <w:rsid w:val="00886BE9"/>
+    <w:pPr>
+      <w:spacing w:beforeAutospacing="0" w:after="120" w:afterAutospacing="0"/>
+    </w:pPr>
+    <w:rPr>
+      <w:b/>
+    </w:rPr>
+  </w:style>
+  <w:style w:type="character" w:styleId="Hyperlink">
+    <w:name w:val="Hyperlink"/>
+    <w:basedOn w:val="Fontepargpadro"/>
+    <w:uiPriority w:val="99"/>
+    <w:unhideWhenUsed/>
+    <w:rsid w:val="00BA3AFA"/>
+    <w:rPr>
+      <w:color w:val="0563C1" w:themeColor="hyperlink"/>
+      <w:u w:val="single"/>
+    </w:rPr>
+  </w:style>
+  <w:style w:type="table" w:customStyle="1" w:styleId="GridTable1Light">
+    <w:name w:val="Grid Table 1 Light"/>
+    <w:basedOn w:val="Tabelanormal"/>
+    <w:uiPriority w:val="46"/>
+    <w:rsid w:val="002E5463"/>
+    <w:pPr>
+      <w:spacing w:after="0" w:line="240" w:lineRule="auto"/>
+    </w:pPr>
+    <w:tblPr>
+      <w:tblStyleRowBandSize w:val="1"/>
+      <w:tblStyleColBandSize w:val="1"/>
+      <w:tblInd w:w="0" w:type="dxa"/>
+      <w:tblBorders>
+        <w:top w:val="single" w:sz="4" w:space="0" w:color="999999" w:themeColor="text1" w:themeTint="66"/>
+        <w:left w:val="single" w:sz="4" w:space="0" w:color="999999" w:themeColor="text1" w:themeTint="66"/>
+        <w:bottom w:val="single" w:sz="4" w:space="0" w:color="999999" w:themeColor="text1" w:themeTint="66"/>
+        <w:right w:val="single" w:sz="4" w:space="0" w:color="999999" w:themeColor="text1" w:themeTint="66"/>
+        <w:insideH w:val="single" w:sz="4" w:space="0" w:color="999999" w:themeColor="text1" w:themeTint="66"/>
+        <w:insideV w:val="single" w:sz="4" w:space="0" w:color="999999" w:themeColor="text1" w:themeTint="66"/>
+      </w:tblBorders>
+      <w:tblCellMar>
+        <w:top w:w="0" w:type="dxa"/>
+        <w:left w:w="108" w:type="dxa"/>
+        <w:bottom w:w="0" w:type="dxa"/>
+        <w:right w:w="108" w:type="dxa"/>
+      </w:tblCellMar>
+    </w:tblPr>
+    <w:tblStylePr w:type="firstRow">
+      <w:rPr>
+        <w:b/>
+        <w:bCs/>
+      </w:rPr>
+      <w:tblPr/>
+      <w:tcPr>
+        <w:tcBorders>
+          <w:bottom w:val="single" w:sz="12" w:space="0" w:color="666666" w:themeColor="text1" w:themeTint="99"/>
+        </w:tcBorders>
+      </w:tcPr>
+    </w:tblStylePr>
+    <w:tblStylePr w:type="lastRow">
+      <w:rPr>
+        <w:b/>
+        <w:bCs/>
+      </w:rPr>
+      <w:tblPr/>
+      <w:tcPr>
+        <w:tcBorders>
+          <w:top w:val="double" w:sz="2" w:space="0" w:color="666666" w:themeColor="text1" w:themeTint="99"/>
+        </w:tcBorders>
+      </w:tcPr>
+    </w:tblStylePr>
+    <w:tblStylePr w:type="firstCol">
+      <w:rPr>
+        <w:b/>
+        <w:bCs/>
+      </w:rPr>
+    </w:tblStylePr>
+    <w:tblStylePr w:type="lastCol">
+      <w:rPr>
+        <w:b/>
+        <w:bCs/>
+      </w:rPr>
+    </w:tblStylePr>
+  </w:style>
+  <w:style w:type="table" w:customStyle="1" w:styleId="TableNormal">
+    <w:name w:val="TableNormal"/>
+    <w:basedOn w:val="Tabelaprofissional"/>
+    <w:uiPriority w:val="99"/>
+    <w:rsid w:val="000C686B"/>
+    <w:pPr>
+      <w:spacing w:after="0" w:line="240" w:lineRule="auto"/>
+    </w:pPr>
+    <w:rPr>
+      <w:rFonts w:ascii="Arial" w:hAnsi="Arial"/>
+      <w:sz w:val="18"/>
+      <w:szCs w:val="20"/>
+      <w:lang w:eastAsia="pt-BR"/>
+    </w:rPr>
+    <w:tblPr>
+      <w:tblStyleRowBandSize w:val="1"/>
+      <w:tblStyleColBandSize w:val="1"/>
+      <w:jc w:val="center"/>
+      <w:tblInd w:w="0" w:type="dxa"/>
+      <w:tblBorders>
+        <w:top w:val="single" w:sz="6" w:space="0" w:color="000000"/>
+        <w:left w:val="single" w:sz="6" w:space="0" w:color="000000"/>
+        <w:bottom w:val="single" w:sz="6" w:space="0" w:color="000000"/>
+        <w:right w:val="single" w:sz="6" w:space="0" w:color="000000"/>
+        <w:insideH w:val="single" w:sz="6" w:space="0" w:color="000000"/>
+        <w:insideV w:val="single" w:sz="6" w:space="0" w:color="000000"/>
+      </w:tblBorders>
+      <w:tblCellMar>
+        <w:top w:w="0" w:type="dxa"/>
+        <w:left w:w="108" w:type="dxa"/>
+        <w:bottom w:w="0" w:type="dxa"/>
+        <w:right w:w="108" w:type="dxa"/>
+      </w:tblCellMar>
+    </w:tblPr>
+    <w:trPr>
+      <w:jc w:val="center"/>
+    </w:trPr>
+    <w:tcPr>
+      <w:shd w:val="clear" w:color="auto" w:fill="auto"/>
+    </w:tcPr>
+    <w:tblStylePr w:type="firstRow">
+      <w:pPr>
+        <w:jc w:val="center"/>
+      </w:pPr>
+      <w:rPr>
+        <w:b/>
+        <w:bCs/>
+        <w:color w:val="auto"/>
+      </w:rPr>
+      <w:tblPr/>
+      <w:tcPr>
+        <w:tcBorders>
+          <w:tl2br w:val="none" w:sz="0" w:space="0" w:color="auto"/>
+          <w:tr2bl w:val="none" w:sz="0" w:space="0" w:color="auto"/>
+        </w:tcBorders>
+        <w:shd w:val="clear" w:color="auto" w:fill="BFBFBF" w:themeFill="background1" w:themeFillShade="BF"/>
+      </w:tcPr>
+    </w:tblStylePr>
+  </w:style>
+  <w:style w:type="table" w:styleId="Tabelaprofissional">
+    <w:name w:val="Table Professional"/>
+    <w:basedOn w:val="Tabelanormal"/>
+    <w:uiPriority w:val="99"/>
+    <w:semiHidden/>
+    <w:unhideWhenUsed/>
+    <w:rsid w:val="000C686B"/>
+    <w:pPr>
+      <w:jc w:val="both"/>
+    </w:pPr>
+    <w:tblPr>
+      <w:tblInd w:w="0" w:type="dxa"/>
+      <w:tblBorders>
+        <w:top w:val="single" w:sz="6" w:space="0" w:color="000000"/>
+        <w:left w:val="single" w:sz="6" w:space="0" w:color="000000"/>
+        <w:bottom w:val="single" w:sz="6" w:space="0" w:color="000000"/>
+        <w:right w:val="single" w:sz="6" w:space="0" w:color="000000"/>
+        <w:insideH w:val="single" w:sz="6" w:space="0" w:color="000000"/>
+        <w:insideV w:val="single" w:sz="6" w:space="0" w:color="000000"/>
+      </w:tblBorders>
+      <w:tblCellMar>
+        <w:top w:w="0" w:type="dxa"/>
+        <w:left w:w="108" w:type="dxa"/>
+        <w:bottom w:w="0" w:type="dxa"/>
+        <w:right w:w="108" w:type="dxa"/>
+      </w:tblCellMar>
+    </w:tblPr>
+    <w:tcPr>
+      <w:shd w:val="clear" w:color="auto" w:fill="auto"/>
+    </w:tcPr>
+    <w:tblStylePr w:type="firstRow">
+      <w:rPr>
+        <w:b/>
+        <w:bCs/>
+        <w:color w:val="auto"/>
+      </w:rPr>
+      <w:tblPr/>
+      <w:tcPr>
+        <w:tcBorders>
+          <w:tl2br w:val="none" w:sz="0" w:space="0" w:color="auto"/>
+          <w:tr2bl w:val="none" w:sz="0" w:space="0" w:color="auto"/>
+        </w:tcBorders>
+        <w:shd w:val="solid" w:color="000000" w:fill="FFFFFF"/>
+      </w:tcPr>
+    </w:tblStylePr>
+  </w:style>
+  <w:style w:type="table" w:styleId="Tabelasimples3">
+    <w:name w:val="Table Simple 3"/>
+    <w:basedOn w:val="Tabelanormal"/>
+    <w:uiPriority w:val="99"/>
+    <w:semiHidden/>
+    <w:unhideWhenUsed/>
+    <w:rsid w:val="000C686B"/>
+    <w:pPr>
+      <w:jc w:val="both"/>
+    </w:pPr>
+    <w:tblPr>
+      <w:tblInd w:w="0" w:type="dxa"/>
+      <w:tblBorders>
+        <w:top w:val="single" w:sz="12" w:space="0" w:color="000000"/>
+        <w:left w:val="single" w:sz="12" w:space="0" w:color="000000"/>
+        <w:bottom w:val="single" w:sz="12" w:space="0" w:color="000000"/>
+        <w:right w:val="single" w:sz="12" w:space="0" w:color="000000"/>
+      </w:tblBorders>
+      <w:tblCellMar>
+        <w:top w:w="0" w:type="dxa"/>
+        <w:left w:w="108" w:type="dxa"/>
+        <w:bottom w:w="0" w:type="dxa"/>
+        <w:right w:w="108" w:type="dxa"/>
+      </w:tblCellMar>
+    </w:tblPr>
+    <w:tcPr>
+      <w:shd w:val="clear" w:color="auto" w:fill="auto"/>
+    </w:tcPr>
+    <w:tblStylePr w:type="firstRow">
+      <w:rPr>
+        <w:b/>
+        <w:bCs/>
+        <w:color w:val="FFFFFF"/>
+      </w:rPr>
+      <w:tblPr/>
+      <w:tcPr>
+        <w:tcBorders>
+          <w:tl2br w:val="none" w:sz="0" w:space="0" w:color="auto"/>
+          <w:tr2bl w:val="none" w:sz="0" w:space="0" w:color="auto"/>
+        </w:tcBorders>
+        <w:shd w:val="solid" w:color="000000" w:fill="FFFFFF"/>
+      </w:tcPr>
+    </w:tblStylePr>
+  </w:style>
+  <w:style w:type="paragraph" w:styleId="Cabealho">
+    <w:name w:val="header"/>
+    <w:aliases w:val="Header_En tete"/>
+    <w:basedOn w:val="Normal"/>
+    <w:link w:val="CabealhoChar"/>
+    <w:uiPriority w:val="99"/>
+    <w:unhideWhenUsed/>
+    <w:rsid w:val="004E6BD2"/>
+    <w:pPr>
+      <w:tabs>
+        <w:tab w:val="center" w:pos="4252"/>
+        <w:tab w:val="right" w:pos="8504"/>
+      </w:tabs>
+      <w:spacing w:after="0"/>
+    </w:pPr>
+  </w:style>
+  <w:style w:type="character" w:customStyle="1" w:styleId="CabealhoChar">
+    <w:name w:val="Cabeçalho Char"/>
+    <w:aliases w:val="Header_En tete Char"/>
+    <w:basedOn w:val="Fontepargpadro"/>
+    <w:link w:val="Cabealho"/>
+    <w:uiPriority w:val="99"/>
+    <w:rsid w:val="004E6BD2"/>
+    <w:rPr>
+      <w:rFonts w:ascii="Arial" w:hAnsi="Arial"/>
+      <w:sz w:val="20"/>
+    </w:rPr>
+  </w:style>
+  <w:style w:type="paragraph" w:styleId="Rodap">
+    <w:name w:val="footer"/>
+    <w:basedOn w:val="Normal"/>
+    <w:link w:val="RodapChar"/>
+    <w:uiPriority w:val="99"/>
+    <w:unhideWhenUsed/>
+    <w:rsid w:val="004E6BD2"/>
+    <w:pPr>
+      <w:tabs>
+        <w:tab w:val="center" w:pos="4252"/>
+        <w:tab w:val="right" w:pos="8504"/>
+      </w:tabs>
+      <w:spacing w:after="0"/>
+    </w:pPr>
+  </w:style>
+  <w:style w:type="character" w:customStyle="1" w:styleId="RodapChar">
+    <w:name w:val="Rodapé Char"/>
+    <w:basedOn w:val="Fontepargpadro"/>
+    <w:link w:val="Rodap"/>
+    <w:uiPriority w:val="99"/>
+    <w:rsid w:val="004E6BD2"/>
+    <w:rPr>
+      <w:rFonts w:ascii="Arial" w:hAnsi="Arial"/>
+      <w:sz w:val="20"/>
+    </w:rPr>
+  </w:style>
+  <w:style w:type="paragraph" w:styleId="Ttulo">
+    <w:name w:val="Title"/>
+    <w:basedOn w:val="Normal"/>
+    <w:next w:val="Normal"/>
+    <w:link w:val="TtuloChar"/>
+    <w:qFormat/>
+    <w:rsid w:val="00BE194B"/>
+    <w:pPr>
+      <w:contextualSpacing/>
+      <w:jc w:val="center"/>
+    </w:pPr>
+    <w:rPr>
+      <w:rFonts w:eastAsiaTheme="majorEastAsia" w:cstheme="majorBidi"/>
+      <w:b/>
+      <w:spacing w:val="-10"/>
+      <w:kern w:val="28"/>
+      <w:sz w:val="36"/>
+      <w:szCs w:val="56"/>
+    </w:rPr>
+  </w:style>
+  <w:style w:type="character" w:customStyle="1" w:styleId="TtuloChar">
+    <w:name w:val="Título Char"/>
+    <w:basedOn w:val="Fontepargpadro"/>
+    <w:link w:val="Ttulo"/>
+    <w:rsid w:val="00BE194B"/>
+    <w:rPr>
+      <w:rFonts w:ascii="Arial" w:eastAsiaTheme="majorEastAsia" w:hAnsi="Arial" w:cstheme="majorBidi"/>
+      <w:b/>
+      <w:spacing w:val="-10"/>
+      <w:kern w:val="28"/>
+      <w:sz w:val="36"/>
+      <w:szCs w:val="56"/>
+    </w:rPr>
+  </w:style>
+  <w:style w:type="paragraph" w:styleId="Subttulo">
+    <w:name w:val="Subtitle"/>
+    <w:basedOn w:val="Normal"/>
+    <w:next w:val="Normal"/>
+    <w:link w:val="SubttuloChar"/>
+    <w:qFormat/>
+    <w:rsid w:val="00BE194B"/>
+    <w:pPr>
+      <w:spacing w:line="254" w:lineRule="auto"/>
+      <w:jc w:val="center"/>
+    </w:pPr>
+    <w:rPr>
+      <w:rFonts w:eastAsiaTheme="minorEastAsia"/>
+      <w:b/>
+      <w:spacing w:val="15"/>
+    </w:rPr>
+  </w:style>
+  <w:style w:type="character" w:customStyle="1" w:styleId="SubttuloChar">
+    <w:name w:val="Subtítulo Char"/>
+    <w:basedOn w:val="Fontepargpadro"/>
+    <w:link w:val="Subttulo"/>
+    <w:rsid w:val="00BE194B"/>
+    <w:rPr>
+      <w:rFonts w:ascii="Arial" w:eastAsiaTheme="minorEastAsia" w:hAnsi="Arial"/>
+      <w:b/>
+      <w:spacing w:val="15"/>
+      <w:sz w:val="20"/>
+    </w:rPr>
+  </w:style>
+  <w:style w:type="paragraph" w:styleId="Data">
+    <w:name w:val="Date"/>
+    <w:basedOn w:val="Normal"/>
+    <w:next w:val="Normal"/>
+    <w:link w:val="DataChar"/>
+    <w:unhideWhenUsed/>
+    <w:qFormat/>
+    <w:rsid w:val="00BE194B"/>
+    <w:pPr>
+      <w:spacing w:line="254" w:lineRule="auto"/>
+      <w:jc w:val="center"/>
+    </w:pPr>
+  </w:style>
+  <w:style w:type="character" w:customStyle="1" w:styleId="DataChar">
+    <w:name w:val="Data Char"/>
+    <w:basedOn w:val="Fontepargpadro"/>
+    <w:link w:val="Data"/>
+    <w:rsid w:val="00BE194B"/>
+    <w:rPr>
+      <w:rFonts w:ascii="Arial" w:hAnsi="Arial"/>
+      <w:sz w:val="20"/>
+    </w:rPr>
+  </w:style>
+  <w:style w:type="paragraph" w:customStyle="1" w:styleId="Author">
+    <w:name w:val="Author"/>
+    <w:next w:val="Corpodetexto"/>
+    <w:qFormat/>
+    <w:rsid w:val="00BE194B"/>
+    <w:pPr>
+      <w:keepNext/>
+      <w:keepLines/>
+      <w:spacing w:line="254" w:lineRule="auto"/>
+      <w:jc w:val="center"/>
+    </w:pPr>
+    <w:rPr>
+      <w:rFonts w:ascii="Arial" w:hAnsi="Arial"/>
+      <w:sz w:val="20"/>
+      <w:szCs w:val="24"/>
+      <w:lang w:val="en-US"/>
+    </w:rPr>
+  </w:style>
+  <w:style w:type="paragraph" w:styleId="Corpodetexto">
+    <w:name w:val="Body Text"/>
+    <w:basedOn w:val="Normal"/>
+    <w:link w:val="CorpodetextoChar"/>
+    <w:uiPriority w:val="99"/>
+    <w:semiHidden/>
+    <w:unhideWhenUsed/>
+    <w:rsid w:val="00BE194B"/>
+    <w:pPr>
+      <w:spacing w:after="120"/>
+    </w:pPr>
+  </w:style>
+  <w:style w:type="character" w:customStyle="1" w:styleId="CorpodetextoChar">
+    <w:name w:val="Corpo de texto Char"/>
+    <w:basedOn w:val="Fontepargpadro"/>
+    <w:link w:val="Corpodetexto"/>
+    <w:uiPriority w:val="99"/>
+    <w:semiHidden/>
+    <w:rsid w:val="00BE194B"/>
+    <w:rPr>
+      <w:rFonts w:ascii="Arial" w:hAnsi="Arial"/>
+      <w:sz w:val="20"/>
+    </w:rPr>
+  </w:style>
+  <w:style w:type="paragraph" w:styleId="PargrafodaLista">
+    <w:name w:val="List Paragraph"/>
+    <w:basedOn w:val="Normal"/>
+    <w:uiPriority w:val="34"/>
+    <w:qFormat/>
+    <w:rsid w:val="007F4269"/>
+    <w:pPr>
+      <w:spacing w:line="254" w:lineRule="auto"/>
+      <w:ind w:left="720"/>
+    </w:pPr>
+  </w:style>
+  <w:style w:type="paragraph" w:styleId="Textodebalo">
+    <w:name w:val="Balloon Text"/>
+    <w:basedOn w:val="Normal"/>
+    <w:link w:val="TextodebaloChar"/>
+    <w:uiPriority w:val="99"/>
+    <w:semiHidden/>
+    <w:unhideWhenUsed/>
+    <w:rsid w:val="005A6256"/>
+    <w:pPr>
+      <w:spacing w:after="0" w:line="240" w:lineRule="auto"/>
+    </w:pPr>
+    <w:rPr>
+      <w:rFonts w:ascii="Tahoma" w:hAnsi="Tahoma" w:cs="Tahoma"/>
+      <w:sz w:val="16"/>
+      <w:szCs w:val="16"/>
+    </w:rPr>
+  </w:style>
+  <w:style w:type="character" w:customStyle="1" w:styleId="TextodebaloChar">
+    <w:name w:val="Texto de balão Char"/>
+    <w:basedOn w:val="Fontepargpadro"/>
+    <w:link w:val="Textodebalo"/>
+    <w:uiPriority w:val="99"/>
+    <w:semiHidden/>
+    <w:rsid w:val="005A6256"/>
+    <w:rPr>
+      <w:rFonts w:ascii="Tahoma" w:hAnsi="Tahoma" w:cs="Tahoma"/>
+      <w:sz w:val="16"/>
+      <w:szCs w:val="16"/>
+    </w:rPr>
+  </w:style>
 </w:styles>
 </file>
 
@@ -11786,7 +13139,7 @@
     </a:clrScheme>
     <a:fontScheme name="Escritório">
       <a:majorFont>
-        <a:latin typeface="Calibri Light" panose="020F0302020204030204"/>
+        <a:latin typeface="Calibri Light"/>
         <a:ea typeface=""/>
         <a:cs typeface=""/>
         <a:font script="Jpan" typeface="ＭＳ ゴシック"/>
@@ -11821,7 +13174,7 @@
         <a:font script="Geor" typeface="Sylfaen"/>
       </a:majorFont>
       <a:minorFont>
-        <a:latin typeface="Calibri" panose="020F0502020204030204"/>
+        <a:latin typeface="Calibri"/>
         <a:ea typeface=""/>
         <a:cs typeface=""/>
         <a:font script="Jpan" typeface="ＭＳ 明朝"/>
@@ -11998,7 +13351,7 @@
   <a:extraClrSchemeLst/>
   <a:extLst>
     <a:ext uri="{05A4C25C-085E-4340-85A3-A5531E510DB2}">
-      <thm15:themeFamily xmlns:thm15="http://schemas.microsoft.com/office/thememl/2012/main" name="Office Theme" id="{62F939B6-93AF-4DB8-9C6B-D6C7DFDC589F}" vid="{4A3C46E8-61CC-4603-A589-7422A47A8E4A}"/>
+      <thm15:themeFamily xmlns="" xmlns:thm15="http://schemas.microsoft.com/office/thememl/2012/main" name="Office Theme" id="{62F939B6-93AF-4DB8-9C6B-D6C7DFDC589F}" vid="{4A3C46E8-61CC-4603-A589-7422A47A8E4A}"/>
     </a:ext>
   </a:extLst>
 </a:theme>
@@ -12009,7 +13362,7 @@
 </file>
 
 <file path=customXml/itemProps1.xml><?xml version="1.0" encoding="utf-8"?>
-<ds:datastoreItem xmlns:ds="http://schemas.openxmlformats.org/officeDocument/2006/customXml" ds:itemID="{F0FD00D0-67C0-4762-8F94-082B9C7C8890}">
+<ds:datastoreItem xmlns:ds="http://schemas.openxmlformats.org/officeDocument/2006/customXml" ds:itemID="{FAF51100-9904-4748-B5B7-F5B782DC3D6C}">
   <ds:schemaRefs>
     <ds:schemaRef ds:uri="http://schemas.openxmlformats.org/officeDocument/2006/bibliography"/>
   </ds:schemaRefs>

</xml_diff>